<commit_message>
arengment words Project Update 04
</commit_message>
<xml_diff>
--- a/Project/Final document/Project Decument.docx
+++ b/Project/Final document/Project Decument.docx
@@ -50,6 +50,8 @@
         </w:rPr>
         <w:t>Coffee shop</w:t>
       </w:r>
+      <w:bookmarkStart w:id="0" w:name="_GoBack"/>
+      <w:bookmarkEnd w:id="0"/>
     </w:p>
     <w:p>
       <w:pPr>
@@ -62,6 +64,75 @@
           <w:szCs w:val="36"/>
         </w:rPr>
       </w:pPr>
+      <w:r>
+        <w:rPr>
+          <w:rFonts w:asciiTheme="majorBidi" w:hAnsiTheme="majorBidi" w:cstheme="majorBidi"/>
+          <w:b/>
+          <w:bCs/>
+          <w:noProof/>
+          <w:sz w:val="30"/>
+          <w:szCs w:val="36"/>
+        </w:rPr>
+        <mc:AlternateContent>
+          <mc:Choice Requires="wpi">
+            <w:drawing>
+              <wp:anchor distT="0" distB="0" distL="114300" distR="114300" simplePos="0" relativeHeight="251682816" behindDoc="0" locked="0" layoutInCell="1" allowOverlap="1">
+                <wp:simplePos x="0" y="0"/>
+                <wp:positionH relativeFrom="column">
+                  <wp:posOffset>113847</wp:posOffset>
+                </wp:positionH>
+                <wp:positionV relativeFrom="paragraph">
+                  <wp:posOffset>159250</wp:posOffset>
+                </wp:positionV>
+                <wp:extent cx="14400" cy="4860"/>
+                <wp:effectExtent l="38100" t="38100" r="43180" b="33655"/>
+                <wp:wrapNone/>
+                <wp:docPr id="69" name="Ink 69"/>
+                <wp:cNvGraphicFramePr/>
+                <a:graphic xmlns:a="http://schemas.openxmlformats.org/drawingml/2006/main">
+                  <a:graphicData uri="http://schemas.microsoft.com/office/word/2010/wordprocessingInk">
+                    <w14:contentPart bwMode="auto" r:id="rId8">
+                      <w14:nvContentPartPr>
+                        <w14:cNvContentPartPr/>
+                      </w14:nvContentPartPr>
+                      <w14:xfrm>
+                        <a:off x="0" y="0"/>
+                        <a:ext cx="14400" cy="4860"/>
+                      </w14:xfrm>
+                    </w14:contentPart>
+                  </a:graphicData>
+                </a:graphic>
+              </wp:anchor>
+            </w:drawing>
+          </mc:Choice>
+          <mc:Fallback>
+            <w:pict>
+              <v:shapetype w14:anchorId="02469A65" id="_x0000_t75" coordsize="21600,21600" o:spt="75" o:preferrelative="t" path="m@4@5l@4@11@9@11@9@5xe" filled="f" stroked="f">
+                <v:stroke joinstyle="miter"/>
+                <v:formulas>
+                  <v:f eqn="if lineDrawn pixelLineWidth 0"/>
+                  <v:f eqn="sum @0 1 0"/>
+                  <v:f eqn="sum 0 0 @1"/>
+                  <v:f eqn="prod @2 1 2"/>
+                  <v:f eqn="prod @3 21600 pixelWidth"/>
+                  <v:f eqn="prod @3 21600 pixelHeight"/>
+                  <v:f eqn="sum @0 0 1"/>
+                  <v:f eqn="prod @6 1 2"/>
+                  <v:f eqn="prod @7 21600 pixelWidth"/>
+                  <v:f eqn="sum @8 21600 0"/>
+                  <v:f eqn="prod @7 21600 pixelHeight"/>
+                  <v:f eqn="sum @10 21600 0"/>
+                </v:formulas>
+                <v:path o:extrusionok="f" gradientshapeok="t" o:connecttype="rect"/>
+                <o:lock v:ext="edit" aspectratio="t"/>
+              </v:shapetype>
+              <v:shape id="Ink 69" o:spid="_x0000_s1026" type="#_x0000_t75" style="position:absolute;margin-left:8.7pt;margin-top:12.3pt;width:1.65pt;height:.9pt;z-index:251682816;visibility:visible;mso-wrap-style:square;mso-wrap-distance-left:9pt;mso-wrap-distance-top:0;mso-wrap-distance-right:9pt;mso-wrap-distance-bottom:0;mso-position-horizontal:absolute;mso-position-horizontal-relative:text;mso-position-vertical:absolute;mso-position-vertical-relative:text" o:gfxdata="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">
+                <v:imagedata r:id="rId9" o:title=""/>
+              </v:shape>
+            </w:pict>
+          </mc:Fallback>
+        </mc:AlternateContent>
+      </w:r>
     </w:p>
     <w:p>
       <w:pPr>
@@ -89,63 +160,66 @@
     <w:p>
       <w:pPr>
         <w:spacing w:after="0"/>
+        <w:jc w:val="center"/>
         <w:rPr>
           <w:rFonts w:asciiTheme="majorBidi" w:hAnsiTheme="majorBidi" w:cstheme="majorBidi"/>
           <w:sz w:val="44"/>
           <w:szCs w:val="50"/>
         </w:rPr>
       </w:pPr>
+      <w:proofErr w:type="spellStart"/>
+      <w:proofErr w:type="gramStart"/>
       <w:r>
         <w:rPr>
           <w:rFonts w:asciiTheme="majorBidi" w:hAnsiTheme="majorBidi" w:cstheme="majorBidi"/>
           <w:sz w:val="44"/>
           <w:szCs w:val="50"/>
         </w:rPr>
-        <w:t xml:space="preserve">                                      </w:t>
-      </w:r>
-      <w:proofErr w:type="spellStart"/>
+        <w:t>Mr.Chawit</w:t>
+      </w:r>
+      <w:proofErr w:type="spellEnd"/>
+      <w:proofErr w:type="gramEnd"/>
       <w:r>
         <w:rPr>
           <w:rFonts w:asciiTheme="majorBidi" w:hAnsiTheme="majorBidi" w:cstheme="majorBidi"/>
           <w:sz w:val="44"/>
           <w:szCs w:val="50"/>
         </w:rPr>
-        <w:t>Mr.Chawit</w:t>
-      </w:r>
-      <w:proofErr w:type="spellEnd"/>
+        <w:t xml:space="preserve">          </w:t>
+      </w:r>
       <w:r>
         <w:rPr>
           <w:rFonts w:asciiTheme="majorBidi" w:hAnsiTheme="majorBidi" w:cstheme="majorBidi"/>
           <w:sz w:val="44"/>
           <w:szCs w:val="50"/>
         </w:rPr>
-        <w:t xml:space="preserve">          </w:t>
-      </w:r>
+        <w:tab/>
+      </w:r>
+      <w:proofErr w:type="spellStart"/>
       <w:r>
         <w:rPr>
           <w:rFonts w:asciiTheme="majorBidi" w:hAnsiTheme="majorBidi" w:cstheme="majorBidi"/>
           <w:sz w:val="44"/>
           <w:szCs w:val="50"/>
         </w:rPr>
-        <w:tab/>
-      </w:r>
-      <w:proofErr w:type="spellStart"/>
+        <w:t>Sommana</w:t>
+      </w:r>
+      <w:proofErr w:type="spellEnd"/>
       <w:r>
         <w:rPr>
           <w:rFonts w:asciiTheme="majorBidi" w:hAnsiTheme="majorBidi" w:cstheme="majorBidi"/>
           <w:sz w:val="44"/>
           <w:szCs w:val="50"/>
         </w:rPr>
-        <w:t>Sommana</w:t>
-      </w:r>
-      <w:proofErr w:type="spellEnd"/>
+        <w:t xml:space="preserve">         </w:t>
+      </w:r>
       <w:r>
         <w:rPr>
           <w:rFonts w:asciiTheme="majorBidi" w:hAnsiTheme="majorBidi" w:cstheme="majorBidi"/>
           <w:sz w:val="44"/>
           <w:szCs w:val="50"/>
         </w:rPr>
-        <w:t xml:space="preserve">         </w:t>
+        <w:t xml:space="preserve">  </w:t>
       </w:r>
       <w:r>
         <w:rPr>
@@ -153,43 +227,46 @@
           <w:sz w:val="44"/>
           <w:szCs w:val="50"/>
         </w:rPr>
-        <w:t xml:space="preserve">  </w:t>
-      </w:r>
-      <w:r>
+        <w:t>582115014</w:t>
+      </w:r>
+    </w:p>
+    <w:p>
+      <w:pPr>
+        <w:spacing w:after="0"/>
+        <w:ind w:left="2160"/>
         <w:rPr>
           <w:rFonts w:asciiTheme="majorBidi" w:hAnsiTheme="majorBidi" w:cstheme="majorBidi"/>
           <w:sz w:val="44"/>
           <w:szCs w:val="50"/>
         </w:rPr>
-        <w:t>582115014</w:t>
-      </w:r>
-    </w:p>
-    <w:p>
-      <w:pPr>
-        <w:spacing w:after="0"/>
-        <w:ind w:left="2160"/>
+      </w:pPr>
+      <w:proofErr w:type="spellStart"/>
+      <w:proofErr w:type="gramStart"/>
+      <w:r>
         <w:rPr>
           <w:rFonts w:asciiTheme="majorBidi" w:hAnsiTheme="majorBidi" w:cstheme="majorBidi"/>
           <w:sz w:val="44"/>
           <w:szCs w:val="50"/>
         </w:rPr>
-      </w:pPr>
+        <w:t>Mr.</w:t>
+      </w:r>
       <w:r>
         <w:rPr>
           <w:rFonts w:asciiTheme="majorBidi" w:hAnsiTheme="majorBidi" w:cstheme="majorBidi"/>
           <w:sz w:val="44"/>
           <w:szCs w:val="50"/>
         </w:rPr>
-        <w:t xml:space="preserve">        </w:t>
-      </w:r>
-      <w:proofErr w:type="spellStart"/>
+        <w:t>Thanarit</w:t>
+      </w:r>
+      <w:proofErr w:type="spellEnd"/>
+      <w:proofErr w:type="gramEnd"/>
       <w:r>
         <w:rPr>
           <w:rFonts w:asciiTheme="majorBidi" w:hAnsiTheme="majorBidi" w:cstheme="majorBidi"/>
           <w:sz w:val="44"/>
           <w:szCs w:val="50"/>
         </w:rPr>
-        <w:t>Mr.</w:t>
+        <w:t xml:space="preserve">        </w:t>
       </w:r>
       <w:r>
         <w:rPr>
@@ -197,85 +274,88 @@
           <w:sz w:val="44"/>
           <w:szCs w:val="50"/>
         </w:rPr>
-        <w:t>Thanarit</w:t>
-      </w:r>
-      <w:proofErr w:type="spellEnd"/>
+        <w:tab/>
+      </w:r>
+      <w:proofErr w:type="spellStart"/>
       <w:r>
         <w:rPr>
           <w:rFonts w:asciiTheme="majorBidi" w:hAnsiTheme="majorBidi" w:cstheme="majorBidi"/>
           <w:sz w:val="44"/>
           <w:szCs w:val="50"/>
         </w:rPr>
-        <w:t xml:space="preserve">        </w:t>
-      </w:r>
+        <w:t>Lophetcharat</w:t>
+      </w:r>
+      <w:proofErr w:type="spellEnd"/>
       <w:r>
         <w:rPr>
           <w:rFonts w:asciiTheme="majorBidi" w:hAnsiTheme="majorBidi" w:cstheme="majorBidi"/>
           <w:sz w:val="44"/>
           <w:szCs w:val="50"/>
         </w:rPr>
-        <w:tab/>
-      </w:r>
-      <w:proofErr w:type="spellStart"/>
+        <w:t xml:space="preserve">    </w:t>
+      </w:r>
       <w:r>
         <w:rPr>
           <w:rFonts w:asciiTheme="majorBidi" w:hAnsiTheme="majorBidi" w:cstheme="majorBidi"/>
           <w:sz w:val="44"/>
           <w:szCs w:val="50"/>
         </w:rPr>
-        <w:t>Lophetcharat</w:t>
-      </w:r>
-      <w:proofErr w:type="spellEnd"/>
+        <w:t xml:space="preserve">  </w:t>
+      </w:r>
       <w:r>
         <w:rPr>
           <w:rFonts w:asciiTheme="majorBidi" w:hAnsiTheme="majorBidi" w:cstheme="majorBidi"/>
           <w:sz w:val="44"/>
           <w:szCs w:val="50"/>
         </w:rPr>
-        <w:t xml:space="preserve">    </w:t>
-      </w:r>
-      <w:r>
+        <w:t>582115026</w:t>
+      </w:r>
+    </w:p>
+    <w:p>
+      <w:pPr>
+        <w:spacing w:after="0"/>
+        <w:jc w:val="center"/>
         <w:rPr>
           <w:rFonts w:asciiTheme="majorBidi" w:hAnsiTheme="majorBidi" w:cstheme="majorBidi"/>
           <w:sz w:val="44"/>
           <w:szCs w:val="50"/>
         </w:rPr>
-        <w:t xml:space="preserve">  </w:t>
-      </w:r>
+      </w:pPr>
+      <w:proofErr w:type="spellStart"/>
+      <w:proofErr w:type="gramStart"/>
       <w:r>
         <w:rPr>
           <w:rFonts w:asciiTheme="majorBidi" w:hAnsiTheme="majorBidi" w:cstheme="majorBidi"/>
           <w:sz w:val="44"/>
           <w:szCs w:val="50"/>
         </w:rPr>
-        <w:t>582115026</w:t>
-      </w:r>
-    </w:p>
-    <w:p>
-      <w:pPr>
-        <w:spacing w:after="0"/>
+        <w:t>Mr.</w:t>
+      </w:r>
+      <w:r>
         <w:rPr>
           <w:rFonts w:asciiTheme="majorBidi" w:hAnsiTheme="majorBidi" w:cstheme="majorBidi"/>
           <w:sz w:val="44"/>
           <w:szCs w:val="50"/>
         </w:rPr>
-      </w:pPr>
+        <w:t>Phornthep</w:t>
+      </w:r>
+      <w:proofErr w:type="spellEnd"/>
+      <w:proofErr w:type="gramEnd"/>
       <w:r>
         <w:rPr>
           <w:rFonts w:asciiTheme="majorBidi" w:hAnsiTheme="majorBidi" w:cstheme="majorBidi"/>
           <w:sz w:val="44"/>
           <w:szCs w:val="50"/>
         </w:rPr>
-        <w:t xml:space="preserve">                                      </w:t>
-      </w:r>
-      <w:proofErr w:type="spellStart"/>
+        <w:t xml:space="preserve"> </w:t>
+      </w:r>
       <w:r>
         <w:rPr>
           <w:rFonts w:asciiTheme="majorBidi" w:hAnsiTheme="majorBidi" w:cstheme="majorBidi"/>
           <w:sz w:val="44"/>
           <w:szCs w:val="50"/>
         </w:rPr>
-        <w:t>Mr.</w:t>
+        <w:tab/>
       </w:r>
       <w:r>
         <w:rPr>
@@ -283,16 +363,16 @@
           <w:sz w:val="44"/>
           <w:szCs w:val="50"/>
         </w:rPr>
-        <w:t>Phornthep</w:t>
-      </w:r>
-      <w:proofErr w:type="spellEnd"/>
+        <w:t>Chooleat</w:t>
+      </w:r>
       <w:r>
         <w:rPr>
           <w:rFonts w:asciiTheme="majorBidi" w:hAnsiTheme="majorBidi" w:cstheme="majorBidi"/>
           <w:sz w:val="44"/>
           <w:szCs w:val="50"/>
         </w:rPr>
-        <w:t xml:space="preserve"> </w:t>
+        <w:tab/>
+        <w:t xml:space="preserve">       </w:t>
       </w:r>
       <w:r>
         <w:rPr>
@@ -300,24 +380,28 @@
           <w:sz w:val="44"/>
           <w:szCs w:val="50"/>
         </w:rPr>
-        <w:tab/>
-      </w:r>
-      <w:r>
+        <w:t>582115037</w:t>
+      </w:r>
+    </w:p>
+    <w:p>
+      <w:pPr>
+        <w:spacing w:after="0"/>
+        <w:jc w:val="center"/>
         <w:rPr>
           <w:rFonts w:asciiTheme="majorBidi" w:hAnsiTheme="majorBidi" w:cstheme="majorBidi"/>
           <w:sz w:val="44"/>
           <w:szCs w:val="50"/>
         </w:rPr>
-        <w:t>Chooleat</w:t>
-      </w:r>
+      </w:pPr>
+      <w:proofErr w:type="spellStart"/>
+      <w:proofErr w:type="gramStart"/>
       <w:r>
         <w:rPr>
           <w:rFonts w:asciiTheme="majorBidi" w:hAnsiTheme="majorBidi" w:cstheme="majorBidi"/>
           <w:sz w:val="44"/>
           <w:szCs w:val="50"/>
         </w:rPr>
-        <w:tab/>
-        <w:t xml:space="preserve">       </w:t>
+        <w:t>Mr.</w:t>
       </w:r>
       <w:r>
         <w:rPr>
@@ -325,44 +409,10 @@
           <w:sz w:val="44"/>
           <w:szCs w:val="50"/>
         </w:rPr>
-        <w:t>582115037</w:t>
-      </w:r>
-    </w:p>
-    <w:p>
-      <w:pPr>
-        <w:spacing w:after="0"/>
-        <w:rPr>
-          <w:rFonts w:asciiTheme="majorBidi" w:hAnsiTheme="majorBidi" w:cstheme="majorBidi"/>
-          <w:sz w:val="44"/>
-          <w:szCs w:val="50"/>
-        </w:rPr>
-      </w:pPr>
-      <w:r>
-        <w:rPr>
-          <w:rFonts w:asciiTheme="majorBidi" w:hAnsiTheme="majorBidi" w:cstheme="majorBidi"/>
-          <w:sz w:val="44"/>
-          <w:szCs w:val="50"/>
-        </w:rPr>
-        <w:t xml:space="preserve">                                      </w:t>
-      </w:r>
-      <w:proofErr w:type="spellStart"/>
-      <w:r>
-        <w:rPr>
-          <w:rFonts w:asciiTheme="majorBidi" w:hAnsiTheme="majorBidi" w:cstheme="majorBidi"/>
-          <w:sz w:val="44"/>
-          <w:szCs w:val="50"/>
-        </w:rPr>
-        <w:t>Mr.</w:t>
-      </w:r>
-      <w:r>
-        <w:rPr>
-          <w:rFonts w:asciiTheme="majorBidi" w:hAnsiTheme="majorBidi" w:cstheme="majorBidi"/>
-          <w:sz w:val="44"/>
-          <w:szCs w:val="50"/>
-        </w:rPr>
         <w:t>Pattaratorn</w:t>
       </w:r>
       <w:proofErr w:type="spellEnd"/>
+      <w:proofErr w:type="gramEnd"/>
       <w:r>
         <w:rPr>
           <w:rFonts w:asciiTheme="majorBidi" w:hAnsiTheme="majorBidi" w:cstheme="majorBidi"/>
@@ -528,6 +578,7 @@
     <w:p>
       <w:pPr>
         <w:pStyle w:val="Default"/>
+        <w:jc w:val="center"/>
         <w:rPr>
           <w:rFonts w:asciiTheme="majorBidi" w:hAnsiTheme="majorBidi" w:cstheme="majorBidi"/>
           <w:sz w:val="44"/>
@@ -547,16 +598,6 @@
           <w:szCs w:val="48"/>
         </w:rPr>
       </w:pPr>
-      <w:r>
-        <w:rPr>
-          <w:rFonts w:asciiTheme="majorBidi" w:hAnsiTheme="majorBidi" w:cstheme="majorBidi"/>
-          <w:b/>
-          <w:bCs/>
-          <w:sz w:val="54"/>
-          <w:szCs w:val="60"/>
-        </w:rPr>
-        <w:t xml:space="preserve"> </w:t>
-      </w:r>
     </w:p>
     <w:p>
       <w:pPr>
@@ -638,7 +679,7 @@
           <w:szCs w:val="50"/>
         </w:rPr>
         <w:sectPr>
-          <w:headerReference w:type="default" r:id="rId8"/>
+          <w:headerReference w:type="default" r:id="rId10"/>
           <w:pgSz w:w="11906" w:h="16838"/>
           <w:pgMar w:top="720" w:right="720" w:bottom="720" w:left="1418" w:header="709" w:footer="709" w:gutter="0"/>
           <w:pgNumType w:fmt="upperRoman" w:start="1"/>
@@ -3662,7 +3703,7 @@
                     </pic:cNvPicPr>
                   </pic:nvPicPr>
                   <pic:blipFill>
-                    <a:blip r:embed="rId9">
+                    <a:blip r:embed="rId11">
                       <a:extLst>
                         <a:ext uri="{28A0092B-C50C-407E-A947-70E740481C1C}">
                           <a14:useLocalDpi xmlns:a14="http://schemas.microsoft.com/office/drawing/2010/main" val="0"/>
@@ -28738,7 +28779,7 @@
                     </pic:cNvPicPr>
                   </pic:nvPicPr>
                   <pic:blipFill>
-                    <a:blip r:embed="rId10">
+                    <a:blip r:embed="rId12">
                       <a:extLst>
                         <a:ext uri="{28A0092B-C50C-407E-A947-70E740481C1C}">
                           <a14:useLocalDpi xmlns:a14="http://schemas.microsoft.com/office/drawing/2010/main" val="0"/>
@@ -28858,7 +28899,7 @@
                     </pic:cNvPicPr>
                   </pic:nvPicPr>
                   <pic:blipFill>
-                    <a:blip r:embed="rId11">
+                    <a:blip r:embed="rId13">
                       <a:extLst>
                         <a:ext uri="{28A0092B-C50C-407E-A947-70E740481C1C}">
                           <a14:useLocalDpi xmlns:a14="http://schemas.microsoft.com/office/drawing/2010/main" val="0"/>
@@ -28966,7 +29007,7 @@
                     </pic:cNvPicPr>
                   </pic:nvPicPr>
                   <pic:blipFill>
-                    <a:blip r:embed="rId12">
+                    <a:blip r:embed="rId14">
                       <a:extLst>
                         <a:ext uri="{28A0092B-C50C-407E-A947-70E740481C1C}">
                           <a14:useLocalDpi xmlns:a14="http://schemas.microsoft.com/office/drawing/2010/main" val="0"/>
@@ -29107,7 +29148,7 @@
                     </pic:cNvPicPr>
                   </pic:nvPicPr>
                   <pic:blipFill>
-                    <a:blip r:embed="rId13">
+                    <a:blip r:embed="rId15">
                       <a:extLst>
                         <a:ext uri="{28A0092B-C50C-407E-A947-70E740481C1C}">
                           <a14:useLocalDpi xmlns:a14="http://schemas.microsoft.com/office/drawing/2010/main" val="0"/>
@@ -29216,7 +29257,7 @@
                     </pic:cNvPicPr>
                   </pic:nvPicPr>
                   <pic:blipFill>
-                    <a:blip r:embed="rId14">
+                    <a:blip r:embed="rId16">
                       <a:extLst>
                         <a:ext uri="{28A0092B-C50C-407E-A947-70E740481C1C}">
                           <a14:useLocalDpi xmlns:a14="http://schemas.microsoft.com/office/drawing/2010/main" val="0"/>
@@ -29437,7 +29478,7 @@
                     </pic:cNvPicPr>
                   </pic:nvPicPr>
                   <pic:blipFill>
-                    <a:blip r:embed="rId15">
+                    <a:blip r:embed="rId17">
                       <a:extLst>
                         <a:ext uri="{28A0092B-C50C-407E-A947-70E740481C1C}">
                           <a14:useLocalDpi xmlns:a14="http://schemas.microsoft.com/office/drawing/2010/main" val="0"/>
@@ -29685,7 +29726,7 @@
                     </pic:cNvPicPr>
                   </pic:nvPicPr>
                   <pic:blipFill>
-                    <a:blip r:embed="rId16">
+                    <a:blip r:embed="rId18">
                       <a:extLst>
                         <a:ext uri="{28A0092B-C50C-407E-A947-70E740481C1C}">
                           <a14:useLocalDpi xmlns:a14="http://schemas.microsoft.com/office/drawing/2010/main" val="0"/>
@@ -29829,7 +29870,7 @@
                     </pic:cNvPicPr>
                   </pic:nvPicPr>
                   <pic:blipFill>
-                    <a:blip r:embed="rId17">
+                    <a:blip r:embed="rId19">
                       <a:extLst>
                         <a:ext uri="{28A0092B-C50C-407E-A947-70E740481C1C}">
                           <a14:useLocalDpi xmlns:a14="http://schemas.microsoft.com/office/drawing/2010/main" val="0"/>
@@ -29937,7 +29978,7 @@
                     </pic:cNvPicPr>
                   </pic:nvPicPr>
                   <pic:blipFill>
-                    <a:blip r:embed="rId18">
+                    <a:blip r:embed="rId20">
                       <a:extLst>
                         <a:ext uri="{28A0092B-C50C-407E-A947-70E740481C1C}">
                           <a14:useLocalDpi xmlns:a14="http://schemas.microsoft.com/office/drawing/2010/main" val="0"/>
@@ -30045,7 +30086,7 @@
                     </pic:cNvPicPr>
                   </pic:nvPicPr>
                   <pic:blipFill>
-                    <a:blip r:embed="rId19">
+                    <a:blip r:embed="rId21">
                       <a:extLst>
                         <a:ext uri="{28A0092B-C50C-407E-A947-70E740481C1C}">
                           <a14:useLocalDpi xmlns:a14="http://schemas.microsoft.com/office/drawing/2010/main" val="0"/>
@@ -30152,7 +30193,7 @@
                     </pic:cNvPicPr>
                   </pic:nvPicPr>
                   <pic:blipFill>
-                    <a:blip r:embed="rId20">
+                    <a:blip r:embed="rId22">
                       <a:extLst>
                         <a:ext uri="{28A0092B-C50C-407E-A947-70E740481C1C}">
                           <a14:useLocalDpi xmlns:a14="http://schemas.microsoft.com/office/drawing/2010/main" val="0"/>
@@ -30288,7 +30329,7 @@
                     </pic:cNvPicPr>
                   </pic:nvPicPr>
                   <pic:blipFill>
-                    <a:blip r:embed="rId21">
+                    <a:blip r:embed="rId23">
                       <a:extLst>
                         <a:ext uri="{28A0092B-C50C-407E-A947-70E740481C1C}">
                           <a14:useLocalDpi xmlns:a14="http://schemas.microsoft.com/office/drawing/2010/main" val="0"/>
@@ -30415,7 +30456,7 @@
                     </pic:cNvPicPr>
                   </pic:nvPicPr>
                   <pic:blipFill>
-                    <a:blip r:embed="rId22">
+                    <a:blip r:embed="rId24">
                       <a:extLst>
                         <a:ext uri="{28A0092B-C50C-407E-A947-70E740481C1C}">
                           <a14:useLocalDpi xmlns:a14="http://schemas.microsoft.com/office/drawing/2010/main" val="0"/>
@@ -30551,7 +30592,7 @@
                     </pic:cNvPicPr>
                   </pic:nvPicPr>
                   <pic:blipFill>
-                    <a:blip r:embed="rId23">
+                    <a:blip r:embed="rId25">
                       <a:extLst>
                         <a:ext uri="{28A0092B-C50C-407E-A947-70E740481C1C}">
                           <a14:useLocalDpi xmlns:a14="http://schemas.microsoft.com/office/drawing/2010/main" val="0"/>
@@ -30668,7 +30709,7 @@
                     </pic:cNvPicPr>
                   </pic:nvPicPr>
                   <pic:blipFill>
-                    <a:blip r:embed="rId24">
+                    <a:blip r:embed="rId26">
                       <a:extLst>
                         <a:ext uri="{28A0092B-C50C-407E-A947-70E740481C1C}">
                           <a14:useLocalDpi xmlns:a14="http://schemas.microsoft.com/office/drawing/2010/main" val="0"/>
@@ -30783,7 +30824,7 @@
                     </pic:cNvPicPr>
                   </pic:nvPicPr>
                   <pic:blipFill>
-                    <a:blip r:embed="rId25">
+                    <a:blip r:embed="rId27">
                       <a:extLst>
                         <a:ext uri="{28A0092B-C50C-407E-A947-70E740481C1C}">
                           <a14:useLocalDpi xmlns:a14="http://schemas.microsoft.com/office/drawing/2010/main" val="0"/>
@@ -30943,7 +30984,7 @@
                     </pic:cNvPicPr>
                   </pic:nvPicPr>
                   <pic:blipFill>
-                    <a:blip r:embed="rId26">
+                    <a:blip r:embed="rId28">
                       <a:extLst>
                         <a:ext uri="{28A0092B-C50C-407E-A947-70E740481C1C}">
                           <a14:useLocalDpi xmlns:a14="http://schemas.microsoft.com/office/drawing/2010/main" val="0"/>
@@ -31126,7 +31167,7 @@
                     </pic:cNvPicPr>
                   </pic:nvPicPr>
                   <pic:blipFill>
-                    <a:blip r:embed="rId27">
+                    <a:blip r:embed="rId29">
                       <a:extLst>
                         <a:ext uri="{28A0092B-C50C-407E-A947-70E740481C1C}">
                           <a14:useLocalDpi xmlns:a14="http://schemas.microsoft.com/office/drawing/2010/main" val="0"/>
@@ -31172,8 +31213,6 @@
         </w:rPr>
         <w:br w:type="page"/>
       </w:r>
-      <w:bookmarkStart w:id="0" w:name="_GoBack"/>
-      <w:bookmarkEnd w:id="0"/>
     </w:p>
     <w:p>
       <w:pPr>
@@ -31216,7 +31255,7 @@
                     <pic:cNvPicPr/>
                   </pic:nvPicPr>
                   <pic:blipFill>
-                    <a:blip r:embed="rId28">
+                    <a:blip r:embed="rId30">
                       <a:extLst>
                         <a:ext uri="{28A0092B-C50C-407E-A947-70E740481C1C}">
                           <a14:useLocalDpi xmlns:a14="http://schemas.microsoft.com/office/drawing/2010/main" val="0"/>
@@ -32582,7 +32621,7 @@
                     <pic:cNvPicPr/>
                   </pic:nvPicPr>
                   <pic:blipFill>
-                    <a:blip r:embed="rId29">
+                    <a:blip r:embed="rId31">
                       <a:extLst>
                         <a:ext uri="{28A0092B-C50C-407E-A947-70E740481C1C}">
                           <a14:useLocalDpi xmlns:a14="http://schemas.microsoft.com/office/drawing/2010/main" val="0"/>
@@ -34078,7 +34117,7 @@
                     <pic:cNvPicPr/>
                   </pic:nvPicPr>
                   <pic:blipFill>
-                    <a:blip r:embed="rId30">
+                    <a:blip r:embed="rId32">
                       <a:extLst>
                         <a:ext uri="{28A0092B-C50C-407E-A947-70E740481C1C}">
                           <a14:useLocalDpi xmlns:a14="http://schemas.microsoft.com/office/drawing/2010/main" val="0"/>
@@ -34964,7 +35003,7 @@
                     <pic:cNvPicPr/>
                   </pic:nvPicPr>
                   <pic:blipFill>
-                    <a:blip r:embed="rId31">
+                    <a:blip r:embed="rId33">
                       <a:extLst>
                         <a:ext uri="{28A0092B-C50C-407E-A947-70E740481C1C}">
                           <a14:useLocalDpi xmlns:a14="http://schemas.microsoft.com/office/drawing/2010/main" val="0"/>
@@ -35892,7 +35931,7 @@
                     <pic:cNvPicPr/>
                   </pic:nvPicPr>
                   <pic:blipFill>
-                    <a:blip r:embed="rId32"/>
+                    <a:blip r:embed="rId34"/>
                     <a:stretch>
                       <a:fillRect/>
                     </a:stretch>
@@ -37790,7 +37829,7 @@
                     <pic:cNvPicPr/>
                   </pic:nvPicPr>
                   <pic:blipFill>
-                    <a:blip r:embed="rId33"/>
+                    <a:blip r:embed="rId35"/>
                     <a:stretch>
                       <a:fillRect/>
                     </a:stretch>
@@ -39292,7 +39331,7 @@
                     <pic:cNvPicPr/>
                   </pic:nvPicPr>
                   <pic:blipFill rotWithShape="1">
-                    <a:blip r:embed="rId34">
+                    <a:blip r:embed="rId36">
                       <a:extLst>
                         <a:ext uri="{28A0092B-C50C-407E-A947-70E740481C1C}">
                           <a14:useLocalDpi xmlns:a14="http://schemas.microsoft.com/office/drawing/2010/main" val="0"/>
@@ -40857,7 +40896,7 @@
                     <pic:cNvPicPr/>
                   </pic:nvPicPr>
                   <pic:blipFill>
-                    <a:blip r:embed="rId35">
+                    <a:blip r:embed="rId37">
                       <a:extLst>
                         <a:ext uri="{28A0092B-C50C-407E-A947-70E740481C1C}">
                           <a14:useLocalDpi xmlns:a14="http://schemas.microsoft.com/office/drawing/2010/main" val="0"/>
@@ -41711,7 +41750,7 @@
                     </pic:cNvPicPr>
                   </pic:nvPicPr>
                   <pic:blipFill>
-                    <a:blip r:embed="rId36">
+                    <a:blip r:embed="rId38">
                       <a:extLst>
                         <a:ext uri="{28A0092B-C50C-407E-A947-70E740481C1C}">
                           <a14:useLocalDpi xmlns:a14="http://schemas.microsoft.com/office/drawing/2010/main" val="0"/>
@@ -41827,7 +41866,7 @@
                     </pic:cNvPicPr>
                   </pic:nvPicPr>
                   <pic:blipFill>
-                    <a:blip r:embed="rId37">
+                    <a:blip r:embed="rId39">
                       <a:extLst>
                         <a:ext uri="{28A0092B-C50C-407E-A947-70E740481C1C}">
                           <a14:useLocalDpi xmlns:a14="http://schemas.microsoft.com/office/drawing/2010/main" val="0"/>
@@ -41925,7 +41964,7 @@
                     </pic:cNvPicPr>
                   </pic:nvPicPr>
                   <pic:blipFill>
-                    <a:blip r:embed="rId38">
+                    <a:blip r:embed="rId40">
                       <a:extLst>
                         <a:ext uri="{28A0092B-C50C-407E-A947-70E740481C1C}">
                           <a14:useLocalDpi xmlns:a14="http://schemas.microsoft.com/office/drawing/2010/main" val="0"/>
@@ -42023,7 +42062,7 @@
                     </pic:cNvPicPr>
                   </pic:nvPicPr>
                   <pic:blipFill>
-                    <a:blip r:embed="rId39">
+                    <a:blip r:embed="rId41">
                       <a:extLst>
                         <a:ext uri="{28A0092B-C50C-407E-A947-70E740481C1C}">
                           <a14:useLocalDpi xmlns:a14="http://schemas.microsoft.com/office/drawing/2010/main" val="0"/>
@@ -42147,7 +42186,7 @@
                     </pic:cNvPicPr>
                   </pic:nvPicPr>
                   <pic:blipFill>
-                    <a:blip r:embed="rId40">
+                    <a:blip r:embed="rId42">
                       <a:extLst>
                         <a:ext uri="{28A0092B-C50C-407E-A947-70E740481C1C}">
                           <a14:useLocalDpi xmlns:a14="http://schemas.microsoft.com/office/drawing/2010/main" val="0"/>
@@ -42256,7 +42295,7 @@
                     </pic:cNvPicPr>
                   </pic:nvPicPr>
                   <pic:blipFill>
-                    <a:blip r:embed="rId41">
+                    <a:blip r:embed="rId43">
                       <a:extLst>
                         <a:ext uri="{28A0092B-C50C-407E-A947-70E740481C1C}">
                           <a14:useLocalDpi xmlns:a14="http://schemas.microsoft.com/office/drawing/2010/main" val="0"/>
@@ -42347,7 +42386,7 @@
                     </pic:cNvPicPr>
                   </pic:nvPicPr>
                   <pic:blipFill>
-                    <a:blip r:embed="rId42">
+                    <a:blip r:embed="rId44">
                       <a:extLst>
                         <a:ext uri="{28A0092B-C50C-407E-A947-70E740481C1C}">
                           <a14:useLocalDpi xmlns:a14="http://schemas.microsoft.com/office/drawing/2010/main" val="0"/>
@@ -42446,7 +42485,7 @@
                     </pic:cNvPicPr>
                   </pic:nvPicPr>
                   <pic:blipFill>
-                    <a:blip r:embed="rId43">
+                    <a:blip r:embed="rId45">
                       <a:extLst>
                         <a:ext uri="{28A0092B-C50C-407E-A947-70E740481C1C}">
                           <a14:useLocalDpi xmlns:a14="http://schemas.microsoft.com/office/drawing/2010/main" val="0"/>
@@ -42536,7 +42575,7 @@
                     </pic:cNvPicPr>
                   </pic:nvPicPr>
                   <pic:blipFill>
-                    <a:blip r:embed="rId44">
+                    <a:blip r:embed="rId46">
                       <a:extLst>
                         <a:ext uri="{28A0092B-C50C-407E-A947-70E740481C1C}">
                           <a14:useLocalDpi xmlns:a14="http://schemas.microsoft.com/office/drawing/2010/main" val="0"/>
@@ -42635,7 +42674,7 @@
                     </pic:cNvPicPr>
                   </pic:nvPicPr>
                   <pic:blipFill>
-                    <a:blip r:embed="rId45">
+                    <a:blip r:embed="rId47">
                       <a:extLst>
                         <a:ext uri="{28A0092B-C50C-407E-A947-70E740481C1C}">
                           <a14:useLocalDpi xmlns:a14="http://schemas.microsoft.com/office/drawing/2010/main" val="0"/>
@@ -42717,7 +42756,7 @@
                     </pic:cNvPicPr>
                   </pic:nvPicPr>
                   <pic:blipFill>
-                    <a:blip r:embed="rId46">
+                    <a:blip r:embed="rId48">
                       <a:extLst>
                         <a:ext uri="{28A0092B-C50C-407E-A947-70E740481C1C}">
                           <a14:useLocalDpi xmlns:a14="http://schemas.microsoft.com/office/drawing/2010/main" val="0"/>
@@ -42860,7 +42899,7 @@
                     </pic:cNvPicPr>
                   </pic:nvPicPr>
                   <pic:blipFill>
-                    <a:blip r:embed="rId47">
+                    <a:blip r:embed="rId49">
                       <a:extLst>
                         <a:ext uri="{28A0092B-C50C-407E-A947-70E740481C1C}">
                           <a14:useLocalDpi xmlns:a14="http://schemas.microsoft.com/office/drawing/2010/main" val="0"/>
@@ -42969,7 +43008,7 @@
                     </pic:cNvPicPr>
                   </pic:nvPicPr>
                   <pic:blipFill>
-                    <a:blip r:embed="rId48">
+                    <a:blip r:embed="rId50">
                       <a:extLst>
                         <a:ext uri="{28A0092B-C50C-407E-A947-70E740481C1C}">
                           <a14:useLocalDpi xmlns:a14="http://schemas.microsoft.com/office/drawing/2010/main" val="0"/>
@@ -43051,7 +43090,7 @@
                     </pic:cNvPicPr>
                   </pic:nvPicPr>
                   <pic:blipFill>
-                    <a:blip r:embed="rId49">
+                    <a:blip r:embed="rId51">
                       <a:extLst>
                         <a:ext uri="{28A0092B-C50C-407E-A947-70E740481C1C}">
                           <a14:useLocalDpi xmlns:a14="http://schemas.microsoft.com/office/drawing/2010/main" val="0"/>
@@ -43142,7 +43181,7 @@
                     </pic:cNvPicPr>
                   </pic:nvPicPr>
                   <pic:blipFill>
-                    <a:blip r:embed="rId50">
+                    <a:blip r:embed="rId52">
                       <a:extLst>
                         <a:ext uri="{28A0092B-C50C-407E-A947-70E740481C1C}">
                           <a14:useLocalDpi xmlns:a14="http://schemas.microsoft.com/office/drawing/2010/main" val="0"/>
@@ -43251,7 +43290,7 @@
                     </pic:cNvPicPr>
                   </pic:nvPicPr>
                   <pic:blipFill>
-                    <a:blip r:embed="rId51">
+                    <a:blip r:embed="rId53">
                       <a:extLst>
                         <a:ext uri="{28A0092B-C50C-407E-A947-70E740481C1C}">
                           <a14:useLocalDpi xmlns:a14="http://schemas.microsoft.com/office/drawing/2010/main" val="0"/>
@@ -43351,7 +43390,7 @@
                     </pic:cNvPicPr>
                   </pic:nvPicPr>
                   <pic:blipFill>
-                    <a:blip r:embed="rId52">
+                    <a:blip r:embed="rId54">
                       <a:extLst>
                         <a:ext uri="{28A0092B-C50C-407E-A947-70E740481C1C}">
                           <a14:useLocalDpi xmlns:a14="http://schemas.microsoft.com/office/drawing/2010/main" val="0"/>
@@ -43625,7 +43664,7 @@
                                     <w:sz w:val="28"/>
                                     <w:lang w:val="th-TH"/>
                                   </w:rPr>
-                                  <w:t>44</w:t>
+                                  <w:t>I</w:t>
                                 </w:r>
                                 <w:r>
                                   <w:rPr>
@@ -43693,7 +43732,7 @@
                               <w:sz w:val="28"/>
                               <w:lang w:val="th-TH"/>
                             </w:rPr>
-                            <w:t>44</w:t>
+                            <w:t>I</w:t>
                           </w:r>
                           <w:r>
                             <w:rPr>
@@ -47481,6 +47520,7 @@
     <w:lsdException w:name="HTML Sample" w:semiHidden="1" w:unhideWhenUsed="1"/>
     <w:lsdException w:name="HTML Typewriter" w:semiHidden="1" w:unhideWhenUsed="1"/>
     <w:lsdException w:name="HTML Variable" w:semiHidden="1" w:unhideWhenUsed="1"/>
+    <w:lsdException w:name="Normal Table" w:semiHidden="1" w:unhideWhenUsed="1"/>
     <w:lsdException w:name="annotation subject" w:semiHidden="1" w:unhideWhenUsed="1"/>
     <w:lsdException w:name="No List" w:semiHidden="1" w:unhideWhenUsed="1"/>
     <w:lsdException w:name="Outline List 1" w:semiHidden="1" w:unhideWhenUsed="1"/>
@@ -47525,6 +47565,7 @@
     <w:lsdException w:name="Table Professional" w:semiHidden="1" w:unhideWhenUsed="1"/>
     <w:lsdException w:name="Table Subtle 1" w:semiHidden="1" w:unhideWhenUsed="1"/>
     <w:lsdException w:name="Table Subtle 2" w:semiHidden="1" w:unhideWhenUsed="1"/>
+    <w:lsdException w:name="Table Web 1" w:semiHidden="1" w:unhideWhenUsed="1"/>
     <w:lsdException w:name="Table Web 2" w:semiHidden="1" w:unhideWhenUsed="1"/>
     <w:lsdException w:name="Table Web 3" w:semiHidden="1" w:unhideWhenUsed="1"/>
     <w:lsdException w:name="Balloon Text" w:semiHidden="1" w:unhideWhenUsed="1"/>
@@ -47873,6 +47914,33 @@
 </w:styles>
 </file>
 
+<file path=word/ink/ink1.xml><?xml version="1.0" encoding="utf-8"?>
+<inkml:ink xmlns:inkml="http://www.w3.org/2003/InkML">
+  <inkml:definitions>
+    <inkml:context xml:id="ctx0">
+      <inkml:inkSource xml:id="inkSrc0">
+        <inkml:traceFormat>
+          <inkml:channel name="X" type="integer" min="-2.14748E9" max="2.14748E9" units="cm"/>
+          <inkml:channel name="Y" type="integer" min="-2.14748E9" max="2.14748E9" units="cm"/>
+          <inkml:channel name="F" type="integer" max="32767" units="dev"/>
+        </inkml:traceFormat>
+        <inkml:channelProperties>
+          <inkml:channelProperty channel="X" name="resolution" value="1000" units="1/cm"/>
+          <inkml:channelProperty channel="Y" name="resolution" value="1000" units="1/cm"/>
+          <inkml:channelProperty channel="F" name="resolution" value="0" units="1/dev"/>
+        </inkml:channelProperties>
+      </inkml:inkSource>
+      <inkml:timestamp xml:id="ts0" timeString="2017-04-26T07:48:03.675"/>
+    </inkml:context>
+    <inkml:brush xml:id="br0">
+      <inkml:brushProperty name="width" value="0.025" units="cm"/>
+      <inkml:brushProperty name="height" value="0.025" units="cm"/>
+    </inkml:brush>
+  </inkml:definitions>
+  <inkml:trace contextRef="#ctx0" brushRef="#br0">9962 7712 6144,'-26'-12'2368,"13"12"-1280</inkml:trace>
+</inkml:ink>
+</file>
+
 <file path=word/theme/theme1.xml><?xml version="1.0" encoding="utf-8"?>
 <a:theme xmlns:a="http://schemas.openxmlformats.org/drawingml/2006/main" name="Office Theme">
   <a:themeElements>
@@ -48139,7 +48207,7 @@
 </file>
 
 <file path=customXml/itemProps1.xml><?xml version="1.0" encoding="utf-8"?>
-<ds:datastoreItem xmlns:ds="http://schemas.openxmlformats.org/officeDocument/2006/customXml" ds:itemID="{D195628F-9FC7-485A-8EEA-9E43FEBA60AB}">
+<ds:datastoreItem xmlns:ds="http://schemas.openxmlformats.org/officeDocument/2006/customXml" ds:itemID="{0554F5BB-0797-4A7F-B7D2-E74E53D5E322}">
   <ds:schemaRefs>
     <ds:schemaRef ds:uri="http://schemas.openxmlformats.org/officeDocument/2006/bibliography"/>
   </ds:schemaRefs>

</xml_diff>

<commit_message>
headder and detect type of final document
</commit_message>
<xml_diff>
--- a/Project/Final document/Project Decument.docx
+++ b/Project/Final document/Project Decument.docx
@@ -1,6 +1,6 @@
 
 <file path=word/document.xml><?xml version="1.0" encoding="utf-8"?>
-<w:document xmlns:wpc="http://schemas.microsoft.com/office/word/2010/wordprocessingCanvas" xmlns:cx="http://schemas.microsoft.com/office/drawing/2014/chartex" xmlns:cx1="http://schemas.microsoft.com/office/drawing/2015/9/8/chartex" xmlns:cx2="http://schemas.microsoft.com/office/drawing/2015/10/21/chartex" xmlns:cx3="http://schemas.microsoft.com/office/drawing/2016/5/9/chartex" xmlns:cx4="http://schemas.microsoft.com/office/drawing/2016/5/10/chartex" xmlns:cx5="http://schemas.microsoft.com/office/drawing/2016/5/11/chartex" xmlns:mc="http://schemas.openxmlformats.org/markup-compatibility/2006" xmlns:o="urn:schemas-microsoft-com:office:office" xmlns:r="http://schemas.openxmlformats.org/officeDocument/2006/relationships" xmlns:m="http://schemas.openxmlformats.org/officeDocument/2006/math" xmlns:v="urn:schemas-microsoft-com:vml" xmlns:wp14="http://schemas.microsoft.com/office/word/2010/wordprocessingDrawing" xmlns:wp="http://schemas.openxmlformats.org/drawingml/2006/wordprocessingDrawing" xmlns:w10="urn:schemas-microsoft-com:office:word" xmlns:w="http://schemas.openxmlformats.org/wordprocessingml/2006/main" xmlns:w14="http://schemas.microsoft.com/office/word/2010/wordml" xmlns:w15="http://schemas.microsoft.com/office/word/2012/wordml" xmlns:w16se="http://schemas.microsoft.com/office/word/2015/wordml/symex" xmlns:wpg="http://schemas.microsoft.com/office/word/2010/wordprocessingGroup" xmlns:wpi="http://schemas.microsoft.com/office/word/2010/wordprocessingInk" xmlns:wne="http://schemas.microsoft.com/office/word/2006/wordml" xmlns:wps="http://schemas.microsoft.com/office/word/2010/wordprocessingShape" mc:Ignorable="w14 w15 w16se wp14">
+<w:document xmlns:wpc="http://schemas.microsoft.com/office/word/2010/wordprocessingCanvas" xmlns:mc="http://schemas.openxmlformats.org/markup-compatibility/2006" xmlns:o="urn:schemas-microsoft-com:office:office" xmlns:r="http://schemas.openxmlformats.org/officeDocument/2006/relationships" xmlns:m="http://schemas.openxmlformats.org/officeDocument/2006/math" xmlns:v="urn:schemas-microsoft-com:vml" xmlns:wp14="http://schemas.microsoft.com/office/word/2010/wordprocessingDrawing" xmlns:wp="http://schemas.openxmlformats.org/drawingml/2006/wordprocessingDrawing" xmlns:w10="urn:schemas-microsoft-com:office:word" xmlns:w="http://schemas.openxmlformats.org/wordprocessingml/2006/main" xmlns:w14="http://schemas.microsoft.com/office/word/2010/wordml" xmlns:wpg="http://schemas.microsoft.com/office/word/2010/wordprocessingGroup" xmlns:wpi="http://schemas.microsoft.com/office/word/2010/wordprocessingInk" xmlns:wne="http://schemas.microsoft.com/office/word/2006/wordml" xmlns:wps="http://schemas.microsoft.com/office/word/2010/wordprocessingShape" mc:Ignorable="w14 wp14">
   <w:body>
     <w:p>
       <w:pPr>
@@ -89,63 +89,64 @@
     <w:p>
       <w:pPr>
         <w:spacing w:after="0"/>
+        <w:jc w:val="center"/>
         <w:rPr>
           <w:rFonts w:asciiTheme="majorBidi" w:hAnsiTheme="majorBidi" w:cstheme="majorBidi"/>
           <w:sz w:val="44"/>
           <w:szCs w:val="50"/>
         </w:rPr>
       </w:pPr>
+      <w:proofErr w:type="spellStart"/>
       <w:r>
         <w:rPr>
           <w:rFonts w:asciiTheme="majorBidi" w:hAnsiTheme="majorBidi" w:cstheme="majorBidi"/>
           <w:sz w:val="44"/>
           <w:szCs w:val="50"/>
         </w:rPr>
-        <w:t xml:space="preserve">                                      </w:t>
-      </w:r>
-      <w:proofErr w:type="spellStart"/>
+        <w:t>Mr.Chawit</w:t>
+      </w:r>
+      <w:proofErr w:type="spellEnd"/>
       <w:r>
         <w:rPr>
           <w:rFonts w:asciiTheme="majorBidi" w:hAnsiTheme="majorBidi" w:cstheme="majorBidi"/>
           <w:sz w:val="44"/>
           <w:szCs w:val="50"/>
         </w:rPr>
-        <w:t>Mr.Chawit</w:t>
-      </w:r>
-      <w:proofErr w:type="spellEnd"/>
+        <w:t xml:space="preserve">          </w:t>
+      </w:r>
       <w:r>
         <w:rPr>
           <w:rFonts w:asciiTheme="majorBidi" w:hAnsiTheme="majorBidi" w:cstheme="majorBidi"/>
           <w:sz w:val="44"/>
           <w:szCs w:val="50"/>
         </w:rPr>
-        <w:t xml:space="preserve">          </w:t>
-      </w:r>
+        <w:tab/>
+      </w:r>
+      <w:proofErr w:type="spellStart"/>
       <w:r>
         <w:rPr>
           <w:rFonts w:asciiTheme="majorBidi" w:hAnsiTheme="majorBidi" w:cstheme="majorBidi"/>
           <w:sz w:val="44"/>
           <w:szCs w:val="50"/>
         </w:rPr>
-        <w:tab/>
-      </w:r>
-      <w:proofErr w:type="spellStart"/>
+        <w:t>Sommana</w:t>
+      </w:r>
+      <w:proofErr w:type="spellEnd"/>
       <w:r>
         <w:rPr>
           <w:rFonts w:asciiTheme="majorBidi" w:hAnsiTheme="majorBidi" w:cstheme="majorBidi"/>
           <w:sz w:val="44"/>
           <w:szCs w:val="50"/>
         </w:rPr>
-        <w:t>Sommana</w:t>
-      </w:r>
-      <w:proofErr w:type="spellEnd"/>
+        <w:t xml:space="preserve">         </w:t>
+      </w:r>
       <w:r>
         <w:rPr>
           <w:rFonts w:asciiTheme="majorBidi" w:hAnsiTheme="majorBidi" w:cstheme="majorBidi"/>
           <w:sz w:val="44"/>
           <w:szCs w:val="50"/>
         </w:rPr>
-        <w:t xml:space="preserve">         </w:t>
+        <w:t xml:space="preserve">  </w:t>
       </w:r>
       <w:r>
         <w:rPr>
@@ -153,7 +154,7 @@
           <w:sz w:val="44"/>
           <w:szCs w:val="50"/>
         </w:rPr>
-        <w:t xml:space="preserve">  </w:t>
+        <w:t xml:space="preserve"> </w:t>
       </w:r>
       <w:r>
         <w:rPr>
@@ -167,7 +168,6 @@
     <w:p>
       <w:pPr>
         <w:spacing w:after="0"/>
-        <w:ind w:left="2160"/>
         <w:rPr>
           <w:rFonts w:asciiTheme="majorBidi" w:hAnsiTheme="majorBidi" w:cstheme="majorBidi"/>
           <w:sz w:val="44"/>
@@ -180,7 +180,7 @@
           <w:sz w:val="44"/>
           <w:szCs w:val="50"/>
         </w:rPr>
-        <w:t xml:space="preserve">        </w:t>
+        <w:t xml:space="preserve">                             </w:t>
       </w:r>
       <w:proofErr w:type="spellStart"/>
       <w:r>
@@ -214,25 +214,23 @@
           <w:sz w:val="44"/>
           <w:szCs w:val="50"/>
         </w:rPr>
-        <w:tab/>
-      </w:r>
-      <w:proofErr w:type="spellStart"/>
+        <w:t xml:space="preserve">   </w:t>
+      </w:r>
       <w:r>
         <w:rPr>
           <w:rFonts w:asciiTheme="majorBidi" w:hAnsiTheme="majorBidi" w:cstheme="majorBidi"/>
           <w:sz w:val="44"/>
           <w:szCs w:val="50"/>
         </w:rPr>
-        <w:t>Lophetcharat</w:t>
-      </w:r>
-      <w:proofErr w:type="spellEnd"/>
+        <w:t>Lope</w:t>
+      </w:r>
       <w:r>
         <w:rPr>
           <w:rFonts w:asciiTheme="majorBidi" w:hAnsiTheme="majorBidi" w:cstheme="majorBidi"/>
           <w:sz w:val="44"/>
           <w:szCs w:val="50"/>
         </w:rPr>
-        <w:t xml:space="preserve">    </w:t>
+        <w:t xml:space="preserve">tcharat    </w:t>
       </w:r>
       <w:r>
         <w:rPr>
@@ -248,51 +246,51 @@
           <w:sz w:val="44"/>
           <w:szCs w:val="50"/>
         </w:rPr>
-        <w:t>582115026</w:t>
-      </w:r>
-    </w:p>
-    <w:p>
-      <w:pPr>
-        <w:spacing w:after="0"/>
+        <w:t xml:space="preserve"> </w:t>
+      </w:r>
+      <w:r>
         <w:rPr>
           <w:rFonts w:asciiTheme="majorBidi" w:hAnsiTheme="majorBidi" w:cstheme="majorBidi"/>
           <w:sz w:val="44"/>
           <w:szCs w:val="50"/>
         </w:rPr>
-      </w:pPr>
+        <w:t xml:space="preserve"> </w:t>
+      </w:r>
       <w:r>
         <w:rPr>
           <w:rFonts w:asciiTheme="majorBidi" w:hAnsiTheme="majorBidi" w:cstheme="majorBidi"/>
           <w:sz w:val="44"/>
           <w:szCs w:val="50"/>
         </w:rPr>
-        <w:t xml:space="preserve">                                      </w:t>
-      </w:r>
-      <w:proofErr w:type="spellStart"/>
+        <w:t xml:space="preserve"> </w:t>
+      </w:r>
       <w:r>
         <w:rPr>
           <w:rFonts w:asciiTheme="majorBidi" w:hAnsiTheme="majorBidi" w:cstheme="majorBidi"/>
           <w:sz w:val="44"/>
           <w:szCs w:val="50"/>
         </w:rPr>
-        <w:t>Mr.</w:t>
-      </w:r>
-      <w:r>
+        <w:t>582115026</w:t>
+      </w:r>
+    </w:p>
+    <w:p>
+      <w:pPr>
+        <w:spacing w:after="0"/>
+        <w:jc w:val="center"/>
         <w:rPr>
           <w:rFonts w:asciiTheme="majorBidi" w:hAnsiTheme="majorBidi" w:cstheme="majorBidi"/>
           <w:sz w:val="44"/>
           <w:szCs w:val="50"/>
         </w:rPr>
-        <w:t>Phornthep</w:t>
-      </w:r>
-      <w:proofErr w:type="spellEnd"/>
+      </w:pPr>
+      <w:proofErr w:type="spellStart"/>
       <w:r>
         <w:rPr>
           <w:rFonts w:asciiTheme="majorBidi" w:hAnsiTheme="majorBidi" w:cstheme="majorBidi"/>
           <w:sz w:val="44"/>
           <w:szCs w:val="50"/>
         </w:rPr>
-        <w:t xml:space="preserve"> </w:t>
+        <w:t>Mr.</w:t>
       </w:r>
       <w:r>
         <w:rPr>
@@ -300,15 +298,16 @@
           <w:sz w:val="44"/>
           <w:szCs w:val="50"/>
         </w:rPr>
-        <w:tab/>
-      </w:r>
+        <w:t>Phornthep</w:t>
+      </w:r>
+      <w:proofErr w:type="spellEnd"/>
       <w:r>
         <w:rPr>
           <w:rFonts w:asciiTheme="majorBidi" w:hAnsiTheme="majorBidi" w:cstheme="majorBidi"/>
           <w:sz w:val="44"/>
           <w:szCs w:val="50"/>
         </w:rPr>
-        <w:t>Chooleat</w:t>
+        <w:t xml:space="preserve"> </w:t>
       </w:r>
       <w:r>
         <w:rPr>
@@ -317,7 +316,6 @@
           <w:szCs w:val="50"/>
         </w:rPr>
         <w:tab/>
-        <w:t xml:space="preserve">       </w:t>
       </w:r>
       <w:r>
         <w:rPr>
@@ -325,34 +323,34 @@
           <w:sz w:val="44"/>
           <w:szCs w:val="50"/>
         </w:rPr>
-        <w:t>582115037</w:t>
-      </w:r>
-    </w:p>
-    <w:p>
-      <w:pPr>
-        <w:spacing w:after="0"/>
+        <w:t xml:space="preserve"> </w:t>
+      </w:r>
+      <w:proofErr w:type="spellStart"/>
+      <w:r>
         <w:rPr>
           <w:rFonts w:asciiTheme="majorBidi" w:hAnsiTheme="majorBidi" w:cstheme="majorBidi"/>
           <w:sz w:val="44"/>
           <w:szCs w:val="50"/>
         </w:rPr>
-      </w:pPr>
+        <w:t>Chooleat</w:t>
+      </w:r>
+      <w:proofErr w:type="spellEnd"/>
       <w:r>
         <w:rPr>
           <w:rFonts w:asciiTheme="majorBidi" w:hAnsiTheme="majorBidi" w:cstheme="majorBidi"/>
           <w:sz w:val="44"/>
           <w:szCs w:val="50"/>
         </w:rPr>
-        <w:t xml:space="preserve">                                      </w:t>
-      </w:r>
-      <w:proofErr w:type="spellStart"/>
+        <w:tab/>
+        <w:t xml:space="preserve">       </w:t>
+      </w:r>
       <w:r>
         <w:rPr>
           <w:rFonts w:asciiTheme="majorBidi" w:hAnsiTheme="majorBidi" w:cstheme="majorBidi"/>
           <w:sz w:val="44"/>
           <w:szCs w:val="50"/>
         </w:rPr>
-        <w:t>Mr.</w:t>
+        <w:t xml:space="preserve"> </w:t>
       </w:r>
       <w:r>
         <w:rPr>
@@ -360,24 +358,27 @@
           <w:sz w:val="44"/>
           <w:szCs w:val="50"/>
         </w:rPr>
-        <w:t>Pattaratorn</w:t>
-      </w:r>
-      <w:proofErr w:type="spellEnd"/>
-      <w:r>
+        <w:t>582115037</w:t>
+      </w:r>
+    </w:p>
+    <w:p>
+      <w:pPr>
+        <w:spacing w:after="0"/>
+        <w:jc w:val="center"/>
         <w:rPr>
           <w:rFonts w:asciiTheme="majorBidi" w:hAnsiTheme="majorBidi" w:cstheme="majorBidi"/>
           <w:sz w:val="44"/>
           <w:szCs w:val="50"/>
         </w:rPr>
-        <w:t xml:space="preserve">   </w:t>
-      </w:r>
+      </w:pPr>
+      <w:proofErr w:type="spellStart"/>
       <w:r>
         <w:rPr>
           <w:rFonts w:asciiTheme="majorBidi" w:hAnsiTheme="majorBidi" w:cstheme="majorBidi"/>
           <w:sz w:val="44"/>
           <w:szCs w:val="50"/>
         </w:rPr>
-        <w:t xml:space="preserve"> </w:t>
+        <w:t>Mr.</w:t>
       </w:r>
       <w:r>
         <w:rPr>
@@ -385,25 +386,68 @@
           <w:sz w:val="44"/>
           <w:szCs w:val="50"/>
         </w:rPr>
-        <w:tab/>
-      </w:r>
-      <w:proofErr w:type="spellStart"/>
+        <w:t>Pattaratorn</w:t>
+      </w:r>
+      <w:proofErr w:type="spellEnd"/>
       <w:r>
         <w:rPr>
           <w:rFonts w:asciiTheme="majorBidi" w:hAnsiTheme="majorBidi" w:cstheme="majorBidi"/>
           <w:sz w:val="44"/>
           <w:szCs w:val="50"/>
         </w:rPr>
-        <w:t>Sawaisorn</w:t>
-      </w:r>
-      <w:proofErr w:type="spellEnd"/>
+        <w:t xml:space="preserve">   </w:t>
+      </w:r>
       <w:r>
         <w:rPr>
           <w:rFonts w:asciiTheme="majorBidi" w:hAnsiTheme="majorBidi" w:cstheme="majorBidi"/>
           <w:sz w:val="44"/>
           <w:szCs w:val="50"/>
         </w:rPr>
+        <w:t xml:space="preserve"> </w:t>
+      </w:r>
+      <w:r>
+        <w:rPr>
+          <w:rFonts w:asciiTheme="majorBidi" w:hAnsiTheme="majorBidi" w:cstheme="majorBidi"/>
+          <w:sz w:val="44"/>
+          <w:szCs w:val="50"/>
+        </w:rPr>
+        <w:tab/>
+      </w:r>
+      <w:r>
+        <w:rPr>
+          <w:rFonts w:asciiTheme="majorBidi" w:hAnsiTheme="majorBidi" w:cstheme="majorBidi"/>
+          <w:sz w:val="44"/>
+          <w:szCs w:val="50"/>
+        </w:rPr>
+        <w:t xml:space="preserve"> </w:t>
+      </w:r>
+      <w:bookmarkStart w:id="0" w:name="_GoBack"/>
+      <w:bookmarkEnd w:id="0"/>
+      <w:proofErr w:type="spellStart"/>
+      <w:r>
+        <w:rPr>
+          <w:rFonts w:asciiTheme="majorBidi" w:hAnsiTheme="majorBidi" w:cstheme="majorBidi"/>
+          <w:sz w:val="44"/>
+          <w:szCs w:val="50"/>
+        </w:rPr>
+        <w:t>Sawaisorn</w:t>
+      </w:r>
+      <w:proofErr w:type="spellEnd"/>
+      <w:r>
+        <w:rPr>
+          <w:rFonts w:asciiTheme="majorBidi" w:hAnsiTheme="majorBidi" w:cstheme="majorBidi"/>
+          <w:sz w:val="44"/>
+          <w:szCs w:val="50"/>
+        </w:rPr>
         <w:t xml:space="preserve">         </w:t>
+      </w:r>
+      <w:r>
+        <w:rPr>
+          <w:rFonts w:asciiTheme="majorBidi" w:hAnsiTheme="majorBidi" w:cstheme="majorBidi"/>
+          <w:sz w:val="44"/>
+          <w:szCs w:val="50"/>
+        </w:rPr>
+        <w:t xml:space="preserve"> </w:t>
       </w:r>
       <w:r>
         <w:rPr>
@@ -470,7 +514,6 @@
     <w:p>
       <w:pPr>
         <w:spacing w:after="0"/>
-        <w:jc w:val="center"/>
         <w:rPr>
           <w:rFonts w:asciiTheme="majorBidi" w:hAnsiTheme="majorBidi" w:cstheme="majorBidi"/>
           <w:sz w:val="48"/>
@@ -483,33 +526,49 @@
           <w:sz w:val="48"/>
           <w:szCs w:val="54"/>
         </w:rPr>
-        <w:t xml:space="preserve">Prof. </w:t>
-      </w:r>
-      <w:proofErr w:type="spellStart"/>
+        <w:t xml:space="preserve">                                  </w:t>
+      </w:r>
       <w:r>
         <w:rPr>
           <w:rFonts w:asciiTheme="majorBidi" w:hAnsiTheme="majorBidi" w:cstheme="majorBidi"/>
           <w:sz w:val="48"/>
           <w:szCs w:val="54"/>
         </w:rPr>
-        <w:t>Prompong</w:t>
-      </w:r>
-      <w:proofErr w:type="spellEnd"/>
+        <w:t xml:space="preserve">Prof. </w:t>
+      </w:r>
+      <w:proofErr w:type="spellStart"/>
       <w:r>
         <w:rPr>
           <w:rFonts w:asciiTheme="majorBidi" w:hAnsiTheme="majorBidi" w:cstheme="majorBidi"/>
           <w:sz w:val="48"/>
           <w:szCs w:val="54"/>
         </w:rPr>
-        <w:t xml:space="preserve">   </w:t>
-      </w:r>
-      <w:proofErr w:type="spellStart"/>
+        <w:t>Prompong</w:t>
+      </w:r>
+      <w:proofErr w:type="spellEnd"/>
       <w:r>
         <w:rPr>
           <w:rFonts w:asciiTheme="majorBidi" w:hAnsiTheme="majorBidi" w:cstheme="majorBidi"/>
           <w:sz w:val="48"/>
           <w:szCs w:val="54"/>
         </w:rPr>
+        <w:t xml:space="preserve">   </w:t>
+      </w:r>
+      <w:r>
+        <w:rPr>
+          <w:rFonts w:asciiTheme="majorBidi" w:hAnsiTheme="majorBidi" w:cstheme="majorBidi"/>
+          <w:sz w:val="48"/>
+          <w:szCs w:val="54"/>
+        </w:rPr>
+        <w:t xml:space="preserve">  </w:t>
+      </w:r>
+      <w:proofErr w:type="spellStart"/>
+      <w:r>
+        <w:rPr>
+          <w:rFonts w:asciiTheme="majorBidi" w:hAnsiTheme="majorBidi" w:cstheme="majorBidi"/>
+          <w:sz w:val="48"/>
+          <w:szCs w:val="54"/>
+        </w:rPr>
         <w:t>Sugunnasil</w:t>
       </w:r>
       <w:proofErr w:type="spellEnd"/>
@@ -528,6 +587,7 @@
     <w:p>
       <w:pPr>
         <w:pStyle w:val="Default"/>
+        <w:jc w:val="center"/>
         <w:rPr>
           <w:rFonts w:asciiTheme="majorBidi" w:hAnsiTheme="majorBidi" w:cstheme="majorBidi"/>
           <w:sz w:val="44"/>
@@ -547,16 +607,6 @@
           <w:szCs w:val="48"/>
         </w:rPr>
       </w:pPr>
-      <w:r>
-        <w:rPr>
-          <w:rFonts w:asciiTheme="majorBidi" w:hAnsiTheme="majorBidi" w:cstheme="majorBidi"/>
-          <w:b/>
-          <w:bCs/>
-          <w:sz w:val="54"/>
-          <w:szCs w:val="60"/>
-        </w:rPr>
-        <w:t xml:space="preserve"> </w:t>
-      </w:r>
     </w:p>
     <w:p>
       <w:pPr>
@@ -638,7 +688,8 @@
           <w:szCs w:val="50"/>
         </w:rPr>
         <w:sectPr>
-          <w:headerReference w:type="default" r:id="rId8"/>
+          <w:headerReference w:type="default" r:id="rId9"/>
+          <w:footerReference w:type="default" r:id="rId10"/>
           <w:pgSz w:w="11906" w:h="16838"/>
           <w:pgMar w:top="720" w:right="720" w:bottom="720" w:left="1418" w:header="709" w:footer="709" w:gutter="0"/>
           <w:pgNumType w:fmt="upperRoman" w:start="1"/>
@@ -655,7 +706,17 @@
           <w:sz w:val="50"/>
           <w:szCs w:val="50"/>
         </w:rPr>
-        <w:t>April 18, 2017</w:t>
+        <w:t>April 27</w:t>
+      </w:r>
+      <w:r>
+        <w:rPr>
+          <w:rFonts w:asciiTheme="majorBidi" w:hAnsiTheme="majorBidi" w:cstheme="majorBidi"/>
+          <w:b/>
+          <w:bCs/>
+          <w:sz w:val="50"/>
+          <w:szCs w:val="50"/>
+        </w:rPr>
+        <w:t>, 2017</w:t>
       </w:r>
     </w:p>
     <w:p>
@@ -1303,6 +1364,19 @@
         </w:rPr>
         <w:t>how to use and design the diagram to explain the plan of management in the Coffee Shop.</w:t>
       </w:r>
+    </w:p>
+    <w:p>
+      <w:pPr>
+        <w:spacing w:after="0"/>
+        <w:jc w:val="center"/>
+        <w:rPr>
+          <w:rFonts w:asciiTheme="majorBidi" w:hAnsiTheme="majorBidi" w:cstheme="majorBidi"/>
+          <w:b/>
+          <w:bCs/>
+          <w:sz w:val="46"/>
+          <w:szCs w:val="46"/>
+        </w:rPr>
+      </w:pPr>
     </w:p>
     <w:p>
       <w:pPr>
@@ -2682,6 +2756,7 @@
           <w:sz w:val="44"/>
           <w:szCs w:val="44"/>
         </w:rPr>
+        <w:lastRenderedPageBreak/>
         <w:t>Overall Description</w:t>
       </w:r>
     </w:p>
@@ -3416,6 +3491,7 @@
           <w:sz w:val="42"/>
           <w:szCs w:val="42"/>
         </w:rPr>
+        <w:lastRenderedPageBreak/>
         <w:t>Barista part:</w:t>
       </w:r>
     </w:p>
@@ -3591,6 +3667,7 @@
           <w:sz w:val="50"/>
           <w:szCs w:val="50"/>
         </w:rPr>
+        <w:lastRenderedPageBreak/>
         <w:t>Specific Requirement</w:t>
       </w:r>
     </w:p>
@@ -3662,7 +3739,7 @@
                     </pic:cNvPicPr>
                   </pic:nvPicPr>
                   <pic:blipFill>
-                    <a:blip r:embed="rId9">
+                    <a:blip r:embed="rId11">
                       <a:extLst>
                         <a:ext uri="{28A0092B-C50C-407E-A947-70E740481C1C}">
                           <a14:useLocalDpi xmlns:a14="http://schemas.microsoft.com/office/drawing/2010/main" val="0"/>
@@ -3774,11 +3851,11 @@
         <w:tblLook w:val="04A0" w:firstRow="1" w:lastRow="0" w:firstColumn="1" w:lastColumn="0" w:noHBand="0" w:noVBand="1"/>
       </w:tblPr>
       <w:tblGrid>
-        <w:gridCol w:w="2063"/>
-        <w:gridCol w:w="1093"/>
-        <w:gridCol w:w="2005"/>
-        <w:gridCol w:w="2350"/>
-        <w:gridCol w:w="2628"/>
+        <w:gridCol w:w="2110"/>
+        <w:gridCol w:w="1118"/>
+        <w:gridCol w:w="2052"/>
+        <w:gridCol w:w="2404"/>
+        <w:gridCol w:w="2689"/>
       </w:tblGrid>
       <w:tr>
         <w:tc>
@@ -5244,11 +5321,11 @@
         <w:tblLook w:val="04A0" w:firstRow="1" w:lastRow="0" w:firstColumn="1" w:lastColumn="0" w:noHBand="0" w:noVBand="1"/>
       </w:tblPr>
       <w:tblGrid>
-        <w:gridCol w:w="2249"/>
-        <w:gridCol w:w="1044"/>
-        <w:gridCol w:w="2242"/>
-        <w:gridCol w:w="2445"/>
-        <w:gridCol w:w="1778"/>
+        <w:gridCol w:w="2301"/>
+        <w:gridCol w:w="1068"/>
+        <w:gridCol w:w="2294"/>
+        <w:gridCol w:w="2502"/>
+        <w:gridCol w:w="1819"/>
       </w:tblGrid>
       <w:tr>
         <w:tc>
@@ -6519,6 +6596,7 @@
                 <w:sz w:val="24"/>
                 <w:szCs w:val="32"/>
               </w:rPr>
+              <w:lastRenderedPageBreak/>
               <w:t>User input amount of money received from customer.</w:t>
             </w:r>
           </w:p>
@@ -7183,6 +7261,7 @@
                 <w:sz w:val="24"/>
                 <w:szCs w:val="24"/>
               </w:rPr>
+              <w:lastRenderedPageBreak/>
               <w:t>Alternative Flow</w:t>
             </w:r>
           </w:p>
@@ -7723,11 +7802,11 @@
         <w:tblLook w:val="04A0" w:firstRow="1" w:lastRow="0" w:firstColumn="1" w:lastColumn="0" w:noHBand="0" w:noVBand="1"/>
       </w:tblPr>
       <w:tblGrid>
-        <w:gridCol w:w="1873"/>
-        <w:gridCol w:w="1097"/>
-        <w:gridCol w:w="2379"/>
-        <w:gridCol w:w="2067"/>
-        <w:gridCol w:w="2342"/>
+        <w:gridCol w:w="1917"/>
+        <w:gridCol w:w="1122"/>
+        <w:gridCol w:w="2434"/>
+        <w:gridCol w:w="2115"/>
+        <w:gridCol w:w="2396"/>
       </w:tblGrid>
       <w:tr>
         <w:tc>
@@ -9220,6 +9299,7 @@
           <w:sz w:val="42"/>
           <w:szCs w:val="42"/>
         </w:rPr>
+        <w:lastRenderedPageBreak/>
         <w:t>US-004 Confirm order</w:t>
       </w:r>
     </w:p>
@@ -9230,10 +9310,10 @@
         <w:tblLook w:val="04A0" w:firstRow="1" w:lastRow="0" w:firstColumn="1" w:lastColumn="0" w:noHBand="0" w:noVBand="1"/>
       </w:tblPr>
       <w:tblGrid>
-        <w:gridCol w:w="1873"/>
-        <w:gridCol w:w="3476"/>
-        <w:gridCol w:w="2065"/>
-        <w:gridCol w:w="2344"/>
+        <w:gridCol w:w="1917"/>
+        <w:gridCol w:w="3556"/>
+        <w:gridCol w:w="2113"/>
+        <w:gridCol w:w="2398"/>
       </w:tblGrid>
       <w:tr>
         <w:tc>
@@ -10415,6 +10495,7 @@
           <w:sz w:val="42"/>
           <w:szCs w:val="42"/>
         </w:rPr>
+        <w:lastRenderedPageBreak/>
         <w:t>US-005 Print invoice</w:t>
       </w:r>
     </w:p>
@@ -10425,12 +10506,12 @@
         <w:tblLook w:val="04A0" w:firstRow="1" w:lastRow="0" w:firstColumn="1" w:lastColumn="0" w:noHBand="0" w:noVBand="1"/>
       </w:tblPr>
       <w:tblGrid>
-        <w:gridCol w:w="1873"/>
-        <w:gridCol w:w="1282"/>
-        <w:gridCol w:w="2194"/>
-        <w:gridCol w:w="2065"/>
-        <w:gridCol w:w="98"/>
-        <w:gridCol w:w="2246"/>
+        <w:gridCol w:w="1917"/>
+        <w:gridCol w:w="1312"/>
+        <w:gridCol w:w="2244"/>
+        <w:gridCol w:w="2113"/>
+        <w:gridCol w:w="100"/>
+        <w:gridCol w:w="2298"/>
       </w:tblGrid>
       <w:tr>
         <w:tc>
@@ -11935,6 +12016,7 @@
           <w:sz w:val="42"/>
           <w:szCs w:val="42"/>
         </w:rPr>
+        <w:lastRenderedPageBreak/>
         <w:t>US-006 Complete Order</w:t>
       </w:r>
     </w:p>
@@ -11945,10 +12027,10 @@
         <w:tblLook w:val="04A0" w:firstRow="1" w:lastRow="0" w:firstColumn="1" w:lastColumn="0" w:noHBand="0" w:noVBand="1"/>
       </w:tblPr>
       <w:tblGrid>
-        <w:gridCol w:w="1873"/>
-        <w:gridCol w:w="3476"/>
-        <w:gridCol w:w="2065"/>
-        <w:gridCol w:w="2344"/>
+        <w:gridCol w:w="1917"/>
+        <w:gridCol w:w="3556"/>
+        <w:gridCol w:w="2113"/>
+        <w:gridCol w:w="2398"/>
       </w:tblGrid>
       <w:tr>
         <w:tc>
@@ -13119,6 +13201,7 @@
           <w:sz w:val="42"/>
           <w:szCs w:val="42"/>
         </w:rPr>
+        <w:lastRenderedPageBreak/>
         <w:t>US-007 View Order</w:t>
       </w:r>
     </w:p>
@@ -13129,10 +13212,10 @@
         <w:tblLook w:val="04A0" w:firstRow="1" w:lastRow="0" w:firstColumn="1" w:lastColumn="0" w:noHBand="0" w:noVBand="1"/>
       </w:tblPr>
       <w:tblGrid>
-        <w:gridCol w:w="1873"/>
-        <w:gridCol w:w="3476"/>
-        <w:gridCol w:w="2065"/>
-        <w:gridCol w:w="2344"/>
+        <w:gridCol w:w="1917"/>
+        <w:gridCol w:w="3556"/>
+        <w:gridCol w:w="2113"/>
+        <w:gridCol w:w="2398"/>
       </w:tblGrid>
       <w:tr>
         <w:tc>
@@ -14107,10 +14190,10 @@
         <w:tblLook w:val="04A0" w:firstRow="1" w:lastRow="0" w:firstColumn="1" w:lastColumn="0" w:noHBand="0" w:noVBand="1"/>
       </w:tblPr>
       <w:tblGrid>
-        <w:gridCol w:w="1873"/>
-        <w:gridCol w:w="3476"/>
-        <w:gridCol w:w="2065"/>
-        <w:gridCol w:w="2344"/>
+        <w:gridCol w:w="1917"/>
+        <w:gridCol w:w="3556"/>
+        <w:gridCol w:w="2113"/>
+        <w:gridCol w:w="2398"/>
       </w:tblGrid>
       <w:tr>
         <w:tc>
@@ -15084,6 +15167,7 @@
           <w:sz w:val="42"/>
           <w:szCs w:val="42"/>
         </w:rPr>
+        <w:lastRenderedPageBreak/>
         <w:t>US-009 Add Cashier</w:t>
       </w:r>
     </w:p>
@@ -15094,12 +15178,12 @@
         <w:tblLook w:val="04A0" w:firstRow="1" w:lastRow="0" w:firstColumn="1" w:lastColumn="0" w:noHBand="0" w:noVBand="1"/>
       </w:tblPr>
       <w:tblGrid>
-        <w:gridCol w:w="1873"/>
-        <w:gridCol w:w="1282"/>
-        <w:gridCol w:w="2194"/>
-        <w:gridCol w:w="2065"/>
-        <w:gridCol w:w="98"/>
-        <w:gridCol w:w="2246"/>
+        <w:gridCol w:w="1917"/>
+        <w:gridCol w:w="1312"/>
+        <w:gridCol w:w="2244"/>
+        <w:gridCol w:w="2113"/>
+        <w:gridCol w:w="100"/>
+        <w:gridCol w:w="2298"/>
       </w:tblGrid>
       <w:tr>
         <w:tc>
@@ -16809,6 +16893,7 @@
                 <w:sz w:val="24"/>
                 <w:szCs w:val="24"/>
               </w:rPr>
+              <w:lastRenderedPageBreak/>
               <w:t>User want to add new cashier to the system.</w:t>
             </w:r>
           </w:p>
@@ -16829,6 +16914,7 @@
           <w:sz w:val="42"/>
           <w:szCs w:val="42"/>
         </w:rPr>
+        <w:lastRenderedPageBreak/>
         <w:t>US-010 Add Barista</w:t>
       </w:r>
     </w:p>
@@ -16839,12 +16925,12 @@
         <w:tblLook w:val="04A0" w:firstRow="1" w:lastRow="0" w:firstColumn="1" w:lastColumn="0" w:noHBand="0" w:noVBand="1"/>
       </w:tblPr>
       <w:tblGrid>
-        <w:gridCol w:w="1873"/>
-        <w:gridCol w:w="1282"/>
-        <w:gridCol w:w="2194"/>
-        <w:gridCol w:w="2065"/>
-        <w:gridCol w:w="100"/>
+        <w:gridCol w:w="1917"/>
+        <w:gridCol w:w="1312"/>
         <w:gridCol w:w="2244"/>
+        <w:gridCol w:w="2113"/>
+        <w:gridCol w:w="102"/>
+        <w:gridCol w:w="2296"/>
       </w:tblGrid>
       <w:tr>
         <w:tc>
@@ -18506,6 +18592,7 @@
                 <w:sz w:val="24"/>
                 <w:szCs w:val="24"/>
               </w:rPr>
+              <w:lastRenderedPageBreak/>
               <w:t>Assumption</w:t>
             </w:r>
           </w:p>
@@ -18597,12 +18684,12 @@
         <w:tblLook w:val="04A0" w:firstRow="1" w:lastRow="0" w:firstColumn="1" w:lastColumn="0" w:noHBand="0" w:noVBand="1"/>
       </w:tblPr>
       <w:tblGrid>
-        <w:gridCol w:w="1873"/>
-        <w:gridCol w:w="1282"/>
-        <w:gridCol w:w="2194"/>
-        <w:gridCol w:w="2065"/>
-        <w:gridCol w:w="100"/>
+        <w:gridCol w:w="1917"/>
+        <w:gridCol w:w="1312"/>
         <w:gridCol w:w="2244"/>
+        <w:gridCol w:w="2113"/>
+        <w:gridCol w:w="102"/>
+        <w:gridCol w:w="2296"/>
       </w:tblGrid>
       <w:tr>
         <w:tc>
@@ -20214,12 +20301,12 @@
         <w:tblLook w:val="04A0" w:firstRow="1" w:lastRow="0" w:firstColumn="1" w:lastColumn="0" w:noHBand="0" w:noVBand="1"/>
       </w:tblPr>
       <w:tblGrid>
-        <w:gridCol w:w="1874"/>
-        <w:gridCol w:w="1282"/>
-        <w:gridCol w:w="2194"/>
-        <w:gridCol w:w="2065"/>
-        <w:gridCol w:w="101"/>
-        <w:gridCol w:w="2242"/>
+        <w:gridCol w:w="1917"/>
+        <w:gridCol w:w="1312"/>
+        <w:gridCol w:w="2244"/>
+        <w:gridCol w:w="2113"/>
+        <w:gridCol w:w="104"/>
+        <w:gridCol w:w="2294"/>
       </w:tblGrid>
       <w:tr>
         <w:tc>
@@ -21703,6 +21790,7 @@
           <w:sz w:val="42"/>
           <w:szCs w:val="42"/>
         </w:rPr>
+        <w:lastRenderedPageBreak/>
         <w:br w:type="page"/>
       </w:r>
     </w:p>
@@ -21721,6 +21809,7 @@
           <w:sz w:val="42"/>
           <w:szCs w:val="42"/>
         </w:rPr>
+        <w:lastRenderedPageBreak/>
         <w:t>US-013 Delete Barista</w:t>
       </w:r>
     </w:p>
@@ -21732,12 +21821,12 @@
         <w:tblLook w:val="04A0" w:firstRow="1" w:lastRow="0" w:firstColumn="1" w:lastColumn="0" w:noHBand="0" w:noVBand="1"/>
       </w:tblPr>
       <w:tblGrid>
-        <w:gridCol w:w="1873"/>
-        <w:gridCol w:w="1282"/>
-        <w:gridCol w:w="2194"/>
-        <w:gridCol w:w="2065"/>
-        <w:gridCol w:w="100"/>
+        <w:gridCol w:w="1917"/>
+        <w:gridCol w:w="1312"/>
         <w:gridCol w:w="2244"/>
+        <w:gridCol w:w="2113"/>
+        <w:gridCol w:w="102"/>
+        <w:gridCol w:w="2296"/>
       </w:tblGrid>
       <w:tr>
         <w:tc>
@@ -23235,6 +23324,7 @@
           <w:sz w:val="42"/>
           <w:szCs w:val="42"/>
         </w:rPr>
+        <w:lastRenderedPageBreak/>
         <w:t>US-014 Delete Product</w:t>
       </w:r>
     </w:p>
@@ -23255,12 +23345,12 @@
         <w:tblLook w:val="04A0" w:firstRow="1" w:lastRow="0" w:firstColumn="1" w:lastColumn="0" w:noHBand="0" w:noVBand="1"/>
       </w:tblPr>
       <w:tblGrid>
-        <w:gridCol w:w="1873"/>
-        <w:gridCol w:w="1282"/>
-        <w:gridCol w:w="2194"/>
-        <w:gridCol w:w="2065"/>
-        <w:gridCol w:w="98"/>
-        <w:gridCol w:w="2246"/>
+        <w:gridCol w:w="1917"/>
+        <w:gridCol w:w="1312"/>
+        <w:gridCol w:w="2244"/>
+        <w:gridCol w:w="2113"/>
+        <w:gridCol w:w="100"/>
+        <w:gridCol w:w="2298"/>
       </w:tblGrid>
       <w:tr>
         <w:tc>
@@ -24783,6 +24873,7 @@
           <w:sz w:val="42"/>
           <w:szCs w:val="42"/>
         </w:rPr>
+        <w:lastRenderedPageBreak/>
         <w:t>US-015 Delete Order</w:t>
       </w:r>
     </w:p>
@@ -24803,12 +24894,12 @@
         <w:tblLook w:val="04A0" w:firstRow="1" w:lastRow="0" w:firstColumn="1" w:lastColumn="0" w:noHBand="0" w:noVBand="1"/>
       </w:tblPr>
       <w:tblGrid>
-        <w:gridCol w:w="1873"/>
-        <w:gridCol w:w="1282"/>
-        <w:gridCol w:w="2194"/>
-        <w:gridCol w:w="2065"/>
-        <w:gridCol w:w="98"/>
-        <w:gridCol w:w="2246"/>
+        <w:gridCol w:w="1917"/>
+        <w:gridCol w:w="1312"/>
+        <w:gridCol w:w="2244"/>
+        <w:gridCol w:w="2113"/>
+        <w:gridCol w:w="100"/>
+        <w:gridCol w:w="2298"/>
       </w:tblGrid>
       <w:tr>
         <w:tc>
@@ -26377,6 +26468,7 @@
           <w:sz w:val="42"/>
           <w:szCs w:val="42"/>
         </w:rPr>
+        <w:lastRenderedPageBreak/>
         <w:t>US-016 Print Order ID</w:t>
       </w:r>
     </w:p>
@@ -26397,10 +26489,10 @@
         <w:tblLook w:val="04A0" w:firstRow="1" w:lastRow="0" w:firstColumn="1" w:lastColumn="0" w:noHBand="0" w:noVBand="1"/>
       </w:tblPr>
       <w:tblGrid>
-        <w:gridCol w:w="1873"/>
-        <w:gridCol w:w="3476"/>
-        <w:gridCol w:w="2065"/>
-        <w:gridCol w:w="2344"/>
+        <w:gridCol w:w="1917"/>
+        <w:gridCol w:w="3556"/>
+        <w:gridCol w:w="2113"/>
+        <w:gridCol w:w="2398"/>
       </w:tblGrid>
       <w:tr>
         <w:tc>
@@ -27597,6 +27689,7 @@
           <w:sz w:val="42"/>
           <w:szCs w:val="42"/>
         </w:rPr>
+        <w:lastRenderedPageBreak/>
         <w:t>US-017 Cancel</w:t>
       </w:r>
     </w:p>
@@ -27617,10 +27710,10 @@
         <w:tblLook w:val="04A0" w:firstRow="1" w:lastRow="0" w:firstColumn="1" w:lastColumn="0" w:noHBand="0" w:noVBand="1"/>
       </w:tblPr>
       <w:tblGrid>
-        <w:gridCol w:w="1873"/>
-        <w:gridCol w:w="3476"/>
-        <w:gridCol w:w="2065"/>
-        <w:gridCol w:w="2344"/>
+        <w:gridCol w:w="1917"/>
+        <w:gridCol w:w="3556"/>
+        <w:gridCol w:w="2113"/>
+        <w:gridCol w:w="2398"/>
       </w:tblGrid>
       <w:tr>
         <w:tc>
@@ -28675,6 +28768,7 @@
           <w:sz w:val="46"/>
           <w:szCs w:val="46"/>
         </w:rPr>
+        <w:lastRenderedPageBreak/>
         <w:t>Activity Diagram</w:t>
       </w:r>
     </w:p>
@@ -28738,7 +28832,7 @@
                     </pic:cNvPicPr>
                   </pic:nvPicPr>
                   <pic:blipFill>
-                    <a:blip r:embed="rId10">
+                    <a:blip r:embed="rId12">
                       <a:extLst>
                         <a:ext uri="{28A0092B-C50C-407E-A947-70E740481C1C}">
                           <a14:useLocalDpi xmlns:a14="http://schemas.microsoft.com/office/drawing/2010/main" val="0"/>
@@ -28832,6 +28926,7 @@
           <w:sz w:val="42"/>
           <w:szCs w:val="42"/>
         </w:rPr>
+        <w:lastRenderedPageBreak/>
         <w:drawing>
           <wp:anchor distT="0" distB="0" distL="114300" distR="114300" simplePos="0" relativeHeight="251660288" behindDoc="0" locked="0" layoutInCell="1" allowOverlap="1" wp14:anchorId="170BA87A" wp14:editId="354B061F">
             <wp:simplePos x="0" y="0"/>
@@ -28858,7 +28953,7 @@
                     </pic:cNvPicPr>
                   </pic:nvPicPr>
                   <pic:blipFill>
-                    <a:blip r:embed="rId11">
+                    <a:blip r:embed="rId13">
                       <a:extLst>
                         <a:ext uri="{28A0092B-C50C-407E-A947-70E740481C1C}">
                           <a14:useLocalDpi xmlns:a14="http://schemas.microsoft.com/office/drawing/2010/main" val="0"/>
@@ -28919,6 +29014,7 @@
           <w:sz w:val="42"/>
           <w:szCs w:val="42"/>
         </w:rPr>
+        <w:lastRenderedPageBreak/>
         <w:t>AD-003 Login</w:t>
       </w:r>
     </w:p>
@@ -28966,7 +29062,7 @@
                     </pic:cNvPicPr>
                   </pic:nvPicPr>
                   <pic:blipFill>
-                    <a:blip r:embed="rId12">
+                    <a:blip r:embed="rId14">
                       <a:extLst>
                         <a:ext uri="{28A0092B-C50C-407E-A947-70E740481C1C}">
                           <a14:useLocalDpi xmlns:a14="http://schemas.microsoft.com/office/drawing/2010/main" val="0"/>
@@ -29060,6 +29156,7 @@
           <w:sz w:val="42"/>
           <w:szCs w:val="42"/>
         </w:rPr>
+        <w:lastRenderedPageBreak/>
         <w:t>AD-004 Confirm order</w:t>
       </w:r>
     </w:p>
@@ -29107,7 +29204,7 @@
                     </pic:cNvPicPr>
                   </pic:nvPicPr>
                   <pic:blipFill>
-                    <a:blip r:embed="rId13">
+                    <a:blip r:embed="rId15">
                       <a:extLst>
                         <a:ext uri="{28A0092B-C50C-407E-A947-70E740481C1C}">
                           <a14:useLocalDpi xmlns:a14="http://schemas.microsoft.com/office/drawing/2010/main" val="0"/>
@@ -29171,6 +29268,7 @@
           <w:sz w:val="42"/>
           <w:szCs w:val="42"/>
         </w:rPr>
+        <w:lastRenderedPageBreak/>
         <w:t>AD-005 Print invoice</w:t>
       </w:r>
     </w:p>
@@ -29216,7 +29314,7 @@
                     </pic:cNvPicPr>
                   </pic:nvPicPr>
                   <pic:blipFill>
-                    <a:blip r:embed="rId14">
+                    <a:blip r:embed="rId16">
                       <a:extLst>
                         <a:ext uri="{28A0092B-C50C-407E-A947-70E740481C1C}">
                           <a14:useLocalDpi xmlns:a14="http://schemas.microsoft.com/office/drawing/2010/main" val="0"/>
@@ -29437,7 +29535,7 @@
                     </pic:cNvPicPr>
                   </pic:nvPicPr>
                   <pic:blipFill>
-                    <a:blip r:embed="rId15">
+                    <a:blip r:embed="rId17">
                       <a:extLst>
                         <a:ext uri="{28A0092B-C50C-407E-A947-70E740481C1C}">
                           <a14:useLocalDpi xmlns:a14="http://schemas.microsoft.com/office/drawing/2010/main" val="0"/>
@@ -29632,6 +29730,7 @@
           <w:sz w:val="42"/>
           <w:szCs w:val="42"/>
         </w:rPr>
+        <w:lastRenderedPageBreak/>
         <w:t>AD-007 View Order</w:t>
       </w:r>
     </w:p>
@@ -29685,7 +29784,7 @@
                     </pic:cNvPicPr>
                   </pic:nvPicPr>
                   <pic:blipFill>
-                    <a:blip r:embed="rId16">
+                    <a:blip r:embed="rId18">
                       <a:extLst>
                         <a:ext uri="{28A0092B-C50C-407E-A947-70E740481C1C}">
                           <a14:useLocalDpi xmlns:a14="http://schemas.microsoft.com/office/drawing/2010/main" val="0"/>
@@ -29829,7 +29928,7 @@
                     </pic:cNvPicPr>
                   </pic:nvPicPr>
                   <pic:blipFill>
-                    <a:blip r:embed="rId17">
+                    <a:blip r:embed="rId19">
                       <a:extLst>
                         <a:ext uri="{28A0092B-C50C-407E-A947-70E740481C1C}">
                           <a14:useLocalDpi xmlns:a14="http://schemas.microsoft.com/office/drawing/2010/main" val="0"/>
@@ -29892,6 +29991,7 @@
           <w:sz w:val="42"/>
           <w:szCs w:val="42"/>
         </w:rPr>
+        <w:lastRenderedPageBreak/>
         <w:t>AD-009 Add Cashier</w:t>
       </w:r>
     </w:p>
@@ -29937,7 +30037,7 @@
                     </pic:cNvPicPr>
                   </pic:nvPicPr>
                   <pic:blipFill>
-                    <a:blip r:embed="rId18">
+                    <a:blip r:embed="rId20">
                       <a:extLst>
                         <a:ext uri="{28A0092B-C50C-407E-A947-70E740481C1C}">
                           <a14:useLocalDpi xmlns:a14="http://schemas.microsoft.com/office/drawing/2010/main" val="0"/>
@@ -29983,6 +30083,7 @@
           <w:sz w:val="42"/>
           <w:szCs w:val="42"/>
         </w:rPr>
+        <w:lastRenderedPageBreak/>
         <w:br w:type="page"/>
       </w:r>
     </w:p>
@@ -30000,6 +30101,7 @@
           <w:sz w:val="42"/>
           <w:szCs w:val="42"/>
         </w:rPr>
+        <w:lastRenderedPageBreak/>
         <w:t>AD-010 Add Barista</w:t>
       </w:r>
     </w:p>
@@ -30045,7 +30147,7 @@
                     </pic:cNvPicPr>
                   </pic:nvPicPr>
                   <pic:blipFill>
-                    <a:blip r:embed="rId19">
+                    <a:blip r:embed="rId21">
                       <a:extLst>
                         <a:ext uri="{28A0092B-C50C-407E-A947-70E740481C1C}">
                           <a14:useLocalDpi xmlns:a14="http://schemas.microsoft.com/office/drawing/2010/main" val="0"/>
@@ -30108,6 +30210,7 @@
           <w:sz w:val="42"/>
           <w:szCs w:val="42"/>
         </w:rPr>
+        <w:lastRenderedPageBreak/>
         <w:t>AD-011 Add Product</w:t>
       </w:r>
     </w:p>
@@ -30152,7 +30255,7 @@
                     </pic:cNvPicPr>
                   </pic:nvPicPr>
                   <pic:blipFill>
-                    <a:blip r:embed="rId20">
+                    <a:blip r:embed="rId22">
                       <a:extLst>
                         <a:ext uri="{28A0092B-C50C-407E-A947-70E740481C1C}">
                           <a14:useLocalDpi xmlns:a14="http://schemas.microsoft.com/office/drawing/2010/main" val="0"/>
@@ -30288,7 +30391,7 @@
                     </pic:cNvPicPr>
                   </pic:nvPicPr>
                   <pic:blipFill>
-                    <a:blip r:embed="rId21">
+                    <a:blip r:embed="rId23">
                       <a:extLst>
                         <a:ext uri="{28A0092B-C50C-407E-A947-70E740481C1C}">
                           <a14:useLocalDpi xmlns:a14="http://schemas.microsoft.com/office/drawing/2010/main" val="0"/>
@@ -30415,7 +30518,7 @@
                     </pic:cNvPicPr>
                   </pic:nvPicPr>
                   <pic:blipFill>
-                    <a:blip r:embed="rId22">
+                    <a:blip r:embed="rId24">
                       <a:extLst>
                         <a:ext uri="{28A0092B-C50C-407E-A947-70E740481C1C}">
                           <a14:useLocalDpi xmlns:a14="http://schemas.microsoft.com/office/drawing/2010/main" val="0"/>
@@ -30551,7 +30654,7 @@
                     </pic:cNvPicPr>
                   </pic:nvPicPr>
                   <pic:blipFill>
-                    <a:blip r:embed="rId23">
+                    <a:blip r:embed="rId25">
                       <a:extLst>
                         <a:ext uri="{28A0092B-C50C-407E-A947-70E740481C1C}">
                           <a14:useLocalDpi xmlns:a14="http://schemas.microsoft.com/office/drawing/2010/main" val="0"/>
@@ -30623,6 +30726,7 @@
           <w:sz w:val="42"/>
           <w:szCs w:val="42"/>
         </w:rPr>
+        <w:lastRenderedPageBreak/>
         <w:t>AD-015 Delete Order</w:t>
       </w:r>
     </w:p>
@@ -30668,7 +30772,7 @@
                     </pic:cNvPicPr>
                   </pic:nvPicPr>
                   <pic:blipFill>
-                    <a:blip r:embed="rId24">
+                    <a:blip r:embed="rId26">
                       <a:extLst>
                         <a:ext uri="{28A0092B-C50C-407E-A947-70E740481C1C}">
                           <a14:useLocalDpi xmlns:a14="http://schemas.microsoft.com/office/drawing/2010/main" val="0"/>
@@ -30731,6 +30835,7 @@
           <w:sz w:val="42"/>
           <w:szCs w:val="42"/>
         </w:rPr>
+        <w:lastRenderedPageBreak/>
         <w:t>AD</w:t>
       </w:r>
       <w:r>
@@ -30783,7 +30888,7 @@
                     </pic:cNvPicPr>
                   </pic:nvPicPr>
                   <pic:blipFill>
-                    <a:blip r:embed="rId25">
+                    <a:blip r:embed="rId27">
                       <a:extLst>
                         <a:ext uri="{28A0092B-C50C-407E-A947-70E740481C1C}">
                           <a14:useLocalDpi xmlns:a14="http://schemas.microsoft.com/office/drawing/2010/main" val="0"/>
@@ -30943,7 +31048,7 @@
                     </pic:cNvPicPr>
                   </pic:nvPicPr>
                   <pic:blipFill>
-                    <a:blip r:embed="rId26">
+                    <a:blip r:embed="rId28">
                       <a:extLst>
                         <a:ext uri="{28A0092B-C50C-407E-A947-70E740481C1C}">
                           <a14:useLocalDpi xmlns:a14="http://schemas.microsoft.com/office/drawing/2010/main" val="0"/>
@@ -31126,7 +31231,7 @@
                     </pic:cNvPicPr>
                   </pic:nvPicPr>
                   <pic:blipFill>
-                    <a:blip r:embed="rId27">
+                    <a:blip r:embed="rId29">
                       <a:extLst>
                         <a:ext uri="{28A0092B-C50C-407E-A947-70E740481C1C}">
                           <a14:useLocalDpi xmlns:a14="http://schemas.microsoft.com/office/drawing/2010/main" val="0"/>
@@ -31172,8 +31277,6 @@
         </w:rPr>
         <w:br w:type="page"/>
       </w:r>
-      <w:bookmarkStart w:id="0" w:name="_GoBack"/>
-      <w:bookmarkEnd w:id="0"/>
     </w:p>
     <w:p>
       <w:pPr>
@@ -31192,6 +31295,7 @@
           <w:sz w:val="44"/>
           <w:szCs w:val="44"/>
         </w:rPr>
+        <w:lastRenderedPageBreak/>
         <w:drawing>
           <wp:anchor distT="0" distB="0" distL="114300" distR="114300" simplePos="0" relativeHeight="251674624" behindDoc="1" locked="0" layoutInCell="1" allowOverlap="1" wp14:anchorId="779EBBF6" wp14:editId="1F9DD138">
             <wp:simplePos x="0" y="0"/>
@@ -31216,7 +31320,7 @@
                     <pic:cNvPicPr/>
                   </pic:nvPicPr>
                   <pic:blipFill>
-                    <a:blip r:embed="rId28">
+                    <a:blip r:embed="rId30">
                       <a:extLst>
                         <a:ext uri="{28A0092B-C50C-407E-A947-70E740481C1C}">
                           <a14:useLocalDpi xmlns:a14="http://schemas.microsoft.com/office/drawing/2010/main" val="0"/>
@@ -32079,6 +32183,7 @@
           <w:sz w:val="24"/>
           <w:szCs w:val="32"/>
         </w:rPr>
+        <w:lastRenderedPageBreak/>
         <w:t xml:space="preserve">Method </w:t>
       </w:r>
       <w:proofErr w:type="gramStart"/>
@@ -32582,7 +32687,7 @@
                     <pic:cNvPicPr/>
                   </pic:nvPicPr>
                   <pic:blipFill>
-                    <a:blip r:embed="rId29">
+                    <a:blip r:embed="rId31">
                       <a:extLst>
                         <a:ext uri="{28A0092B-C50C-407E-A947-70E740481C1C}">
                           <a14:useLocalDpi xmlns:a14="http://schemas.microsoft.com/office/drawing/2010/main" val="0"/>
@@ -33403,6 +33508,7 @@
           <w:sz w:val="24"/>
           <w:szCs w:val="32"/>
         </w:rPr>
+        <w:lastRenderedPageBreak/>
         <w:t xml:space="preserve">Method </w:t>
       </w:r>
       <w:proofErr w:type="gramStart"/>
@@ -34078,7 +34184,7 @@
                     <pic:cNvPicPr/>
                   </pic:nvPicPr>
                   <pic:blipFill>
-                    <a:blip r:embed="rId30">
+                    <a:blip r:embed="rId32">
                       <a:extLst>
                         <a:ext uri="{28A0092B-C50C-407E-A947-70E740481C1C}">
                           <a14:useLocalDpi xmlns:a14="http://schemas.microsoft.com/office/drawing/2010/main" val="0"/>
@@ -34863,6 +34969,7 @@
           <w:sz w:val="24"/>
           <w:szCs w:val="32"/>
         </w:rPr>
+        <w:lastRenderedPageBreak/>
         <w:t xml:space="preserve">Method </w:t>
       </w:r>
       <w:proofErr w:type="gramStart"/>
@@ -34964,7 +35071,7 @@
                     <pic:cNvPicPr/>
                   </pic:nvPicPr>
                   <pic:blipFill>
-                    <a:blip r:embed="rId31">
+                    <a:blip r:embed="rId33">
                       <a:extLst>
                         <a:ext uri="{28A0092B-C50C-407E-A947-70E740481C1C}">
                           <a14:useLocalDpi xmlns:a14="http://schemas.microsoft.com/office/drawing/2010/main" val="0"/>
@@ -35720,6 +35827,7 @@
           <w:sz w:val="24"/>
           <w:szCs w:val="32"/>
         </w:rPr>
+        <w:lastRenderedPageBreak/>
         <w:t xml:space="preserve">Method </w:t>
       </w:r>
       <w:proofErr w:type="gramStart"/>
@@ -35822,9 +35930,9 @@
           <w:sz w:val="28"/>
           <w:szCs w:val="36"/>
         </w:rPr>
+        <w:lastRenderedPageBreak/>
         <w:t>CD-</w:t>
       </w:r>
-      <w:proofErr w:type="gramStart"/>
       <w:r>
         <w:rPr>
           <w:sz w:val="28"/>
@@ -35832,6 +35940,7 @@
         </w:rPr>
         <w:t>05</w:t>
       </w:r>
+      <w:proofErr w:type="gramStart"/>
       <w:r>
         <w:rPr>
           <w:sz w:val="28"/>
@@ -35892,7 +36001,7 @@
                     <pic:cNvPicPr/>
                   </pic:nvPicPr>
                   <pic:blipFill>
-                    <a:blip r:embed="rId32"/>
+                    <a:blip r:embed="rId34"/>
                     <a:stretch>
                       <a:fillRect/>
                     </a:stretch>
@@ -36979,6 +37088,7 @@
           <w:sz w:val="24"/>
           <w:szCs w:val="32"/>
         </w:rPr>
+        <w:lastRenderedPageBreak/>
         <w:t xml:space="preserve">Method </w:t>
       </w:r>
       <w:proofErr w:type="gramStart"/>
@@ -37790,7 +37900,7 @@
                     <pic:cNvPicPr/>
                   </pic:nvPicPr>
                   <pic:blipFill>
-                    <a:blip r:embed="rId33"/>
+                    <a:blip r:embed="rId35"/>
                     <a:stretch>
                       <a:fillRect/>
                     </a:stretch>
@@ -38592,6 +38702,13 @@
           <w:szCs w:val="32"/>
         </w:rPr>
         <w:br/>
+      </w:r>
+      <w:r>
+        <w:rPr>
+          <w:sz w:val="24"/>
+          <w:szCs w:val="32"/>
+        </w:rPr>
+        <w:lastRenderedPageBreak/>
         <w:t xml:space="preserve">Return               : </w:t>
       </w:r>
       <w:proofErr w:type="spellStart"/>
@@ -39292,7 +39409,7 @@
                     <pic:cNvPicPr/>
                   </pic:nvPicPr>
                   <pic:blipFill rotWithShape="1">
-                    <a:blip r:embed="rId34">
+                    <a:blip r:embed="rId36">
                       <a:extLst>
                         <a:ext uri="{28A0092B-C50C-407E-A947-70E740481C1C}">
                           <a14:useLocalDpi xmlns:a14="http://schemas.microsoft.com/office/drawing/2010/main" val="0"/>
@@ -40304,6 +40421,7 @@
           <w:sz w:val="24"/>
           <w:szCs w:val="32"/>
         </w:rPr>
+        <w:lastRenderedPageBreak/>
         <w:t xml:space="preserve">Method </w:t>
       </w:r>
       <w:proofErr w:type="gramStart"/>
@@ -40857,7 +40975,7 @@
                     <pic:cNvPicPr/>
                   </pic:nvPicPr>
                   <pic:blipFill>
-                    <a:blip r:embed="rId35">
+                    <a:blip r:embed="rId37">
                       <a:extLst>
                         <a:ext uri="{28A0092B-C50C-407E-A947-70E740481C1C}">
                           <a14:useLocalDpi xmlns:a14="http://schemas.microsoft.com/office/drawing/2010/main" val="0"/>
@@ -41711,7 +41829,7 @@
                     </pic:cNvPicPr>
                   </pic:nvPicPr>
                   <pic:blipFill>
-                    <a:blip r:embed="rId36">
+                    <a:blip r:embed="rId38">
                       <a:extLst>
                         <a:ext uri="{28A0092B-C50C-407E-A947-70E740481C1C}">
                           <a14:useLocalDpi xmlns:a14="http://schemas.microsoft.com/office/drawing/2010/main" val="0"/>
@@ -41827,7 +41945,7 @@
                     </pic:cNvPicPr>
                   </pic:nvPicPr>
                   <pic:blipFill>
-                    <a:blip r:embed="rId37">
+                    <a:blip r:embed="rId39">
                       <a:extLst>
                         <a:ext uri="{28A0092B-C50C-407E-A947-70E740481C1C}">
                           <a14:useLocalDpi xmlns:a14="http://schemas.microsoft.com/office/drawing/2010/main" val="0"/>
@@ -41925,7 +42043,7 @@
                     </pic:cNvPicPr>
                   </pic:nvPicPr>
                   <pic:blipFill>
-                    <a:blip r:embed="rId38">
+                    <a:blip r:embed="rId40">
                       <a:extLst>
                         <a:ext uri="{28A0092B-C50C-407E-A947-70E740481C1C}">
                           <a14:useLocalDpi xmlns:a14="http://schemas.microsoft.com/office/drawing/2010/main" val="0"/>
@@ -42023,7 +42141,7 @@
                     </pic:cNvPicPr>
                   </pic:nvPicPr>
                   <pic:blipFill>
-                    <a:blip r:embed="rId39">
+                    <a:blip r:embed="rId41">
                       <a:extLst>
                         <a:ext uri="{28A0092B-C50C-407E-A947-70E740481C1C}">
                           <a14:useLocalDpi xmlns:a14="http://schemas.microsoft.com/office/drawing/2010/main" val="0"/>
@@ -42147,7 +42265,7 @@
                     </pic:cNvPicPr>
                   </pic:nvPicPr>
                   <pic:blipFill>
-                    <a:blip r:embed="rId40">
+                    <a:blip r:embed="rId42">
                       <a:extLst>
                         <a:ext uri="{28A0092B-C50C-407E-A947-70E740481C1C}">
                           <a14:useLocalDpi xmlns:a14="http://schemas.microsoft.com/office/drawing/2010/main" val="0"/>
@@ -42220,6 +42338,7 @@
           <w:sz w:val="42"/>
           <w:szCs w:val="42"/>
         </w:rPr>
+        <w:lastRenderedPageBreak/>
         <w:t>SD-006 Complete Order</w:t>
       </w:r>
     </w:p>
@@ -42256,7 +42375,7 @@
                     </pic:cNvPicPr>
                   </pic:nvPicPr>
                   <pic:blipFill>
-                    <a:blip r:embed="rId41">
+                    <a:blip r:embed="rId43">
                       <a:extLst>
                         <a:ext uri="{28A0092B-C50C-407E-A947-70E740481C1C}">
                           <a14:useLocalDpi xmlns:a14="http://schemas.microsoft.com/office/drawing/2010/main" val="0"/>
@@ -42347,7 +42466,7 @@
                     </pic:cNvPicPr>
                   </pic:nvPicPr>
                   <pic:blipFill>
-                    <a:blip r:embed="rId42">
+                    <a:blip r:embed="rId44">
                       <a:extLst>
                         <a:ext uri="{28A0092B-C50C-407E-A947-70E740481C1C}">
                           <a14:useLocalDpi xmlns:a14="http://schemas.microsoft.com/office/drawing/2010/main" val="0"/>
@@ -42410,6 +42529,7 @@
           <w:sz w:val="42"/>
           <w:szCs w:val="42"/>
         </w:rPr>
+        <w:lastRenderedPageBreak/>
         <w:t>SD-008 View Summary</w:t>
       </w:r>
     </w:p>
@@ -42446,7 +42566,7 @@
                     </pic:cNvPicPr>
                   </pic:nvPicPr>
                   <pic:blipFill>
-                    <a:blip r:embed="rId43">
+                    <a:blip r:embed="rId45">
                       <a:extLst>
                         <a:ext uri="{28A0092B-C50C-407E-A947-70E740481C1C}">
                           <a14:useLocalDpi xmlns:a14="http://schemas.microsoft.com/office/drawing/2010/main" val="0"/>
@@ -42536,7 +42656,7 @@
                     </pic:cNvPicPr>
                   </pic:nvPicPr>
                   <pic:blipFill>
-                    <a:blip r:embed="rId44">
+                    <a:blip r:embed="rId46">
                       <a:extLst>
                         <a:ext uri="{28A0092B-C50C-407E-A947-70E740481C1C}">
                           <a14:useLocalDpi xmlns:a14="http://schemas.microsoft.com/office/drawing/2010/main" val="0"/>
@@ -42635,7 +42755,7 @@
                     </pic:cNvPicPr>
                   </pic:nvPicPr>
                   <pic:blipFill>
-                    <a:blip r:embed="rId45">
+                    <a:blip r:embed="rId47">
                       <a:extLst>
                         <a:ext uri="{28A0092B-C50C-407E-A947-70E740481C1C}">
                           <a14:useLocalDpi xmlns:a14="http://schemas.microsoft.com/office/drawing/2010/main" val="0"/>
@@ -42717,7 +42837,7 @@
                     </pic:cNvPicPr>
                   </pic:nvPicPr>
                   <pic:blipFill>
-                    <a:blip r:embed="rId46">
+                    <a:blip r:embed="rId48">
                       <a:extLst>
                         <a:ext uri="{28A0092B-C50C-407E-A947-70E740481C1C}">
                           <a14:useLocalDpi xmlns:a14="http://schemas.microsoft.com/office/drawing/2010/main" val="0"/>
@@ -42815,6 +42935,7 @@
           <w:sz w:val="42"/>
           <w:szCs w:val="42"/>
         </w:rPr>
+        <w:lastRenderedPageBreak/>
         <w:t>SD-012 Delete Cashier</w:t>
       </w:r>
     </w:p>
@@ -42860,7 +42981,7 @@
                     </pic:cNvPicPr>
                   </pic:nvPicPr>
                   <pic:blipFill>
-                    <a:blip r:embed="rId47">
+                    <a:blip r:embed="rId49">
                       <a:extLst>
                         <a:ext uri="{28A0092B-C50C-407E-A947-70E740481C1C}">
                           <a14:useLocalDpi xmlns:a14="http://schemas.microsoft.com/office/drawing/2010/main" val="0"/>
@@ -42969,7 +43090,7 @@
                     </pic:cNvPicPr>
                   </pic:nvPicPr>
                   <pic:blipFill>
-                    <a:blip r:embed="rId48">
+                    <a:blip r:embed="rId50">
                       <a:extLst>
                         <a:ext uri="{28A0092B-C50C-407E-A947-70E740481C1C}">
                           <a14:useLocalDpi xmlns:a14="http://schemas.microsoft.com/office/drawing/2010/main" val="0"/>
@@ -43015,6 +43136,7 @@
           <w:sz w:val="42"/>
           <w:szCs w:val="42"/>
         </w:rPr>
+        <w:lastRenderedPageBreak/>
         <w:t>SD-014 Delete Product</w:t>
       </w:r>
     </w:p>
@@ -43051,7 +43173,7 @@
                     </pic:cNvPicPr>
                   </pic:nvPicPr>
                   <pic:blipFill>
-                    <a:blip r:embed="rId49">
+                    <a:blip r:embed="rId51">
                       <a:extLst>
                         <a:ext uri="{28A0092B-C50C-407E-A947-70E740481C1C}">
                           <a14:useLocalDpi xmlns:a14="http://schemas.microsoft.com/office/drawing/2010/main" val="0"/>
@@ -43142,7 +43264,7 @@
                     </pic:cNvPicPr>
                   </pic:nvPicPr>
                   <pic:blipFill>
-                    <a:blip r:embed="rId50">
+                    <a:blip r:embed="rId52">
                       <a:extLst>
                         <a:ext uri="{28A0092B-C50C-407E-A947-70E740481C1C}">
                           <a14:useLocalDpi xmlns:a14="http://schemas.microsoft.com/office/drawing/2010/main" val="0"/>
@@ -43206,6 +43328,7 @@
           <w:sz w:val="42"/>
           <w:szCs w:val="42"/>
         </w:rPr>
+        <w:lastRenderedPageBreak/>
         <w:t>SD-016 Print Order ID</w:t>
       </w:r>
     </w:p>
@@ -43251,7 +43374,7 @@
                     </pic:cNvPicPr>
                   </pic:nvPicPr>
                   <pic:blipFill>
-                    <a:blip r:embed="rId51">
+                    <a:blip r:embed="rId53">
                       <a:extLst>
                         <a:ext uri="{28A0092B-C50C-407E-A947-70E740481C1C}">
                           <a14:useLocalDpi xmlns:a14="http://schemas.microsoft.com/office/drawing/2010/main" val="0"/>
@@ -43351,7 +43474,7 @@
                     </pic:cNvPicPr>
                   </pic:nvPicPr>
                   <pic:blipFill>
-                    <a:blip r:embed="rId52">
+                    <a:blip r:embed="rId54">
                       <a:extLst>
                         <a:ext uri="{28A0092B-C50C-407E-A947-70E740481C1C}">
                           <a14:useLocalDpi xmlns:a14="http://schemas.microsoft.com/office/drawing/2010/main" val="0"/>
@@ -43395,7 +43518,7 @@
 </file>
 
 <file path=word/endnotes.xml><?xml version="1.0" encoding="utf-8"?>
-<w:endnotes xmlns:wpc="http://schemas.microsoft.com/office/word/2010/wordprocessingCanvas" xmlns:cx="http://schemas.microsoft.com/office/drawing/2014/chartex" xmlns:cx1="http://schemas.microsoft.com/office/drawing/2015/9/8/chartex" xmlns:cx2="http://schemas.microsoft.com/office/drawing/2015/10/21/chartex" xmlns:cx3="http://schemas.microsoft.com/office/drawing/2016/5/9/chartex" xmlns:cx4="http://schemas.microsoft.com/office/drawing/2016/5/10/chartex" xmlns:cx5="http://schemas.microsoft.com/office/drawing/2016/5/11/chartex" xmlns:mc="http://schemas.openxmlformats.org/markup-compatibility/2006" xmlns:o="urn:schemas-microsoft-com:office:office" xmlns:r="http://schemas.openxmlformats.org/officeDocument/2006/relationships" xmlns:m="http://schemas.openxmlformats.org/officeDocument/2006/math" xmlns:v="urn:schemas-microsoft-com:vml" xmlns:wp14="http://schemas.microsoft.com/office/word/2010/wordprocessingDrawing" xmlns:wp="http://schemas.openxmlformats.org/drawingml/2006/wordprocessingDrawing" xmlns:w10="urn:schemas-microsoft-com:office:word" xmlns:w="http://schemas.openxmlformats.org/wordprocessingml/2006/main" xmlns:w14="http://schemas.microsoft.com/office/word/2010/wordml" xmlns:w15="http://schemas.microsoft.com/office/word/2012/wordml" xmlns:w16se="http://schemas.microsoft.com/office/word/2015/wordml/symex" xmlns:wpg="http://schemas.microsoft.com/office/word/2010/wordprocessingGroup" xmlns:wpi="http://schemas.microsoft.com/office/word/2010/wordprocessingInk" xmlns:wne="http://schemas.microsoft.com/office/word/2006/wordml" xmlns:wps="http://schemas.microsoft.com/office/word/2010/wordprocessingShape" mc:Ignorable="w14 w15 w16se wp14">
+<w:endnotes xmlns:wpc="http://schemas.microsoft.com/office/word/2010/wordprocessingCanvas" xmlns:mc="http://schemas.openxmlformats.org/markup-compatibility/2006" xmlns:o="urn:schemas-microsoft-com:office:office" xmlns:r="http://schemas.openxmlformats.org/officeDocument/2006/relationships" xmlns:m="http://schemas.openxmlformats.org/officeDocument/2006/math" xmlns:v="urn:schemas-microsoft-com:vml" xmlns:wp14="http://schemas.microsoft.com/office/word/2010/wordprocessingDrawing" xmlns:wp="http://schemas.openxmlformats.org/drawingml/2006/wordprocessingDrawing" xmlns:w10="urn:schemas-microsoft-com:office:word" xmlns:w="http://schemas.openxmlformats.org/wordprocessingml/2006/main" xmlns:w14="http://schemas.microsoft.com/office/word/2010/wordml" xmlns:wpg="http://schemas.microsoft.com/office/word/2010/wordprocessingGroup" xmlns:wpi="http://schemas.microsoft.com/office/word/2010/wordprocessingInk" xmlns:wne="http://schemas.microsoft.com/office/word/2006/wordml" xmlns:wps="http://schemas.microsoft.com/office/word/2010/wordprocessingShape" mc:Ignorable="w14 wp14">
   <w:endnote w:type="separator" w:id="-1">
     <w:p>
       <w:pPr>
@@ -43419,8 +43542,90 @@
 </w:endnotes>
 </file>
 
+<file path=word/footer1.xml><?xml version="1.0" encoding="utf-8"?>
+<w:ftr xmlns:wpc="http://schemas.microsoft.com/office/word/2010/wordprocessingCanvas" xmlns:mc="http://schemas.openxmlformats.org/markup-compatibility/2006" xmlns:o="urn:schemas-microsoft-com:office:office" xmlns:r="http://schemas.openxmlformats.org/officeDocument/2006/relationships" xmlns:m="http://schemas.openxmlformats.org/officeDocument/2006/math" xmlns:v="urn:schemas-microsoft-com:vml" xmlns:wp14="http://schemas.microsoft.com/office/word/2010/wordprocessingDrawing" xmlns:wp="http://schemas.openxmlformats.org/drawingml/2006/wordprocessingDrawing" xmlns:w10="urn:schemas-microsoft-com:office:word" xmlns:w="http://schemas.openxmlformats.org/wordprocessingml/2006/main" xmlns:w14="http://schemas.microsoft.com/office/word/2010/wordml" xmlns:wpg="http://schemas.microsoft.com/office/word/2010/wordprocessingGroup" xmlns:wpi="http://schemas.microsoft.com/office/word/2010/wordprocessingInk" xmlns:wne="http://schemas.microsoft.com/office/word/2006/wordml" xmlns:wps="http://schemas.microsoft.com/office/word/2010/wordprocessingShape" mc:Ignorable="w14 wp14">
+  <w:tbl>
+    <w:tblPr>
+      <w:tblW w:w="5000" w:type="pct"/>
+      <w:tblCellMar>
+        <w:top w:w="72" w:type="dxa"/>
+        <w:left w:w="115" w:type="dxa"/>
+        <w:bottom w:w="72" w:type="dxa"/>
+        <w:right w:w="115" w:type="dxa"/>
+      </w:tblCellMar>
+      <w:tblLook w:val="04A0" w:firstRow="1" w:lastRow="0" w:firstColumn="1" w:lastColumn="0" w:noHBand="0" w:noVBand="1"/>
+    </w:tblPr>
+    <w:tblGrid>
+      <w:gridCol w:w="8998"/>
+      <w:gridCol w:w="1000"/>
+    </w:tblGrid>
+    <w:tr>
+      <w:tc>
+        <w:tcPr>
+          <w:tcW w:w="4500" w:type="pct"/>
+          <w:tcBorders>
+            <w:top w:val="single" w:sz="4" w:space="0" w:color="000000" w:themeColor="text1"/>
+          </w:tcBorders>
+        </w:tcPr>
+        <w:p>
+          <w:pPr>
+            <w:pStyle w:val="a7"/>
+            <w:jc w:val="right"/>
+          </w:pPr>
+        </w:p>
+      </w:tc>
+      <w:tc>
+        <w:tcPr>
+          <w:tcW w:w="500" w:type="pct"/>
+          <w:tcBorders>
+            <w:top w:val="single" w:sz="4" w:space="0" w:color="ED7D31" w:themeColor="accent2"/>
+          </w:tcBorders>
+          <w:shd w:val="clear" w:color="auto" w:fill="595959" w:themeFill="text1" w:themeFillTint="A6"/>
+        </w:tcPr>
+        <w:p>
+          <w:pPr>
+            <w:pStyle w:val="a5"/>
+            <w:rPr>
+              <w:color w:val="FFFFFF" w:themeColor="background1"/>
+            </w:rPr>
+          </w:pPr>
+          <w:r>
+            <w:fldChar w:fldCharType="begin"/>
+          </w:r>
+          <w:r>
+            <w:instrText>PAGE   \* MERGEFORMAT</w:instrText>
+          </w:r>
+          <w:r>
+            <w:fldChar w:fldCharType="separate"/>
+          </w:r>
+          <w:r>
+            <w:rPr>
+              <w:noProof/>
+              <w:color w:val="FFFFFF" w:themeColor="background1"/>
+              <w:lang w:val="th-TH"/>
+            </w:rPr>
+            <w:t>I</w:t>
+          </w:r>
+          <w:r>
+            <w:rPr>
+              <w:color w:val="FFFFFF" w:themeColor="background1"/>
+            </w:rPr>
+            <w:fldChar w:fldCharType="end"/>
+          </w:r>
+        </w:p>
+      </w:tc>
+    </w:tr>
+  </w:tbl>
+  <w:p>
+    <w:pPr>
+      <w:pStyle w:val="a7"/>
+    </w:pPr>
+  </w:p>
+</w:ftr>
+</file>
+
 <file path=word/footnotes.xml><?xml version="1.0" encoding="utf-8"?>
-<w:footnotes xmlns:wpc="http://schemas.microsoft.com/office/word/2010/wordprocessingCanvas" xmlns:cx="http://schemas.microsoft.com/office/drawing/2014/chartex" xmlns:cx1="http://schemas.microsoft.com/office/drawing/2015/9/8/chartex" xmlns:cx2="http://schemas.microsoft.com/office/drawing/2015/10/21/chartex" xmlns:cx3="http://schemas.microsoft.com/office/drawing/2016/5/9/chartex" xmlns:cx4="http://schemas.microsoft.com/office/drawing/2016/5/10/chartex" xmlns:cx5="http://schemas.microsoft.com/office/drawing/2016/5/11/chartex" xmlns:mc="http://schemas.openxmlformats.org/markup-compatibility/2006" xmlns:o="urn:schemas-microsoft-com:office:office" xmlns:r="http://schemas.openxmlformats.org/officeDocument/2006/relationships" xmlns:m="http://schemas.openxmlformats.org/officeDocument/2006/math" xmlns:v="urn:schemas-microsoft-com:vml" xmlns:wp14="http://schemas.microsoft.com/office/word/2010/wordprocessingDrawing" xmlns:wp="http://schemas.openxmlformats.org/drawingml/2006/wordprocessingDrawing" xmlns:w10="urn:schemas-microsoft-com:office:word" xmlns:w="http://schemas.openxmlformats.org/wordprocessingml/2006/main" xmlns:w14="http://schemas.microsoft.com/office/word/2010/wordml" xmlns:w15="http://schemas.microsoft.com/office/word/2012/wordml" xmlns:w16se="http://schemas.microsoft.com/office/word/2015/wordml/symex" xmlns:wpg="http://schemas.microsoft.com/office/word/2010/wordprocessingGroup" xmlns:wpi="http://schemas.microsoft.com/office/word/2010/wordprocessingInk" xmlns:wne="http://schemas.microsoft.com/office/word/2006/wordml" xmlns:wps="http://schemas.microsoft.com/office/word/2010/wordprocessingShape" mc:Ignorable="w14 w15 w16se wp14">
+<w:footnotes xmlns:wpc="http://schemas.microsoft.com/office/word/2010/wordprocessingCanvas" xmlns:mc="http://schemas.openxmlformats.org/markup-compatibility/2006" xmlns:o="urn:schemas-microsoft-com:office:office" xmlns:r="http://schemas.openxmlformats.org/officeDocument/2006/relationships" xmlns:m="http://schemas.openxmlformats.org/officeDocument/2006/math" xmlns:v="urn:schemas-microsoft-com:vml" xmlns:wp14="http://schemas.microsoft.com/office/word/2010/wordprocessingDrawing" xmlns:wp="http://schemas.openxmlformats.org/drawingml/2006/wordprocessingDrawing" xmlns:w10="urn:schemas-microsoft-com:office:word" xmlns:w="http://schemas.openxmlformats.org/wordprocessingml/2006/main" xmlns:w14="http://schemas.microsoft.com/office/word/2010/wordml" xmlns:wpg="http://schemas.microsoft.com/office/word/2010/wordprocessingGroup" xmlns:wpi="http://schemas.microsoft.com/office/word/2010/wordprocessingInk" xmlns:wne="http://schemas.microsoft.com/office/word/2006/wordml" xmlns:wps="http://schemas.microsoft.com/office/word/2010/wordprocessingShape" mc:Ignorable="w14 wp14">
   <w:footnote w:type="separator" w:id="-1">
     <w:p>
       <w:pPr>
@@ -43445,288 +43650,388 @@
 </file>
 
 <file path=word/header1.xml><?xml version="1.0" encoding="utf-8"?>
-<w:hdr xmlns:wpc="http://schemas.microsoft.com/office/word/2010/wordprocessingCanvas" xmlns:cx="http://schemas.microsoft.com/office/drawing/2014/chartex" xmlns:cx1="http://schemas.microsoft.com/office/drawing/2015/9/8/chartex" xmlns:cx2="http://schemas.microsoft.com/office/drawing/2015/10/21/chartex" xmlns:cx3="http://schemas.microsoft.com/office/drawing/2016/5/9/chartex" xmlns:cx4="http://schemas.microsoft.com/office/drawing/2016/5/10/chartex" xmlns:cx5="http://schemas.microsoft.com/office/drawing/2016/5/11/chartex" xmlns:mc="http://schemas.openxmlformats.org/markup-compatibility/2006" xmlns:o="urn:schemas-microsoft-com:office:office" xmlns:r="http://schemas.openxmlformats.org/officeDocument/2006/relationships" xmlns:m="http://schemas.openxmlformats.org/officeDocument/2006/math" xmlns:v="urn:schemas-microsoft-com:vml" xmlns:wp14="http://schemas.microsoft.com/office/word/2010/wordprocessingDrawing" xmlns:wp="http://schemas.openxmlformats.org/drawingml/2006/wordprocessingDrawing" xmlns:w10="urn:schemas-microsoft-com:office:word" xmlns:w="http://schemas.openxmlformats.org/wordprocessingml/2006/main" xmlns:w14="http://schemas.microsoft.com/office/word/2010/wordml" xmlns:w15="http://schemas.microsoft.com/office/word/2012/wordml" xmlns:w16se="http://schemas.microsoft.com/office/word/2015/wordml/symex" xmlns:wpg="http://schemas.microsoft.com/office/word/2010/wordprocessingGroup" xmlns:wpi="http://schemas.microsoft.com/office/word/2010/wordprocessingInk" xmlns:wne="http://schemas.microsoft.com/office/word/2006/wordml" xmlns:wps="http://schemas.microsoft.com/office/word/2010/wordprocessingShape" mc:Ignorable="w14 w15 w16se wp14">
-  <w:sdt>
-    <w:sdtPr>
-      <w:id w:val="856851461"/>
-      <w:docPartObj>
-        <w:docPartGallery w:val="Page Numbers (Top of Page)"/>
-        <w:docPartUnique/>
-      </w:docPartObj>
-    </w:sdtPr>
-    <w:sdtEndPr/>
-    <w:sdtContent>
-      <w:p>
-        <w:pPr>
-          <w:pStyle w:val="a5"/>
-          <w:ind w:right="-864"/>
-          <w:jc w:val="right"/>
-        </w:pPr>
-        <w:r>
-          <w:rPr>
-            <w:noProof/>
-            <w:cs/>
-          </w:rPr>
-          <mc:AlternateContent>
-            <mc:Choice Requires="wpg">
-              <w:drawing>
-                <wp:inline distT="0" distB="0" distL="0" distR="0">
-                  <wp:extent cx="548640" cy="237490"/>
-                  <wp:effectExtent l="9525" t="9525" r="13335" b="10160"/>
-                  <wp:docPr id="50" name="กลุ่ม 50"/>
-                  <wp:cNvGraphicFramePr>
-                    <a:graphicFrameLocks xmlns:a="http://schemas.openxmlformats.org/drawingml/2006/main"/>
-                  </wp:cNvGraphicFramePr>
-                  <a:graphic xmlns:a="http://schemas.openxmlformats.org/drawingml/2006/main">
-                    <a:graphicData uri="http://schemas.microsoft.com/office/word/2010/wordprocessingGroup">
-                      <wpg:wgp>
-                        <wpg:cNvGrpSpPr>
-                          <a:grpSpLocks/>
-                        </wpg:cNvGrpSpPr>
-                        <wpg:grpSpPr bwMode="auto">
-                          <a:xfrm>
-                            <a:off x="0" y="0"/>
-                            <a:ext cx="548640" cy="237490"/>
-                            <a:chOff x="614" y="660"/>
-                            <a:chExt cx="864" cy="374"/>
-                          </a:xfrm>
-                        </wpg:grpSpPr>
-                        <wps:wsp>
-                          <wps:cNvPr id="51" name="AutoShape 42"/>
-                          <wps:cNvSpPr>
-                            <a:spLocks noChangeArrowheads="1"/>
-                          </wps:cNvSpPr>
-                          <wps:spPr bwMode="auto">
-                            <a:xfrm rot="-5400000">
-                              <a:off x="859" y="415"/>
-                              <a:ext cx="374" cy="864"/>
-                            </a:xfrm>
-                            <a:prstGeom prst="roundRect">
-                              <a:avLst>
-                                <a:gd name="adj" fmla="val 16667"/>
-                              </a:avLst>
-                            </a:prstGeom>
+<w:hdr xmlns:wpc="http://schemas.microsoft.com/office/word/2010/wordprocessingCanvas" xmlns:mc="http://schemas.openxmlformats.org/markup-compatibility/2006" xmlns:o="urn:schemas-microsoft-com:office:office" xmlns:r="http://schemas.openxmlformats.org/officeDocument/2006/relationships" xmlns:m="http://schemas.openxmlformats.org/officeDocument/2006/math" xmlns:v="urn:schemas-microsoft-com:vml" xmlns:wp14="http://schemas.microsoft.com/office/word/2010/wordprocessingDrawing" xmlns:wp="http://schemas.openxmlformats.org/drawingml/2006/wordprocessingDrawing" xmlns:w10="urn:schemas-microsoft-com:office:word" xmlns:w="http://schemas.openxmlformats.org/wordprocessingml/2006/main" xmlns:w14="http://schemas.microsoft.com/office/word/2010/wordml" xmlns:wpg="http://schemas.microsoft.com/office/word/2010/wordprocessingGroup" xmlns:wpi="http://schemas.microsoft.com/office/word/2010/wordprocessingInk" xmlns:wne="http://schemas.microsoft.com/office/word/2006/wordml" xmlns:wps="http://schemas.microsoft.com/office/word/2010/wordprocessingShape" mc:Ignorable="w14 wp14">
+  <w:p>
+    <w:pPr>
+      <w:pStyle w:val="a5"/>
+    </w:pPr>
+    <w:r>
+      <w:rPr>
+        <w:noProof/>
+        <w:cs/>
+      </w:rPr>
+      <mc:AlternateContent>
+        <mc:Choice Requires="wps">
+          <w:drawing>
+            <wp:anchor distT="0" distB="0" distL="114300" distR="114300" simplePos="0" relativeHeight="251660288" behindDoc="0" locked="0" layoutInCell="0" allowOverlap="1" wp14:anchorId="60E8DF9F" wp14:editId="60D7B219">
+              <wp:simplePos x="0" y="0"/>
+              <wp:positionH relativeFrom="margin">
+                <wp:align>left</wp:align>
+              </wp:positionH>
+              <wp:positionV relativeFrom="topMargin">
+                <wp:align>center</wp:align>
+              </wp:positionV>
+              <wp:extent cx="5943600" cy="170815"/>
+              <wp:effectExtent l="0" t="0" r="0" b="1905"/>
+              <wp:wrapNone/>
+              <wp:docPr id="475" name="กล่องข้อความ 475"/>
+              <wp:cNvGraphicFramePr>
+                <a:graphicFrameLocks xmlns:a="http://schemas.openxmlformats.org/drawingml/2006/main"/>
+              </wp:cNvGraphicFramePr>
+              <a:graphic xmlns:a="http://schemas.openxmlformats.org/drawingml/2006/main">
+                <a:graphicData uri="http://schemas.microsoft.com/office/word/2010/wordprocessingShape">
+                  <wps:wsp>
+                    <wps:cNvSpPr txBox="1">
+                      <a:spLocks noChangeArrowheads="1"/>
+                    </wps:cNvSpPr>
+                    <wps:spPr bwMode="auto">
+                      <a:xfrm>
+                        <a:off x="0" y="0"/>
+                        <a:ext cx="5943600" cy="170815"/>
+                      </a:xfrm>
+                      <a:prstGeom prst="rect">
+                        <a:avLst/>
+                      </a:prstGeom>
+                      <a:noFill/>
+                      <a:extLst>
+                        <a:ext uri="{909E8E84-426E-40DD-AFC4-6F175D3DCCD1}">
+                          <a14:hiddenFill xmlns:a14="http://schemas.microsoft.com/office/drawing/2010/main">
                             <a:solidFill>
                               <a:srgbClr val="FFFFFF"/>
                             </a:solidFill>
-                            <a:ln w="9525">
-                              <a:solidFill>
-                                <a:srgbClr val="E4BE84"/>
-                              </a:solidFill>
-                              <a:round/>
-                              <a:headEnd/>
-                              <a:tailEnd/>
-                            </a:ln>
-                          </wps:spPr>
-                          <wps:bodyPr rot="0" vert="horz" wrap="square" lIns="91440" tIns="45720" rIns="91440" bIns="45720" anchor="t" anchorCtr="0" upright="1">
-                            <a:noAutofit/>
-                          </wps:bodyPr>
-                        </wps:wsp>
-                        <wps:wsp>
-                          <wps:cNvPr id="52" name="AutoShape 43"/>
-                          <wps:cNvSpPr>
-                            <a:spLocks noChangeArrowheads="1"/>
-                          </wps:cNvSpPr>
-                          <wps:spPr bwMode="auto">
-                            <a:xfrm rot="-5400000">
-                              <a:off x="898" y="451"/>
-                              <a:ext cx="296" cy="792"/>
-                            </a:xfrm>
-                            <a:prstGeom prst="roundRect">
-                              <a:avLst>
-                                <a:gd name="adj" fmla="val 16667"/>
-                              </a:avLst>
-                            </a:prstGeom>
+                          </a14:hiddenFill>
+                        </a:ext>
+                        <a:ext uri="{91240B29-F687-4F45-9708-019B960494DF}">
+                          <a14:hiddenLine xmlns:a14="http://schemas.microsoft.com/office/drawing/2010/main" w="9525">
                             <a:solidFill>
-                              <a:srgbClr val="E4BE84"/>
+                              <a:srgbClr val="000000"/>
                             </a:solidFill>
-                            <a:ln w="9525">
-                              <a:solidFill>
-                                <a:srgbClr val="E4BE84"/>
-                              </a:solidFill>
-                              <a:round/>
-                              <a:headEnd/>
-                              <a:tailEnd/>
-                            </a:ln>
-                          </wps:spPr>
-                          <wps:bodyPr rot="0" vert="horz" wrap="square" lIns="91440" tIns="45720" rIns="91440" bIns="45720" anchor="t" anchorCtr="0" upright="1">
-                            <a:noAutofit/>
-                          </wps:bodyPr>
-                        </wps:wsp>
-                        <wps:wsp>
-                          <wps:cNvPr id="53" name="Text Box 44"/>
-                          <wps:cNvSpPr txBox="1">
-                            <a:spLocks noChangeArrowheads="1"/>
-                          </wps:cNvSpPr>
-                          <wps:spPr bwMode="auto">
-                            <a:xfrm>
-                              <a:off x="732" y="716"/>
-                              <a:ext cx="659" cy="288"/>
-                            </a:xfrm>
-                            <a:prstGeom prst="rect">
-                              <a:avLst/>
-                            </a:prstGeom>
-                            <a:noFill/>
-                            <a:ln>
-                              <a:noFill/>
-                            </a:ln>
-                            <a:extLst>
-                              <a:ext uri="{909E8E84-426E-40DD-AFC4-6F175D3DCCD1}">
-                                <a14:hiddenFill xmlns:a14="http://schemas.microsoft.com/office/drawing/2010/main">
-                                  <a:solidFill>
-                                    <a:srgbClr val="FFFFFF"/>
-                                  </a:solidFill>
-                                </a14:hiddenFill>
-                              </a:ext>
-                              <a:ext uri="{91240B29-F687-4F45-9708-019B960494DF}">
-                                <a14:hiddenLine xmlns:a14="http://schemas.microsoft.com/office/drawing/2010/main" w="9525">
-                                  <a:solidFill>
-                                    <a:srgbClr val="000000"/>
-                                  </a:solidFill>
-                                  <a:miter lim="800000"/>
-                                  <a:headEnd/>
-                                  <a:tailEnd/>
-                                </a14:hiddenLine>
-                              </a:ext>
-                            </a:extLst>
-                          </wps:spPr>
-                          <wps:txbx>
-                            <w:txbxContent>
-                              <w:p>
-                                <w:pPr>
-                                  <w:rPr>
-                                    <w:sz w:val="28"/>
-                                  </w:rPr>
-                                </w:pPr>
-                                <w:r>
-                                  <w:rPr>
-                                    <w:sz w:val="28"/>
-                                  </w:rPr>
-                                  <w:fldChar w:fldCharType="begin"/>
-                                </w:r>
-                                <w:r>
-                                  <w:rPr>
-                                    <w:sz w:val="28"/>
-                                  </w:rPr>
-                                  <w:instrText>PAGE    \* MERGEFORMAT</w:instrText>
-                                </w:r>
-                                <w:r>
-                                  <w:rPr>
-                                    <w:sz w:val="28"/>
-                                  </w:rPr>
-                                  <w:fldChar w:fldCharType="separate"/>
-                                </w:r>
-                                <w:r>
-                                  <w:rPr>
-                                    <w:rFonts w:cs="Calibri"/>
-                                    <w:b/>
-                                    <w:bCs/>
-                                    <w:noProof/>
-                                    <w:sz w:val="28"/>
-                                    <w:lang w:val="th-TH"/>
-                                  </w:rPr>
-                                  <w:t>44</w:t>
-                                </w:r>
-                                <w:r>
-                                  <w:rPr>
-                                    <w:b/>
-                                    <w:bCs/>
-                                    <w:sz w:val="28"/>
-                                  </w:rPr>
-                                  <w:fldChar w:fldCharType="end"/>
-                                </w:r>
-                              </w:p>
-                            </w:txbxContent>
-                          </wps:txbx>
-                          <wps:bodyPr rot="0" vert="horz" wrap="square" lIns="0" tIns="0" rIns="0" bIns="0" anchor="t" anchorCtr="0" upright="1">
-                            <a:noAutofit/>
-                          </wps:bodyPr>
-                        </wps:wsp>
-                      </wpg:wgp>
-                    </a:graphicData>
-                  </a:graphic>
-                </wp:inline>
-              </w:drawing>
-            </mc:Choice>
-            <mc:Fallback>
-              <w:pict>
-                <v:group id="กลุ่ม 50" o:spid="_x0000_s1026" style="width:43.2pt;height:18.7pt;mso-position-horizontal-relative:char;mso-position-vertical-relative:line" coordorigin="614,660" coordsize="864,374" o:gfxdata="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">
-                  <v:roundrect id="AutoShape 42" o:spid="_x0000_s1027" style="position:absolute;left:859;top:415;width:374;height:864;rotation:-90;visibility:visible;mso-wrap-style:square;v-text-anchor:top" arcsize="10923f" o:gfxdata="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" strokecolor="#e4be84"/>
-                  <v:roundrect id="AutoShape 43" o:spid="_x0000_s1028" style="position:absolute;left:898;top:451;width:296;height:792;rotation:-90;visibility:visible;mso-wrap-style:square;v-text-anchor:top" arcsize="10923f" o:gfxdata="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" fillcolor="#e4be84" strokecolor="#e4be84"/>
-                  <v:shapetype id="_x0000_t202" coordsize="21600,21600" o:spt="202" path="m,l,21600r21600,l21600,xe">
-                    <v:stroke joinstyle="miter"/>
-                    <v:path gradientshapeok="t" o:connecttype="rect"/>
-                  </v:shapetype>
-                  <v:shape id="Text Box 44" o:spid="_x0000_s1029" type="#_x0000_t202" style="position:absolute;left:732;top:716;width:659;height:288;visibility:visible;mso-wrap-style:square;v-text-anchor:top" o:gfxdata="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" filled="f" stroked="f">
-                    <v:textbox inset="0,0,0,0">
+                            <a:miter lim="800000"/>
+                            <a:headEnd/>
+                            <a:tailEnd/>
+                          </a14:hiddenLine>
+                        </a:ext>
+                      </a:extLst>
+                    </wps:spPr>
+                    <wps:txbx>
                       <w:txbxContent>
                         <w:p>
                           <w:pPr>
+                            <w:spacing w:after="0"/>
+                            <w:jc w:val="center"/>
                             <w:rPr>
-                              <w:sz w:val="28"/>
+                              <w:rFonts w:cstheme="minorHAnsi"/>
+                              <w:noProof/>
+                              <w:szCs w:val="22"/>
                             </w:rPr>
                           </w:pPr>
                           <w:r>
                             <w:rPr>
-                              <w:sz w:val="28"/>
+                              <w:rFonts w:cstheme="minorHAnsi"/>
+                              <w:noProof/>
+                              <w:sz w:val="20"/>
+                              <w:szCs w:val="20"/>
+                            </w:rPr>
+                            <w:t xml:space="preserve">953232 </w:t>
+                          </w:r>
+                          <w:r>
+                            <w:rPr>
+                              <w:rFonts w:cstheme="minorHAnsi"/>
+                              <w:noProof/>
+                              <w:sz w:val="20"/>
+                              <w:szCs w:val="20"/>
+                            </w:rPr>
+                            <w:t>Object-Oriented Analysis and Design Project</w:t>
+                          </w:r>
+                          <w:r>
+                            <w:rPr>
+                              <w:rFonts w:cstheme="minorHAnsi"/>
+                              <w:noProof/>
+                              <w:sz w:val="20"/>
+                              <w:szCs w:val="20"/>
+                            </w:rPr>
+                            <w:t xml:space="preserve"> : </w:t>
+                          </w:r>
+                          <w:r>
+                            <w:rPr>
+                              <w:rFonts w:cstheme="minorHAnsi"/>
+                              <w:noProof/>
+                              <w:sz w:val="20"/>
+                              <w:szCs w:val="20"/>
+                            </w:rPr>
+                            <w:t>Coffee shop</w:t>
+                          </w:r>
+                        </w:p>
+                        <w:p>
+                          <w:pPr>
+                            <w:spacing w:after="0" w:line="240" w:lineRule="auto"/>
+                            <w:jc w:val="right"/>
+                            <w:rPr>
+                              <w:rFonts w:cstheme="minorHAnsi"/>
+                              <w:sz w:val="2"/>
+                              <w:szCs w:val="6"/>
+                            </w:rPr>
+                          </w:pPr>
+                        </w:p>
+                      </w:txbxContent>
+                    </wps:txbx>
+                    <wps:bodyPr rot="0" vert="horz" wrap="square" lIns="91440" tIns="0" rIns="91440" bIns="0" anchor="ctr" anchorCtr="0" upright="1">
+                      <a:spAutoFit/>
+                    </wps:bodyPr>
+                  </wps:wsp>
+                </a:graphicData>
+              </a:graphic>
+              <wp14:sizeRelH relativeFrom="margin">
+                <wp14:pctWidth>100000</wp14:pctWidth>
+              </wp14:sizeRelH>
+              <wp14:sizeRelV relativeFrom="page">
+                <wp14:pctHeight>0</wp14:pctHeight>
+              </wp14:sizeRelV>
+            </wp:anchor>
+          </w:drawing>
+        </mc:Choice>
+        <mc:Fallback>
+          <w:pict>
+            <v:shapetype id="_x0000_t202" coordsize="21600,21600" o:spt="202" path="m,l,21600r21600,l21600,xe">
+              <v:stroke joinstyle="miter"/>
+              <v:path gradientshapeok="t" o:connecttype="rect"/>
+            </v:shapetype>
+            <v:shape id="กล่องข้อความ 475" o:spid="_x0000_s1026" type="#_x0000_t202" style="position:absolute;margin-left:0;margin-top:0;width:468pt;height:13.45pt;z-index:251660288;visibility:visible;mso-wrap-style:square;mso-width-percent:1000;mso-height-percent:0;mso-wrap-distance-left:9pt;mso-wrap-distance-top:0;mso-wrap-distance-right:9pt;mso-wrap-distance-bottom:0;mso-position-horizontal:left;mso-position-horizontal-relative:margin;mso-position-vertical:center;mso-position-vertical-relative:top-margin-area;mso-width-percent:1000;mso-height-percent:0;mso-width-relative:margin;mso-height-relative:page;v-text-anchor:middle" o:gfxdata="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" o:allowincell="f" filled="f" stroked="f">
+              <v:textbox style="mso-fit-shape-to-text:t" inset=",0,,0">
+                <w:txbxContent>
+                  <w:p>
+                    <w:pPr>
+                      <w:spacing w:after="0"/>
+                      <w:jc w:val="center"/>
+                      <w:rPr>
+                        <w:rFonts w:cstheme="minorHAnsi"/>
+                        <w:noProof/>
+                        <w:szCs w:val="22"/>
+                      </w:rPr>
+                    </w:pPr>
+                    <w:r>
+                      <w:rPr>
+                        <w:rFonts w:cstheme="minorHAnsi"/>
+                        <w:noProof/>
+                        <w:sz w:val="20"/>
+                        <w:szCs w:val="20"/>
+                      </w:rPr>
+                      <w:t xml:space="preserve">953232 </w:t>
+                    </w:r>
+                    <w:r>
+                      <w:rPr>
+                        <w:rFonts w:cstheme="minorHAnsi"/>
+                        <w:noProof/>
+                        <w:sz w:val="20"/>
+                        <w:szCs w:val="20"/>
+                      </w:rPr>
+                      <w:t>Object-Oriented Analysis and Design Project</w:t>
+                    </w:r>
+                    <w:r>
+                      <w:rPr>
+                        <w:rFonts w:cstheme="minorHAnsi"/>
+                        <w:noProof/>
+                        <w:sz w:val="20"/>
+                        <w:szCs w:val="20"/>
+                      </w:rPr>
+                      <w:t xml:space="preserve"> : </w:t>
+                    </w:r>
+                    <w:r>
+                      <w:rPr>
+                        <w:rFonts w:cstheme="minorHAnsi"/>
+                        <w:noProof/>
+                        <w:sz w:val="20"/>
+                        <w:szCs w:val="20"/>
+                      </w:rPr>
+                      <w:t>Coffee shop</w:t>
+                    </w:r>
+                  </w:p>
+                  <w:p>
+                    <w:pPr>
+                      <w:spacing w:after="0" w:line="240" w:lineRule="auto"/>
+                      <w:jc w:val="right"/>
+                      <w:rPr>
+                        <w:rFonts w:cstheme="minorHAnsi"/>
+                        <w:sz w:val="2"/>
+                        <w:szCs w:val="6"/>
+                      </w:rPr>
+                    </w:pPr>
+                  </w:p>
+                </w:txbxContent>
+              </v:textbox>
+              <w10:wrap anchorx="margin" anchory="margin"/>
+            </v:shape>
+          </w:pict>
+        </mc:Fallback>
+      </mc:AlternateContent>
+    </w:r>
+    <w:r>
+      <w:rPr>
+        <w:noProof/>
+        <w:cs/>
+      </w:rPr>
+      <mc:AlternateContent>
+        <mc:Choice Requires="wps">
+          <w:drawing>
+            <wp:anchor distT="0" distB="0" distL="114300" distR="114300" simplePos="0" relativeHeight="251659264" behindDoc="0" locked="0" layoutInCell="0" allowOverlap="1" wp14:anchorId="4DD85308" wp14:editId="7EF62D99">
+              <wp:simplePos x="0" y="0"/>
+              <wp:positionH relativeFrom="page">
+                <wp:align>right</wp:align>
+              </wp:positionH>
+              <wp:positionV relativeFrom="topMargin">
+                <wp:align>center</wp:align>
+              </wp:positionV>
+              <wp:extent cx="914400" cy="170815"/>
+              <wp:effectExtent l="0" t="0" r="0" b="0"/>
+              <wp:wrapNone/>
+              <wp:docPr id="476" name="กล่องข้อความ 476"/>
+              <wp:cNvGraphicFramePr>
+                <a:graphicFrameLocks xmlns:a="http://schemas.openxmlformats.org/drawingml/2006/main"/>
+              </wp:cNvGraphicFramePr>
+              <a:graphic xmlns:a="http://schemas.openxmlformats.org/drawingml/2006/main">
+                <a:graphicData uri="http://schemas.microsoft.com/office/word/2010/wordprocessingShape">
+                  <wps:wsp>
+                    <wps:cNvSpPr txBox="1">
+                      <a:spLocks noChangeArrowheads="1"/>
+                    </wps:cNvSpPr>
+                    <wps:spPr bwMode="auto">
+                      <a:xfrm>
+                        <a:off x="0" y="0"/>
+                        <a:ext cx="914400" cy="170815"/>
+                      </a:xfrm>
+                      <a:prstGeom prst="rect">
+                        <a:avLst/>
+                      </a:prstGeom>
+                      <a:solidFill>
+                        <a:schemeClr val="accent1"/>
+                      </a:solidFill>
+                      <a:extLst/>
+                    </wps:spPr>
+                    <wps:txbx>
+                      <w:txbxContent>
+                        <w:p>
+                          <w:pPr>
+                            <w:spacing w:after="0" w:line="240" w:lineRule="auto"/>
+                            <w:rPr>
+                              <w:color w:val="FFFFFF" w:themeColor="background1"/>
+                              <w14:numForm w14:val="lining"/>
+                            </w:rPr>
+                          </w:pPr>
+                          <w:r>
+                            <w:rPr>
+                              <w14:numForm w14:val="lining"/>
                             </w:rPr>
                             <w:fldChar w:fldCharType="begin"/>
                           </w:r>
                           <w:r>
                             <w:rPr>
-                              <w:sz w:val="28"/>
+                              <w14:numForm w14:val="lining"/>
                             </w:rPr>
-                            <w:instrText>PAGE    \* MERGEFORMAT</w:instrText>
+                            <w:instrText>PAGE   \* MERGEFORMAT</w:instrText>
                           </w:r>
                           <w:r>
                             <w:rPr>
-                              <w:sz w:val="28"/>
+                              <w14:numForm w14:val="lining"/>
                             </w:rPr>
                             <w:fldChar w:fldCharType="separate"/>
                           </w:r>
                           <w:r>
                             <w:rPr>
-                              <w:rFonts w:cs="Calibri"/>
-                              <w:b/>
-                              <w:bCs/>
                               <w:noProof/>
-                              <w:sz w:val="28"/>
+                              <w:color w:val="FFFFFF" w:themeColor="background1"/>
                               <w:lang w:val="th-TH"/>
+                              <w14:numForm w14:val="lining"/>
                             </w:rPr>
-                            <w:t>44</w:t>
+                            <w:t>I</w:t>
                           </w:r>
                           <w:r>
                             <w:rPr>
-                              <w:b/>
-                              <w:bCs/>
-                              <w:sz w:val="28"/>
+                              <w:color w:val="FFFFFF" w:themeColor="background1"/>
+                              <w14:numForm w14:val="lining"/>
                             </w:rPr>
                             <w:fldChar w:fldCharType="end"/>
                           </w:r>
                         </w:p>
                       </w:txbxContent>
-                    </v:textbox>
-                  </v:shape>
-                  <w10:anchorlock/>
-                </v:group>
-              </w:pict>
-            </mc:Fallback>
-          </mc:AlternateContent>
-        </w:r>
-      </w:p>
-    </w:sdtContent>
-  </w:sdt>
-  <w:p>
-    <w:pPr>
-      <w:pStyle w:val="a5"/>
-    </w:pPr>
+                    </wps:txbx>
+                    <wps:bodyPr rot="0" vert="horz" wrap="square" lIns="91440" tIns="0" rIns="91440" bIns="0" anchor="ctr" anchorCtr="0" upright="1">
+                      <a:spAutoFit/>
+                    </wps:bodyPr>
+                  </wps:wsp>
+                </a:graphicData>
+              </a:graphic>
+              <wp14:sizeRelH relativeFrom="rightMargin">
+                <wp14:pctWidth>100000</wp14:pctWidth>
+              </wp14:sizeRelH>
+              <wp14:sizeRelV relativeFrom="page">
+                <wp14:pctHeight>0</wp14:pctHeight>
+              </wp14:sizeRelV>
+            </wp:anchor>
+          </w:drawing>
+        </mc:Choice>
+        <mc:Fallback>
+          <w:pict>
+            <v:shape id="กล่องข้อความ 476" o:spid="_x0000_s1027" type="#_x0000_t202" style="position:absolute;margin-left:20.8pt;margin-top:0;width:1in;height:13.45pt;z-index:251659264;visibility:visible;mso-wrap-style:square;mso-width-percent:1000;mso-height-percent:0;mso-wrap-distance-left:9pt;mso-wrap-distance-top:0;mso-wrap-distance-right:9pt;mso-wrap-distance-bottom:0;mso-position-horizontal:right;mso-position-horizontal-relative:page;mso-position-vertical:center;mso-position-vertical-relative:top-margin-area;mso-width-percent:1000;mso-height-percent:0;mso-width-relative:right-margin-area;mso-height-relative:page;v-text-anchor:middle" o:gfxdata="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" o:allowincell="f" fillcolor="#5b9bd5 [3204]" stroked="f">
+              <v:textbox style="mso-fit-shape-to-text:t" inset=",0,,0">
+                <w:txbxContent>
+                  <w:p>
+                    <w:pPr>
+                      <w:spacing w:after="0" w:line="240" w:lineRule="auto"/>
+                      <w:rPr>
+                        <w:color w:val="FFFFFF" w:themeColor="background1"/>
+                        <w14:numForm w14:val="lining"/>
+                      </w:rPr>
+                    </w:pPr>
+                    <w:r>
+                      <w:rPr>
+                        <w14:numForm w14:val="lining"/>
+                      </w:rPr>
+                      <w:fldChar w:fldCharType="begin"/>
+                    </w:r>
+                    <w:r>
+                      <w:rPr>
+                        <w14:numForm w14:val="lining"/>
+                      </w:rPr>
+                      <w:instrText>PAGE   \* MERGEFORMAT</w:instrText>
+                    </w:r>
+                    <w:r>
+                      <w:rPr>
+                        <w14:numForm w14:val="lining"/>
+                      </w:rPr>
+                      <w:fldChar w:fldCharType="separate"/>
+                    </w:r>
+                    <w:r>
+                      <w:rPr>
+                        <w:noProof/>
+                        <w:color w:val="FFFFFF" w:themeColor="background1"/>
+                        <w:lang w:val="th-TH"/>
+                        <w14:numForm w14:val="lining"/>
+                      </w:rPr>
+                      <w:t>I</w:t>
+                    </w:r>
+                    <w:r>
+                      <w:rPr>
+                        <w:color w:val="FFFFFF" w:themeColor="background1"/>
+                        <w14:numForm w14:val="lining"/>
+                      </w:rPr>
+                      <w:fldChar w:fldCharType="end"/>
+                    </w:r>
+                  </w:p>
+                </w:txbxContent>
+              </v:textbox>
+              <w10:wrap anchorx="page" anchory="margin"/>
+            </v:shape>
+          </w:pict>
+        </mc:Fallback>
+      </mc:AlternateContent>
+    </w:r>
   </w:p>
 </w:hdr>
 </file>
 
 <file path=word/numbering.xml><?xml version="1.0" encoding="utf-8"?>
-<w:numbering xmlns:wpc="http://schemas.microsoft.com/office/word/2010/wordprocessingCanvas" xmlns:cx="http://schemas.microsoft.com/office/drawing/2014/chartex" xmlns:cx1="http://schemas.microsoft.com/office/drawing/2015/9/8/chartex" xmlns:cx2="http://schemas.microsoft.com/office/drawing/2015/10/21/chartex" xmlns:cx3="http://schemas.microsoft.com/office/drawing/2016/5/9/chartex" xmlns:cx4="http://schemas.microsoft.com/office/drawing/2016/5/10/chartex" xmlns:cx5="http://schemas.microsoft.com/office/drawing/2016/5/11/chartex" xmlns:mc="http://schemas.openxmlformats.org/markup-compatibility/2006" xmlns:o="urn:schemas-microsoft-com:office:office" xmlns:r="http://schemas.openxmlformats.org/officeDocument/2006/relationships" xmlns:m="http://schemas.openxmlformats.org/officeDocument/2006/math" xmlns:v="urn:schemas-microsoft-com:vml" xmlns:wp14="http://schemas.microsoft.com/office/word/2010/wordprocessingDrawing" xmlns:wp="http://schemas.openxmlformats.org/drawingml/2006/wordprocessingDrawing" xmlns:w10="urn:schemas-microsoft-com:office:word" xmlns:w="http://schemas.openxmlformats.org/wordprocessingml/2006/main" xmlns:w14="http://schemas.microsoft.com/office/word/2010/wordml" xmlns:w15="http://schemas.microsoft.com/office/word/2012/wordml" xmlns:w16se="http://schemas.microsoft.com/office/word/2015/wordml/symex" xmlns:wpg="http://schemas.microsoft.com/office/word/2010/wordprocessingGroup" xmlns:wpi="http://schemas.microsoft.com/office/word/2010/wordprocessingInk" xmlns:wne="http://schemas.microsoft.com/office/word/2006/wordml" xmlns:wps="http://schemas.microsoft.com/office/word/2010/wordprocessingShape" mc:Ignorable="w14 w15 w16se wp14">
-  <w:abstractNum w:abstractNumId="0" w15:restartNumberingAfterBreak="0">
+<w:numbering xmlns:wpc="http://schemas.microsoft.com/office/word/2010/wordprocessingCanvas" xmlns:mc="http://schemas.openxmlformats.org/markup-compatibility/2006" xmlns:o="urn:schemas-microsoft-com:office:office" xmlns:r="http://schemas.openxmlformats.org/officeDocument/2006/relationships" xmlns:m="http://schemas.openxmlformats.org/officeDocument/2006/math" xmlns:v="urn:schemas-microsoft-com:vml" xmlns:wp14="http://schemas.microsoft.com/office/word/2010/wordprocessingDrawing" xmlns:wp="http://schemas.openxmlformats.org/drawingml/2006/wordprocessingDrawing" xmlns:w10="urn:schemas-microsoft-com:office:word" xmlns:w="http://schemas.openxmlformats.org/wordprocessingml/2006/main" xmlns:w14="http://schemas.microsoft.com/office/word/2010/wordml" xmlns:wpg="http://schemas.microsoft.com/office/word/2010/wordprocessingGroup" xmlns:wpi="http://schemas.microsoft.com/office/word/2010/wordprocessingInk" xmlns:wne="http://schemas.microsoft.com/office/word/2006/wordml" xmlns:wps="http://schemas.microsoft.com/office/word/2010/wordprocessingShape" mc:Ignorable="w14 wp14">
+  <w:abstractNum w:abstractNumId="0">
     <w:nsid w:val="021764C0"/>
     <w:multiLevelType w:val="hybridMultilevel"/>
     <w:tmpl w:val="419A139A"/>
@@ -43815,7 +44120,7 @@
       </w:pPr>
     </w:lvl>
   </w:abstractNum>
-  <w:abstractNum w:abstractNumId="1" w15:restartNumberingAfterBreak="0">
+  <w:abstractNum w:abstractNumId="1">
     <w:nsid w:val="036A197F"/>
     <w:multiLevelType w:val="hybridMultilevel"/>
     <w:tmpl w:val="FB0EF35E"/>
@@ -43904,7 +44209,7 @@
       </w:pPr>
     </w:lvl>
   </w:abstractNum>
-  <w:abstractNum w:abstractNumId="2" w15:restartNumberingAfterBreak="0">
+  <w:abstractNum w:abstractNumId="2">
     <w:nsid w:val="089D192D"/>
     <w:multiLevelType w:val="hybridMultilevel"/>
     <w:tmpl w:val="191EFD0A"/>
@@ -43993,7 +44298,7 @@
       </w:pPr>
     </w:lvl>
   </w:abstractNum>
-  <w:abstractNum w:abstractNumId="3" w15:restartNumberingAfterBreak="0">
+  <w:abstractNum w:abstractNumId="3">
     <w:nsid w:val="0A7C5EED"/>
     <w:multiLevelType w:val="hybridMultilevel"/>
     <w:tmpl w:val="06A42D34"/>
@@ -44082,7 +44387,7 @@
       </w:pPr>
     </w:lvl>
   </w:abstractNum>
-  <w:abstractNum w:abstractNumId="4" w15:restartNumberingAfterBreak="0">
+  <w:abstractNum w:abstractNumId="4">
     <w:nsid w:val="0F3A5E11"/>
     <w:multiLevelType w:val="hybridMultilevel"/>
     <w:tmpl w:val="5CEE6E4C"/>
@@ -44171,7 +44476,7 @@
       </w:pPr>
     </w:lvl>
   </w:abstractNum>
-  <w:abstractNum w:abstractNumId="5" w15:restartNumberingAfterBreak="0">
+  <w:abstractNum w:abstractNumId="5">
     <w:nsid w:val="0F5270A6"/>
     <w:multiLevelType w:val="hybridMultilevel"/>
     <w:tmpl w:val="DFF082BA"/>
@@ -44260,7 +44565,7 @@
       </w:pPr>
     </w:lvl>
   </w:abstractNum>
-  <w:abstractNum w:abstractNumId="6" w15:restartNumberingAfterBreak="0">
+  <w:abstractNum w:abstractNumId="6">
     <w:nsid w:val="0FF8551C"/>
     <w:multiLevelType w:val="hybridMultilevel"/>
     <w:tmpl w:val="126C0BC6"/>
@@ -44349,7 +44654,7 @@
       </w:pPr>
     </w:lvl>
   </w:abstractNum>
-  <w:abstractNum w:abstractNumId="7" w15:restartNumberingAfterBreak="0">
+  <w:abstractNum w:abstractNumId="7">
     <w:nsid w:val="125F6A24"/>
     <w:multiLevelType w:val="hybridMultilevel"/>
     <w:tmpl w:val="78ACF146"/>
@@ -44462,7 +44767,7 @@
       </w:rPr>
     </w:lvl>
   </w:abstractNum>
-  <w:abstractNum w:abstractNumId="8" w15:restartNumberingAfterBreak="0">
+  <w:abstractNum w:abstractNumId="8">
     <w:nsid w:val="156A2D6A"/>
     <w:multiLevelType w:val="hybridMultilevel"/>
     <w:tmpl w:val="43C07F96"/>
@@ -44551,7 +44856,7 @@
       </w:pPr>
     </w:lvl>
   </w:abstractNum>
-  <w:abstractNum w:abstractNumId="9" w15:restartNumberingAfterBreak="0">
+  <w:abstractNum w:abstractNumId="9">
     <w:nsid w:val="15BA2951"/>
     <w:multiLevelType w:val="hybridMultilevel"/>
     <w:tmpl w:val="3AE2551A"/>
@@ -44640,7 +44945,7 @@
       </w:pPr>
     </w:lvl>
   </w:abstractNum>
-  <w:abstractNum w:abstractNumId="10" w15:restartNumberingAfterBreak="0">
+  <w:abstractNum w:abstractNumId="10">
     <w:nsid w:val="1AD477C7"/>
     <w:multiLevelType w:val="hybridMultilevel"/>
     <w:tmpl w:val="B5226FC8"/>
@@ -44753,7 +45058,7 @@
       </w:rPr>
     </w:lvl>
   </w:abstractNum>
-  <w:abstractNum w:abstractNumId="11" w15:restartNumberingAfterBreak="0">
+  <w:abstractNum w:abstractNumId="11">
     <w:nsid w:val="1B6228BC"/>
     <w:multiLevelType w:val="hybridMultilevel"/>
     <w:tmpl w:val="8CA4D96E"/>
@@ -44842,7 +45147,7 @@
       </w:pPr>
     </w:lvl>
   </w:abstractNum>
-  <w:abstractNum w:abstractNumId="12" w15:restartNumberingAfterBreak="0">
+  <w:abstractNum w:abstractNumId="12">
     <w:nsid w:val="1D7E23F4"/>
     <w:multiLevelType w:val="hybridMultilevel"/>
     <w:tmpl w:val="7DB03198"/>
@@ -44931,7 +45236,7 @@
       </w:pPr>
     </w:lvl>
   </w:abstractNum>
-  <w:abstractNum w:abstractNumId="13" w15:restartNumberingAfterBreak="0">
+  <w:abstractNum w:abstractNumId="13">
     <w:nsid w:val="1DAB63EF"/>
     <w:multiLevelType w:val="hybridMultilevel"/>
     <w:tmpl w:val="FCACF1D2"/>
@@ -45020,7 +45325,7 @@
       </w:pPr>
     </w:lvl>
   </w:abstractNum>
-  <w:abstractNum w:abstractNumId="14" w15:restartNumberingAfterBreak="0">
+  <w:abstractNum w:abstractNumId="14">
     <w:nsid w:val="1E3F0418"/>
     <w:multiLevelType w:val="hybridMultilevel"/>
     <w:tmpl w:val="D22C8CFC"/>
@@ -45109,7 +45414,7 @@
       </w:pPr>
     </w:lvl>
   </w:abstractNum>
-  <w:abstractNum w:abstractNumId="15" w15:restartNumberingAfterBreak="0">
+  <w:abstractNum w:abstractNumId="15">
     <w:nsid w:val="280D27C1"/>
     <w:multiLevelType w:val="hybridMultilevel"/>
     <w:tmpl w:val="92FEA104"/>
@@ -45198,7 +45503,7 @@
       </w:pPr>
     </w:lvl>
   </w:abstractNum>
-  <w:abstractNum w:abstractNumId="16" w15:restartNumberingAfterBreak="0">
+  <w:abstractNum w:abstractNumId="16">
     <w:nsid w:val="2AB17054"/>
     <w:multiLevelType w:val="hybridMultilevel"/>
     <w:tmpl w:val="23C0DFB6"/>
@@ -45287,7 +45592,7 @@
       </w:pPr>
     </w:lvl>
   </w:abstractNum>
-  <w:abstractNum w:abstractNumId="17" w15:restartNumberingAfterBreak="0">
+  <w:abstractNum w:abstractNumId="17">
     <w:nsid w:val="2B203290"/>
     <w:multiLevelType w:val="hybridMultilevel"/>
     <w:tmpl w:val="8D42BAD8"/>
@@ -45376,7 +45681,7 @@
       </w:pPr>
     </w:lvl>
   </w:abstractNum>
-  <w:abstractNum w:abstractNumId="18" w15:restartNumberingAfterBreak="0">
+  <w:abstractNum w:abstractNumId="18">
     <w:nsid w:val="34A96CDE"/>
     <w:multiLevelType w:val="hybridMultilevel"/>
     <w:tmpl w:val="C7AED4D4"/>
@@ -45465,7 +45770,7 @@
       </w:pPr>
     </w:lvl>
   </w:abstractNum>
-  <w:abstractNum w:abstractNumId="19" w15:restartNumberingAfterBreak="0">
+  <w:abstractNum w:abstractNumId="19">
     <w:nsid w:val="35537943"/>
     <w:multiLevelType w:val="hybridMultilevel"/>
     <w:tmpl w:val="88C2FC20"/>
@@ -45554,7 +45859,7 @@
       </w:pPr>
     </w:lvl>
   </w:abstractNum>
-  <w:abstractNum w:abstractNumId="20" w15:restartNumberingAfterBreak="0">
+  <w:abstractNum w:abstractNumId="20">
     <w:nsid w:val="36BE4661"/>
     <w:multiLevelType w:val="hybridMultilevel"/>
     <w:tmpl w:val="945C2CFA"/>
@@ -45640,7 +45945,7 @@
       </w:pPr>
     </w:lvl>
   </w:abstractNum>
-  <w:abstractNum w:abstractNumId="21" w15:restartNumberingAfterBreak="0">
+  <w:abstractNum w:abstractNumId="21">
     <w:nsid w:val="3A103804"/>
     <w:multiLevelType w:val="hybridMultilevel"/>
     <w:tmpl w:val="C554A77C"/>
@@ -45729,7 +46034,7 @@
       </w:pPr>
     </w:lvl>
   </w:abstractNum>
-  <w:abstractNum w:abstractNumId="22" w15:restartNumberingAfterBreak="0">
+  <w:abstractNum w:abstractNumId="22">
     <w:nsid w:val="3A82439E"/>
     <w:multiLevelType w:val="multilevel"/>
     <w:tmpl w:val="16BCA74A"/>
@@ -45850,7 +46155,7 @@
       </w:rPr>
     </w:lvl>
   </w:abstractNum>
-  <w:abstractNum w:abstractNumId="23" w15:restartNumberingAfterBreak="0">
+  <w:abstractNum w:abstractNumId="23">
     <w:nsid w:val="3BB428D2"/>
     <w:multiLevelType w:val="hybridMultilevel"/>
     <w:tmpl w:val="0BC27A3C"/>
@@ -45939,7 +46244,7 @@
       </w:pPr>
     </w:lvl>
   </w:abstractNum>
-  <w:abstractNum w:abstractNumId="24" w15:restartNumberingAfterBreak="0">
+  <w:abstractNum w:abstractNumId="24">
     <w:nsid w:val="3EC426C7"/>
     <w:multiLevelType w:val="hybridMultilevel"/>
     <w:tmpl w:val="B3ECDB9E"/>
@@ -46052,7 +46357,7 @@
       </w:rPr>
     </w:lvl>
   </w:abstractNum>
-  <w:abstractNum w:abstractNumId="25" w15:restartNumberingAfterBreak="0">
+  <w:abstractNum w:abstractNumId="25">
     <w:nsid w:val="40245E2C"/>
     <w:multiLevelType w:val="multilevel"/>
     <w:tmpl w:val="7D7EA8AA"/>
@@ -46173,7 +46478,7 @@
       </w:rPr>
     </w:lvl>
   </w:abstractNum>
-  <w:abstractNum w:abstractNumId="26" w15:restartNumberingAfterBreak="0">
+  <w:abstractNum w:abstractNumId="26">
     <w:nsid w:val="522B7940"/>
     <w:multiLevelType w:val="hybridMultilevel"/>
     <w:tmpl w:val="F8821D44"/>
@@ -46262,7 +46567,7 @@
       </w:pPr>
     </w:lvl>
   </w:abstractNum>
-  <w:abstractNum w:abstractNumId="27" w15:restartNumberingAfterBreak="0">
+  <w:abstractNum w:abstractNumId="27">
     <w:nsid w:val="54CA1E76"/>
     <w:multiLevelType w:val="hybridMultilevel"/>
     <w:tmpl w:val="11761BEA"/>
@@ -46351,7 +46656,7 @@
       </w:pPr>
     </w:lvl>
   </w:abstractNum>
-  <w:abstractNum w:abstractNumId="28" w15:restartNumberingAfterBreak="0">
+  <w:abstractNum w:abstractNumId="28">
     <w:nsid w:val="581D262A"/>
     <w:multiLevelType w:val="hybridMultilevel"/>
     <w:tmpl w:val="443881FC"/>
@@ -46440,7 +46745,7 @@
       </w:pPr>
     </w:lvl>
   </w:abstractNum>
-  <w:abstractNum w:abstractNumId="29" w15:restartNumberingAfterBreak="0">
+  <w:abstractNum w:abstractNumId="29">
     <w:nsid w:val="5C643E05"/>
     <w:multiLevelType w:val="hybridMultilevel"/>
     <w:tmpl w:val="C1707A1C"/>
@@ -46529,7 +46834,7 @@
       </w:pPr>
     </w:lvl>
   </w:abstractNum>
-  <w:abstractNum w:abstractNumId="30" w15:restartNumberingAfterBreak="0">
+  <w:abstractNum w:abstractNumId="30">
     <w:nsid w:val="5D3B7549"/>
     <w:multiLevelType w:val="hybridMultilevel"/>
     <w:tmpl w:val="54F49CD4"/>
@@ -46618,7 +46923,7 @@
       </w:pPr>
     </w:lvl>
   </w:abstractNum>
-  <w:abstractNum w:abstractNumId="31" w15:restartNumberingAfterBreak="0">
+  <w:abstractNum w:abstractNumId="31">
     <w:nsid w:val="65DD1417"/>
     <w:multiLevelType w:val="hybridMultilevel"/>
     <w:tmpl w:val="A02EA9B8"/>
@@ -46707,7 +47012,7 @@
       </w:pPr>
     </w:lvl>
   </w:abstractNum>
-  <w:abstractNum w:abstractNumId="32" w15:restartNumberingAfterBreak="0">
+  <w:abstractNum w:abstractNumId="32">
     <w:nsid w:val="68A4212B"/>
     <w:multiLevelType w:val="hybridMultilevel"/>
     <w:tmpl w:val="8F428080"/>
@@ -46796,7 +47101,7 @@
       </w:pPr>
     </w:lvl>
   </w:abstractNum>
-  <w:abstractNum w:abstractNumId="33" w15:restartNumberingAfterBreak="0">
+  <w:abstractNum w:abstractNumId="33">
     <w:nsid w:val="6A3B2E20"/>
     <w:multiLevelType w:val="hybridMultilevel"/>
     <w:tmpl w:val="1BEA46EC"/>
@@ -46885,7 +47190,7 @@
       </w:pPr>
     </w:lvl>
   </w:abstractNum>
-  <w:abstractNum w:abstractNumId="34" w15:restartNumberingAfterBreak="0">
+  <w:abstractNum w:abstractNumId="34">
     <w:nsid w:val="6A6168CE"/>
     <w:multiLevelType w:val="hybridMultilevel"/>
     <w:tmpl w:val="A364DD74"/>
@@ -46974,7 +47279,7 @@
       </w:pPr>
     </w:lvl>
   </w:abstractNum>
-  <w:abstractNum w:abstractNumId="35" w15:restartNumberingAfterBreak="0">
+  <w:abstractNum w:abstractNumId="35">
     <w:nsid w:val="6A7145CC"/>
     <w:multiLevelType w:val="hybridMultilevel"/>
     <w:tmpl w:val="ABE299EA"/>
@@ -47063,7 +47368,7 @@
       </w:pPr>
     </w:lvl>
   </w:abstractNum>
-  <w:abstractNum w:abstractNumId="36" w15:restartNumberingAfterBreak="0">
+  <w:abstractNum w:abstractNumId="36">
     <w:nsid w:val="6F991BC9"/>
     <w:multiLevelType w:val="hybridMultilevel"/>
     <w:tmpl w:val="3D86CA46"/>
@@ -47152,7 +47457,7 @@
       </w:pPr>
     </w:lvl>
   </w:abstractNum>
-  <w:abstractNum w:abstractNumId="37" w15:restartNumberingAfterBreak="0">
+  <w:abstractNum w:abstractNumId="37">
     <w:nsid w:val="70BB1266"/>
     <w:multiLevelType w:val="hybridMultilevel"/>
     <w:tmpl w:val="5DE6C5F2"/>
@@ -47359,7 +47664,7 @@
 </file>
 
 <file path=word/styles.xml><?xml version="1.0" encoding="utf-8"?>
-<w:styles xmlns:mc="http://schemas.openxmlformats.org/markup-compatibility/2006" xmlns:r="http://schemas.openxmlformats.org/officeDocument/2006/relationships" xmlns:w="http://schemas.openxmlformats.org/wordprocessingml/2006/main" xmlns:w14="http://schemas.microsoft.com/office/word/2010/wordml" xmlns:w15="http://schemas.microsoft.com/office/word/2012/wordml" xmlns:w16se="http://schemas.microsoft.com/office/word/2015/wordml/symex" mc:Ignorable="w14 w15 w16se">
+<w:styles xmlns:mc="http://schemas.openxmlformats.org/markup-compatibility/2006" xmlns:r="http://schemas.openxmlformats.org/officeDocument/2006/relationships" xmlns:w="http://schemas.openxmlformats.org/wordprocessingml/2006/main" xmlns:w14="http://schemas.microsoft.com/office/word/2010/wordml" mc:Ignorable="w14">
   <w:docDefaults>
     <w:rPrDefault>
       <w:rPr>
@@ -47375,379 +47680,146 @@
       </w:pPr>
     </w:pPrDefault>
   </w:docDefaults>
-  <w:latentStyles w:defLockedState="0" w:defUIPriority="99" w:defSemiHidden="0" w:defUnhideWhenUsed="0" w:defQFormat="0" w:count="374">
-    <w:lsdException w:name="Normal" w:uiPriority="0" w:qFormat="1"/>
-    <w:lsdException w:name="heading 1" w:uiPriority="9" w:qFormat="1"/>
-    <w:lsdException w:name="heading 2" w:semiHidden="1" w:uiPriority="9" w:unhideWhenUsed="1" w:qFormat="1"/>
-    <w:lsdException w:name="heading 3" w:semiHidden="1" w:uiPriority="9" w:unhideWhenUsed="1" w:qFormat="1"/>
-    <w:lsdException w:name="heading 4" w:semiHidden="1" w:uiPriority="9" w:unhideWhenUsed="1" w:qFormat="1"/>
-    <w:lsdException w:name="heading 5" w:semiHidden="1" w:uiPriority="9" w:unhideWhenUsed="1" w:qFormat="1"/>
-    <w:lsdException w:name="heading 6" w:semiHidden="1" w:uiPriority="9" w:unhideWhenUsed="1" w:qFormat="1"/>
-    <w:lsdException w:name="heading 7" w:semiHidden="1" w:uiPriority="9" w:unhideWhenUsed="1" w:qFormat="1"/>
-    <w:lsdException w:name="heading 8" w:semiHidden="1" w:uiPriority="9" w:unhideWhenUsed="1" w:qFormat="1"/>
-    <w:lsdException w:name="heading 9" w:semiHidden="1" w:uiPriority="9" w:unhideWhenUsed="1" w:qFormat="1"/>
-    <w:lsdException w:name="index 1" w:semiHidden="1" w:unhideWhenUsed="1"/>
-    <w:lsdException w:name="index 2" w:semiHidden="1" w:unhideWhenUsed="1"/>
-    <w:lsdException w:name="index 3" w:semiHidden="1" w:unhideWhenUsed="1"/>
-    <w:lsdException w:name="index 4" w:semiHidden="1" w:unhideWhenUsed="1"/>
-    <w:lsdException w:name="index 5" w:semiHidden="1" w:unhideWhenUsed="1"/>
-    <w:lsdException w:name="index 6" w:semiHidden="1" w:unhideWhenUsed="1"/>
-    <w:lsdException w:name="index 7" w:semiHidden="1" w:unhideWhenUsed="1"/>
-    <w:lsdException w:name="index 8" w:semiHidden="1" w:unhideWhenUsed="1"/>
-    <w:lsdException w:name="index 9" w:semiHidden="1" w:unhideWhenUsed="1"/>
-    <w:lsdException w:name="toc 1" w:semiHidden="1" w:uiPriority="39" w:unhideWhenUsed="1"/>
-    <w:lsdException w:name="toc 2" w:semiHidden="1" w:uiPriority="39" w:unhideWhenUsed="1"/>
-    <w:lsdException w:name="toc 3" w:semiHidden="1" w:uiPriority="39" w:unhideWhenUsed="1"/>
-    <w:lsdException w:name="toc 4" w:semiHidden="1" w:uiPriority="39" w:unhideWhenUsed="1"/>
-    <w:lsdException w:name="toc 5" w:semiHidden="1" w:uiPriority="39" w:unhideWhenUsed="1"/>
-    <w:lsdException w:name="toc 6" w:semiHidden="1" w:uiPriority="39" w:unhideWhenUsed="1"/>
-    <w:lsdException w:name="toc 7" w:semiHidden="1" w:uiPriority="39" w:unhideWhenUsed="1"/>
-    <w:lsdException w:name="toc 8" w:semiHidden="1" w:uiPriority="39" w:unhideWhenUsed="1"/>
-    <w:lsdException w:name="toc 9" w:semiHidden="1" w:uiPriority="39" w:unhideWhenUsed="1"/>
-    <w:lsdException w:name="Normal Indent" w:semiHidden="1" w:unhideWhenUsed="1"/>
-    <w:lsdException w:name="footnote text" w:semiHidden="1" w:unhideWhenUsed="1"/>
-    <w:lsdException w:name="annotation text" w:semiHidden="1" w:unhideWhenUsed="1"/>
-    <w:lsdException w:name="header" w:semiHidden="1" w:unhideWhenUsed="1"/>
-    <w:lsdException w:name="footer" w:semiHidden="1" w:unhideWhenUsed="1"/>
-    <w:lsdException w:name="index heading" w:semiHidden="1" w:unhideWhenUsed="1"/>
-    <w:lsdException w:name="caption" w:semiHidden="1" w:uiPriority="35" w:unhideWhenUsed="1" w:qFormat="1"/>
-    <w:lsdException w:name="table of figures" w:semiHidden="1" w:unhideWhenUsed="1"/>
-    <w:lsdException w:name="envelope address" w:semiHidden="1" w:unhideWhenUsed="1"/>
-    <w:lsdException w:name="envelope return" w:semiHidden="1" w:unhideWhenUsed="1"/>
-    <w:lsdException w:name="footnote reference" w:semiHidden="1" w:unhideWhenUsed="1"/>
-    <w:lsdException w:name="annotation reference" w:semiHidden="1" w:unhideWhenUsed="1"/>
-    <w:lsdException w:name="line number" w:semiHidden="1" w:unhideWhenUsed="1"/>
-    <w:lsdException w:name="page number" w:semiHidden="1" w:unhideWhenUsed="1"/>
-    <w:lsdException w:name="endnote reference" w:semiHidden="1" w:unhideWhenUsed="1"/>
-    <w:lsdException w:name="endnote text" w:semiHidden="1" w:unhideWhenUsed="1"/>
-    <w:lsdException w:name="table of authorities" w:semiHidden="1" w:unhideWhenUsed="1"/>
-    <w:lsdException w:name="macro" w:semiHidden="1" w:unhideWhenUsed="1"/>
-    <w:lsdException w:name="toa heading" w:semiHidden="1" w:unhideWhenUsed="1"/>
-    <w:lsdException w:name="List" w:semiHidden="1" w:unhideWhenUsed="1"/>
-    <w:lsdException w:name="List Bullet" w:semiHidden="1" w:unhideWhenUsed="1"/>
-    <w:lsdException w:name="List Number" w:semiHidden="1" w:unhideWhenUsed="1"/>
-    <w:lsdException w:name="List 2" w:semiHidden="1" w:unhideWhenUsed="1"/>
-    <w:lsdException w:name="List 3" w:semiHidden="1" w:unhideWhenUsed="1"/>
-    <w:lsdException w:name="List 4" w:semiHidden="1" w:unhideWhenUsed="1"/>
-    <w:lsdException w:name="List 5" w:semiHidden="1" w:unhideWhenUsed="1"/>
-    <w:lsdException w:name="List Bullet 2" w:semiHidden="1" w:unhideWhenUsed="1"/>
-    <w:lsdException w:name="List Bullet 3" w:semiHidden="1" w:unhideWhenUsed="1"/>
-    <w:lsdException w:name="List Bullet 4" w:semiHidden="1" w:unhideWhenUsed="1"/>
-    <w:lsdException w:name="List Bullet 5" w:semiHidden="1" w:unhideWhenUsed="1"/>
-    <w:lsdException w:name="List Number 2" w:semiHidden="1" w:unhideWhenUsed="1"/>
-    <w:lsdException w:name="List Number 3" w:semiHidden="1" w:unhideWhenUsed="1"/>
-    <w:lsdException w:name="List Number 4" w:semiHidden="1" w:unhideWhenUsed="1"/>
-    <w:lsdException w:name="List Number 5" w:semiHidden="1" w:unhideWhenUsed="1"/>
-    <w:lsdException w:name="Title" w:uiPriority="10" w:qFormat="1"/>
-    <w:lsdException w:name="Closing" w:semiHidden="1" w:unhideWhenUsed="1"/>
-    <w:lsdException w:name="Signature" w:semiHidden="1" w:unhideWhenUsed="1"/>
-    <w:lsdException w:name="Default Paragraph Font" w:semiHidden="1" w:uiPriority="1" w:unhideWhenUsed="1"/>
-    <w:lsdException w:name="Body Text" w:semiHidden="1" w:unhideWhenUsed="1"/>
-    <w:lsdException w:name="Body Text Indent" w:semiHidden="1" w:unhideWhenUsed="1"/>
-    <w:lsdException w:name="List Continue" w:semiHidden="1" w:unhideWhenUsed="1"/>
-    <w:lsdException w:name="List Continue 2" w:semiHidden="1" w:unhideWhenUsed="1"/>
-    <w:lsdException w:name="List Continue 3" w:semiHidden="1" w:unhideWhenUsed="1"/>
-    <w:lsdException w:name="List Continue 4" w:semiHidden="1" w:unhideWhenUsed="1"/>
-    <w:lsdException w:name="List Continue 5" w:semiHidden="1" w:unhideWhenUsed="1"/>
-    <w:lsdException w:name="Message Header" w:semiHidden="1" w:unhideWhenUsed="1"/>
-    <w:lsdException w:name="Subtitle" w:uiPriority="11" w:qFormat="1"/>
-    <w:lsdException w:name="Salutation" w:semiHidden="1" w:unhideWhenUsed="1"/>
-    <w:lsdException w:name="Date" w:semiHidden="1" w:unhideWhenUsed="1"/>
-    <w:lsdException w:name="Body Text First Indent" w:semiHidden="1" w:unhideWhenUsed="1"/>
-    <w:lsdException w:name="Body Text First Indent 2" w:semiHidden="1" w:unhideWhenUsed="1"/>
-    <w:lsdException w:name="Note Heading" w:semiHidden="1" w:unhideWhenUsed="1"/>
-    <w:lsdException w:name="Body Text 2" w:semiHidden="1" w:unhideWhenUsed="1"/>
-    <w:lsdException w:name="Body Text 3" w:semiHidden="1" w:unhideWhenUsed="1"/>
-    <w:lsdException w:name="Body Text Indent 2" w:semiHidden="1" w:unhideWhenUsed="1"/>
-    <w:lsdException w:name="Body Text Indent 3" w:semiHidden="1" w:unhideWhenUsed="1"/>
-    <w:lsdException w:name="Block Text" w:semiHidden="1" w:unhideWhenUsed="1"/>
-    <w:lsdException w:name="Hyperlink" w:semiHidden="1" w:unhideWhenUsed="1"/>
-    <w:lsdException w:name="FollowedHyperlink" w:semiHidden="1" w:unhideWhenUsed="1"/>
-    <w:lsdException w:name="Strong" w:uiPriority="22" w:qFormat="1"/>
-    <w:lsdException w:name="Emphasis" w:uiPriority="20" w:qFormat="1"/>
-    <w:lsdException w:name="Document Map" w:semiHidden="1" w:unhideWhenUsed="1"/>
-    <w:lsdException w:name="Plain Text" w:semiHidden="1" w:unhideWhenUsed="1"/>
-    <w:lsdException w:name="E-mail Signature" w:semiHidden="1" w:unhideWhenUsed="1"/>
-    <w:lsdException w:name="HTML Top of Form" w:semiHidden="1" w:unhideWhenUsed="1"/>
-    <w:lsdException w:name="HTML Bottom of Form" w:semiHidden="1" w:unhideWhenUsed="1"/>
-    <w:lsdException w:name="Normal (Web)" w:semiHidden="1" w:unhideWhenUsed="1"/>
-    <w:lsdException w:name="HTML Acronym" w:semiHidden="1" w:unhideWhenUsed="1"/>
-    <w:lsdException w:name="HTML Address" w:semiHidden="1" w:unhideWhenUsed="1"/>
-    <w:lsdException w:name="HTML Cite" w:semiHidden="1" w:unhideWhenUsed="1"/>
-    <w:lsdException w:name="HTML Code" w:semiHidden="1" w:unhideWhenUsed="1"/>
-    <w:lsdException w:name="HTML Definition" w:semiHidden="1" w:unhideWhenUsed="1"/>
-    <w:lsdException w:name="HTML Keyboard" w:semiHidden="1" w:unhideWhenUsed="1"/>
-    <w:lsdException w:name="HTML Preformatted" w:semiHidden="1" w:unhideWhenUsed="1"/>
-    <w:lsdException w:name="HTML Sample" w:semiHidden="1" w:unhideWhenUsed="1"/>
-    <w:lsdException w:name="HTML Typewriter" w:semiHidden="1" w:unhideWhenUsed="1"/>
-    <w:lsdException w:name="HTML Variable" w:semiHidden="1" w:unhideWhenUsed="1"/>
-    <w:lsdException w:name="annotation subject" w:semiHidden="1" w:unhideWhenUsed="1"/>
-    <w:lsdException w:name="No List" w:semiHidden="1" w:unhideWhenUsed="1"/>
-    <w:lsdException w:name="Outline List 1" w:semiHidden="1" w:unhideWhenUsed="1"/>
-    <w:lsdException w:name="Outline List 2" w:semiHidden="1" w:unhideWhenUsed="1"/>
-    <w:lsdException w:name="Outline List 3" w:semiHidden="1" w:unhideWhenUsed="1"/>
-    <w:lsdException w:name="Table Simple 1" w:semiHidden="1" w:unhideWhenUsed="1"/>
-    <w:lsdException w:name="Table Simple 2" w:semiHidden="1" w:unhideWhenUsed="1"/>
-    <w:lsdException w:name="Table Simple 3" w:semiHidden="1" w:unhideWhenUsed="1"/>
-    <w:lsdException w:name="Table Classic 1" w:semiHidden="1" w:unhideWhenUsed="1"/>
-    <w:lsdException w:name="Table Classic 2" w:semiHidden="1" w:unhideWhenUsed="1"/>
-    <w:lsdException w:name="Table Classic 3" w:semiHidden="1" w:unhideWhenUsed="1"/>
-    <w:lsdException w:name="Table Classic 4" w:semiHidden="1" w:unhideWhenUsed="1"/>
-    <w:lsdException w:name="Table Colorful 1" w:semiHidden="1" w:unhideWhenUsed="1"/>
-    <w:lsdException w:name="Table Colorful 2" w:semiHidden="1" w:unhideWhenUsed="1"/>
-    <w:lsdException w:name="Table Colorful 3" w:semiHidden="1" w:unhideWhenUsed="1"/>
-    <w:lsdException w:name="Table Columns 1" w:semiHidden="1" w:unhideWhenUsed="1"/>
-    <w:lsdException w:name="Table Columns 2" w:semiHidden="1" w:unhideWhenUsed="1"/>
-    <w:lsdException w:name="Table Columns 3" w:semiHidden="1" w:unhideWhenUsed="1"/>
-    <w:lsdException w:name="Table Columns 4" w:semiHidden="1" w:unhideWhenUsed="1"/>
-    <w:lsdException w:name="Table Columns 5" w:semiHidden="1" w:unhideWhenUsed="1"/>
-    <w:lsdException w:name="Table Grid 1" w:semiHidden="1" w:unhideWhenUsed="1"/>
-    <w:lsdException w:name="Table Grid 2" w:semiHidden="1" w:unhideWhenUsed="1"/>
-    <w:lsdException w:name="Table Grid 3" w:semiHidden="1" w:unhideWhenUsed="1"/>
-    <w:lsdException w:name="Table Grid 4" w:semiHidden="1" w:unhideWhenUsed="1"/>
-    <w:lsdException w:name="Table Grid 5" w:semiHidden="1" w:unhideWhenUsed="1"/>
-    <w:lsdException w:name="Table Grid 6" w:semiHidden="1" w:unhideWhenUsed="1"/>
-    <w:lsdException w:name="Table Grid 7" w:semiHidden="1" w:unhideWhenUsed="1"/>
-    <w:lsdException w:name="Table Grid 8" w:semiHidden="1" w:unhideWhenUsed="1"/>
-    <w:lsdException w:name="Table List 1" w:semiHidden="1" w:unhideWhenUsed="1"/>
-    <w:lsdException w:name="Table List 2" w:semiHidden="1" w:unhideWhenUsed="1"/>
-    <w:lsdException w:name="Table List 3" w:semiHidden="1" w:unhideWhenUsed="1"/>
-    <w:lsdException w:name="Table List 4" w:semiHidden="1" w:unhideWhenUsed="1"/>
-    <w:lsdException w:name="Table List 5" w:semiHidden="1" w:unhideWhenUsed="1"/>
-    <w:lsdException w:name="Table List 6" w:semiHidden="1" w:unhideWhenUsed="1"/>
-    <w:lsdException w:name="Table List 7" w:semiHidden="1" w:unhideWhenUsed="1"/>
-    <w:lsdException w:name="Table List 8" w:semiHidden="1" w:unhideWhenUsed="1"/>
-    <w:lsdException w:name="Table 3D effects 1" w:semiHidden="1" w:unhideWhenUsed="1"/>
-    <w:lsdException w:name="Table 3D effects 2" w:semiHidden="1" w:unhideWhenUsed="1"/>
-    <w:lsdException w:name="Table 3D effects 3" w:semiHidden="1" w:unhideWhenUsed="1"/>
-    <w:lsdException w:name="Table Contemporary" w:semiHidden="1" w:unhideWhenUsed="1"/>
-    <w:lsdException w:name="Table Elegant" w:semiHidden="1" w:unhideWhenUsed="1"/>
-    <w:lsdException w:name="Table Professional" w:semiHidden="1" w:unhideWhenUsed="1"/>
-    <w:lsdException w:name="Table Subtle 1" w:semiHidden="1" w:unhideWhenUsed="1"/>
-    <w:lsdException w:name="Table Subtle 2" w:semiHidden="1" w:unhideWhenUsed="1"/>
-    <w:lsdException w:name="Table Web 2" w:semiHidden="1" w:unhideWhenUsed="1"/>
-    <w:lsdException w:name="Table Web 3" w:semiHidden="1" w:unhideWhenUsed="1"/>
-    <w:lsdException w:name="Balloon Text" w:semiHidden="1" w:unhideWhenUsed="1"/>
-    <w:lsdException w:name="Table Grid" w:uiPriority="39"/>
-    <w:lsdException w:name="Table Theme" w:semiHidden="1" w:unhideWhenUsed="1"/>
-    <w:lsdException w:name="Placeholder Text" w:semiHidden="1"/>
-    <w:lsdException w:name="No Spacing" w:uiPriority="1" w:qFormat="1"/>
-    <w:lsdException w:name="Light Shading" w:uiPriority="60"/>
-    <w:lsdException w:name="Light List" w:uiPriority="61"/>
-    <w:lsdException w:name="Light Grid" w:uiPriority="62"/>
-    <w:lsdException w:name="Medium Shading 1" w:uiPriority="63"/>
-    <w:lsdException w:name="Medium Shading 2" w:uiPriority="64"/>
-    <w:lsdException w:name="Medium List 1" w:uiPriority="65"/>
-    <w:lsdException w:name="Medium List 2" w:uiPriority="66"/>
-    <w:lsdException w:name="Medium Grid 1" w:uiPriority="67"/>
-    <w:lsdException w:name="Medium Grid 2" w:uiPriority="68"/>
-    <w:lsdException w:name="Medium Grid 3" w:uiPriority="69"/>
-    <w:lsdException w:name="Dark List" w:uiPriority="70"/>
-    <w:lsdException w:name="Colorful Shading" w:uiPriority="71"/>
-    <w:lsdException w:name="Colorful List" w:uiPriority="72"/>
-    <w:lsdException w:name="Colorful Grid" w:uiPriority="73"/>
-    <w:lsdException w:name="Light Shading Accent 1" w:uiPriority="60"/>
-    <w:lsdException w:name="Light List Accent 1" w:uiPriority="61"/>
-    <w:lsdException w:name="Light Grid Accent 1" w:uiPriority="62"/>
-    <w:lsdException w:name="Medium Shading 1 Accent 1" w:uiPriority="63"/>
-    <w:lsdException w:name="Medium Shading 2 Accent 1" w:uiPriority="64"/>
-    <w:lsdException w:name="Medium List 1 Accent 1" w:uiPriority="65"/>
-    <w:lsdException w:name="Revision" w:semiHidden="1"/>
-    <w:lsdException w:name="List Paragraph" w:uiPriority="34" w:qFormat="1"/>
-    <w:lsdException w:name="Quote" w:uiPriority="29" w:qFormat="1"/>
-    <w:lsdException w:name="Intense Quote" w:uiPriority="30" w:qFormat="1"/>
-    <w:lsdException w:name="Medium List 2 Accent 1" w:uiPriority="66"/>
-    <w:lsdException w:name="Medium Grid 1 Accent 1" w:uiPriority="67"/>
-    <w:lsdException w:name="Medium Grid 2 Accent 1" w:uiPriority="68"/>
-    <w:lsdException w:name="Medium Grid 3 Accent 1" w:uiPriority="69"/>
-    <w:lsdException w:name="Dark List Accent 1" w:uiPriority="70"/>
-    <w:lsdException w:name="Colorful Shading Accent 1" w:uiPriority="71"/>
-    <w:lsdException w:name="Colorful List Accent 1" w:uiPriority="72"/>
-    <w:lsdException w:name="Colorful Grid Accent 1" w:uiPriority="73"/>
-    <w:lsdException w:name="Light Shading Accent 2" w:uiPriority="60"/>
-    <w:lsdException w:name="Light List Accent 2" w:uiPriority="61"/>
-    <w:lsdException w:name="Light Grid Accent 2" w:uiPriority="62"/>
-    <w:lsdException w:name="Medium Shading 1 Accent 2" w:uiPriority="63"/>
-    <w:lsdException w:name="Medium Shading 2 Accent 2" w:uiPriority="64"/>
-    <w:lsdException w:name="Medium List 1 Accent 2" w:uiPriority="65"/>
-    <w:lsdException w:name="Medium List 2 Accent 2" w:uiPriority="66"/>
-    <w:lsdException w:name="Medium Grid 1 Accent 2" w:uiPriority="67"/>
-    <w:lsdException w:name="Medium Grid 2 Accent 2" w:uiPriority="68"/>
-    <w:lsdException w:name="Medium Grid 3 Accent 2" w:uiPriority="69"/>
-    <w:lsdException w:name="Dark List Accent 2" w:uiPriority="70"/>
-    <w:lsdException w:name="Colorful Shading Accent 2" w:uiPriority="71"/>
-    <w:lsdException w:name="Colorful List Accent 2" w:uiPriority="72"/>
-    <w:lsdException w:name="Colorful Grid Accent 2" w:uiPriority="73"/>
-    <w:lsdException w:name="Light Shading Accent 3" w:uiPriority="60"/>
-    <w:lsdException w:name="Light List Accent 3" w:uiPriority="61"/>
-    <w:lsdException w:name="Light Grid Accent 3" w:uiPriority="62"/>
-    <w:lsdException w:name="Medium Shading 1 Accent 3" w:uiPriority="63"/>
-    <w:lsdException w:name="Medium Shading 2 Accent 3" w:uiPriority="64"/>
-    <w:lsdException w:name="Medium List 1 Accent 3" w:uiPriority="65"/>
-    <w:lsdException w:name="Medium List 2 Accent 3" w:uiPriority="66"/>
-    <w:lsdException w:name="Medium Grid 1 Accent 3" w:uiPriority="67"/>
-    <w:lsdException w:name="Medium Grid 2 Accent 3" w:uiPriority="68"/>
-    <w:lsdException w:name="Medium Grid 3 Accent 3" w:uiPriority="69"/>
-    <w:lsdException w:name="Dark List Accent 3" w:uiPriority="70"/>
-    <w:lsdException w:name="Colorful Shading Accent 3" w:uiPriority="71"/>
-    <w:lsdException w:name="Colorful List Accent 3" w:uiPriority="72"/>
-    <w:lsdException w:name="Colorful Grid Accent 3" w:uiPriority="73"/>
-    <w:lsdException w:name="Light Shading Accent 4" w:uiPriority="60"/>
-    <w:lsdException w:name="Light List Accent 4" w:uiPriority="61"/>
-    <w:lsdException w:name="Light Grid Accent 4" w:uiPriority="62"/>
-    <w:lsdException w:name="Medium Shading 1 Accent 4" w:uiPriority="63"/>
-    <w:lsdException w:name="Medium Shading 2 Accent 4" w:uiPriority="64"/>
-    <w:lsdException w:name="Medium List 1 Accent 4" w:uiPriority="65"/>
-    <w:lsdException w:name="Medium List 2 Accent 4" w:uiPriority="66"/>
-    <w:lsdException w:name="Medium Grid 1 Accent 4" w:uiPriority="67"/>
-    <w:lsdException w:name="Medium Grid 2 Accent 4" w:uiPriority="68"/>
-    <w:lsdException w:name="Medium Grid 3 Accent 4" w:uiPriority="69"/>
-    <w:lsdException w:name="Dark List Accent 4" w:uiPriority="70"/>
-    <w:lsdException w:name="Colorful Shading Accent 4" w:uiPriority="71"/>
-    <w:lsdException w:name="Colorful List Accent 4" w:uiPriority="72"/>
-    <w:lsdException w:name="Colorful Grid Accent 4" w:uiPriority="73"/>
-    <w:lsdException w:name="Light Shading Accent 5" w:uiPriority="60"/>
-    <w:lsdException w:name="Light List Accent 5" w:uiPriority="61"/>
-    <w:lsdException w:name="Light Grid Accent 5" w:uiPriority="62"/>
-    <w:lsdException w:name="Medium Shading 1 Accent 5" w:uiPriority="63"/>
-    <w:lsdException w:name="Medium Shading 2 Accent 5" w:uiPriority="64"/>
-    <w:lsdException w:name="Medium List 1 Accent 5" w:uiPriority="65"/>
-    <w:lsdException w:name="Medium List 2 Accent 5" w:uiPriority="66"/>
-    <w:lsdException w:name="Medium Grid 1 Accent 5" w:uiPriority="67"/>
-    <w:lsdException w:name="Medium Grid 2 Accent 5" w:uiPriority="68"/>
-    <w:lsdException w:name="Medium Grid 3 Accent 5" w:uiPriority="69"/>
-    <w:lsdException w:name="Dark List Accent 5" w:uiPriority="70"/>
-    <w:lsdException w:name="Colorful Shading Accent 5" w:uiPriority="71"/>
-    <w:lsdException w:name="Colorful List Accent 5" w:uiPriority="72"/>
-    <w:lsdException w:name="Colorful Grid Accent 5" w:uiPriority="73"/>
-    <w:lsdException w:name="Light Shading Accent 6" w:uiPriority="60"/>
-    <w:lsdException w:name="Light List Accent 6" w:uiPriority="61"/>
-    <w:lsdException w:name="Light Grid Accent 6" w:uiPriority="62"/>
-    <w:lsdException w:name="Medium Shading 1 Accent 6" w:uiPriority="63"/>
-    <w:lsdException w:name="Medium Shading 2 Accent 6" w:uiPriority="64"/>
-    <w:lsdException w:name="Medium List 1 Accent 6" w:uiPriority="65"/>
-    <w:lsdException w:name="Medium List 2 Accent 6" w:uiPriority="66"/>
-    <w:lsdException w:name="Medium Grid 1 Accent 6" w:uiPriority="67"/>
-    <w:lsdException w:name="Medium Grid 2 Accent 6" w:uiPriority="68"/>
-    <w:lsdException w:name="Medium Grid 3 Accent 6" w:uiPriority="69"/>
-    <w:lsdException w:name="Dark List Accent 6" w:uiPriority="70"/>
-    <w:lsdException w:name="Colorful Shading Accent 6" w:uiPriority="71"/>
-    <w:lsdException w:name="Colorful List Accent 6" w:uiPriority="72"/>
-    <w:lsdException w:name="Colorful Grid Accent 6" w:uiPriority="73"/>
-    <w:lsdException w:name="Subtle Emphasis" w:uiPriority="19" w:qFormat="1"/>
-    <w:lsdException w:name="Intense Emphasis" w:uiPriority="21" w:qFormat="1"/>
-    <w:lsdException w:name="Subtle Reference" w:uiPriority="31" w:qFormat="1"/>
-    <w:lsdException w:name="Intense Reference" w:uiPriority="32" w:qFormat="1"/>
-    <w:lsdException w:name="Book Title" w:uiPriority="33" w:qFormat="1"/>
-    <w:lsdException w:name="Bibliography" w:semiHidden="1" w:uiPriority="37" w:unhideWhenUsed="1"/>
-    <w:lsdException w:name="TOC Heading" w:semiHidden="1" w:uiPriority="39" w:unhideWhenUsed="1" w:qFormat="1"/>
-    <w:lsdException w:name="Plain Table 1" w:uiPriority="41"/>
-    <w:lsdException w:name="Plain Table 2" w:uiPriority="42"/>
-    <w:lsdException w:name="Plain Table 3" w:uiPriority="43"/>
-    <w:lsdException w:name="Plain Table 4" w:uiPriority="44"/>
-    <w:lsdException w:name="Plain Table 5" w:uiPriority="45"/>
-    <w:lsdException w:name="Grid Table Light" w:uiPriority="40"/>
-    <w:lsdException w:name="Grid Table 1 Light" w:uiPriority="46"/>
-    <w:lsdException w:name="Grid Table 2" w:uiPriority="47"/>
-    <w:lsdException w:name="Grid Table 3" w:uiPriority="48"/>
-    <w:lsdException w:name="Grid Table 4" w:uiPriority="49"/>
-    <w:lsdException w:name="Grid Table 5 Dark" w:uiPriority="50"/>
-    <w:lsdException w:name="Grid Table 6 Colorful" w:uiPriority="51"/>
-    <w:lsdException w:name="Grid Table 7 Colorful" w:uiPriority="52"/>
-    <w:lsdException w:name="Grid Table 1 Light Accent 1" w:uiPriority="46"/>
-    <w:lsdException w:name="Grid Table 2 Accent 1" w:uiPriority="47"/>
-    <w:lsdException w:name="Grid Table 3 Accent 1" w:uiPriority="48"/>
-    <w:lsdException w:name="Grid Table 4 Accent 1" w:uiPriority="49"/>
-    <w:lsdException w:name="Grid Table 5 Dark Accent 1" w:uiPriority="50"/>
-    <w:lsdException w:name="Grid Table 6 Colorful Accent 1" w:uiPriority="51"/>
-    <w:lsdException w:name="Grid Table 7 Colorful Accent 1" w:uiPriority="52"/>
-    <w:lsdException w:name="Grid Table 1 Light Accent 2" w:uiPriority="46"/>
-    <w:lsdException w:name="Grid Table 2 Accent 2" w:uiPriority="47"/>
-    <w:lsdException w:name="Grid Table 3 Accent 2" w:uiPriority="48"/>
-    <w:lsdException w:name="Grid Table 4 Accent 2" w:uiPriority="49"/>
-    <w:lsdException w:name="Grid Table 5 Dark Accent 2" w:uiPriority="50"/>
-    <w:lsdException w:name="Grid Table 6 Colorful Accent 2" w:uiPriority="51"/>
-    <w:lsdException w:name="Grid Table 7 Colorful Accent 2" w:uiPriority="52"/>
-    <w:lsdException w:name="Grid Table 1 Light Accent 3" w:uiPriority="46"/>
-    <w:lsdException w:name="Grid Table 2 Accent 3" w:uiPriority="47"/>
-    <w:lsdException w:name="Grid Table 3 Accent 3" w:uiPriority="48"/>
-    <w:lsdException w:name="Grid Table 4 Accent 3" w:uiPriority="49"/>
-    <w:lsdException w:name="Grid Table 5 Dark Accent 3" w:uiPriority="50"/>
-    <w:lsdException w:name="Grid Table 6 Colorful Accent 3" w:uiPriority="51"/>
-    <w:lsdException w:name="Grid Table 7 Colorful Accent 3" w:uiPriority="52"/>
-    <w:lsdException w:name="Grid Table 1 Light Accent 4" w:uiPriority="46"/>
-    <w:lsdException w:name="Grid Table 2 Accent 4" w:uiPriority="47"/>
-    <w:lsdException w:name="Grid Table 3 Accent 4" w:uiPriority="48"/>
-    <w:lsdException w:name="Grid Table 4 Accent 4" w:uiPriority="49"/>
-    <w:lsdException w:name="Grid Table 5 Dark Accent 4" w:uiPriority="50"/>
-    <w:lsdException w:name="Grid Table 6 Colorful Accent 4" w:uiPriority="51"/>
-    <w:lsdException w:name="Grid Table 7 Colorful Accent 4" w:uiPriority="52"/>
-    <w:lsdException w:name="Grid Table 1 Light Accent 5" w:uiPriority="46"/>
-    <w:lsdException w:name="Grid Table 2 Accent 5" w:uiPriority="47"/>
-    <w:lsdException w:name="Grid Table 3 Accent 5" w:uiPriority="48"/>
-    <w:lsdException w:name="Grid Table 4 Accent 5" w:uiPriority="49"/>
-    <w:lsdException w:name="Grid Table 5 Dark Accent 5" w:uiPriority="50"/>
-    <w:lsdException w:name="Grid Table 6 Colorful Accent 5" w:uiPriority="51"/>
-    <w:lsdException w:name="Grid Table 7 Colorful Accent 5" w:uiPriority="52"/>
-    <w:lsdException w:name="Grid Table 1 Light Accent 6" w:uiPriority="46"/>
-    <w:lsdException w:name="Grid Table 2 Accent 6" w:uiPriority="47"/>
-    <w:lsdException w:name="Grid Table 3 Accent 6" w:uiPriority="48"/>
-    <w:lsdException w:name="Grid Table 4 Accent 6" w:uiPriority="49"/>
-    <w:lsdException w:name="Grid Table 5 Dark Accent 6" w:uiPriority="50"/>
-    <w:lsdException w:name="Grid Table 6 Colorful Accent 6" w:uiPriority="51"/>
-    <w:lsdException w:name="Grid Table 7 Colorful Accent 6" w:uiPriority="52"/>
-    <w:lsdException w:name="List Table 1 Light" w:uiPriority="46"/>
-    <w:lsdException w:name="List Table 2" w:uiPriority="47"/>
-    <w:lsdException w:name="List Table 3" w:uiPriority="48"/>
-    <w:lsdException w:name="List Table 4" w:uiPriority="49"/>
-    <w:lsdException w:name="List Table 5 Dark" w:uiPriority="50"/>
-    <w:lsdException w:name="List Table 6 Colorful" w:uiPriority="51"/>
-    <w:lsdException w:name="List Table 7 Colorful" w:uiPriority="52"/>
-    <w:lsdException w:name="List Table 1 Light Accent 1" w:uiPriority="46"/>
-    <w:lsdException w:name="List Table 2 Accent 1" w:uiPriority="47"/>
-    <w:lsdException w:name="List Table 3 Accent 1" w:uiPriority="48"/>
-    <w:lsdException w:name="List Table 4 Accent 1" w:uiPriority="49"/>
-    <w:lsdException w:name="List Table 5 Dark Accent 1" w:uiPriority="50"/>
-    <w:lsdException w:name="List Table 6 Colorful Accent 1" w:uiPriority="51"/>
-    <w:lsdException w:name="List Table 7 Colorful Accent 1" w:uiPriority="52"/>
-    <w:lsdException w:name="List Table 1 Light Accent 2" w:uiPriority="46"/>
-    <w:lsdException w:name="List Table 2 Accent 2" w:uiPriority="47"/>
-    <w:lsdException w:name="List Table 3 Accent 2" w:uiPriority="48"/>
-    <w:lsdException w:name="List Table 4 Accent 2" w:uiPriority="49"/>
-    <w:lsdException w:name="List Table 5 Dark Accent 2" w:uiPriority="50"/>
-    <w:lsdException w:name="List Table 6 Colorful Accent 2" w:uiPriority="51"/>
-    <w:lsdException w:name="List Table 7 Colorful Accent 2" w:uiPriority="52"/>
-    <w:lsdException w:name="List Table 1 Light Accent 3" w:uiPriority="46"/>
-    <w:lsdException w:name="List Table 2 Accent 3" w:uiPriority="47"/>
-    <w:lsdException w:name="List Table 3 Accent 3" w:uiPriority="48"/>
-    <w:lsdException w:name="List Table 4 Accent 3" w:uiPriority="49"/>
-    <w:lsdException w:name="List Table 5 Dark Accent 3" w:uiPriority="50"/>
-    <w:lsdException w:name="List Table 6 Colorful Accent 3" w:uiPriority="51"/>
-    <w:lsdException w:name="List Table 7 Colorful Accent 3" w:uiPriority="52"/>
-    <w:lsdException w:name="List Table 1 Light Accent 4" w:uiPriority="46"/>
-    <w:lsdException w:name="List Table 2 Accent 4" w:uiPriority="47"/>
-    <w:lsdException w:name="List Table 3 Accent 4" w:uiPriority="48"/>
-    <w:lsdException w:name="List Table 4 Accent 4" w:uiPriority="49"/>
-    <w:lsdException w:name="List Table 5 Dark Accent 4" w:uiPriority="50"/>
-    <w:lsdException w:name="List Table 6 Colorful Accent 4" w:uiPriority="51"/>
-    <w:lsdException w:name="List Table 7 Colorful Accent 4" w:uiPriority="52"/>
-    <w:lsdException w:name="List Table 1 Light Accent 5" w:uiPriority="46"/>
-    <w:lsdException w:name="List Table 2 Accent 5" w:uiPriority="47"/>
-    <w:lsdException w:name="List Table 3 Accent 5" w:uiPriority="48"/>
-    <w:lsdException w:name="List Table 4 Accent 5" w:uiPriority="49"/>
-    <w:lsdException w:name="List Table 5 Dark Accent 5" w:uiPriority="50"/>
-    <w:lsdException w:name="List Table 6 Colorful Accent 5" w:uiPriority="51"/>
-    <w:lsdException w:name="List Table 7 Colorful Accent 5" w:uiPriority="52"/>
-    <w:lsdException w:name="List Table 1 Light Accent 6" w:uiPriority="46"/>
-    <w:lsdException w:name="List Table 2 Accent 6" w:uiPriority="47"/>
-    <w:lsdException w:name="List Table 3 Accent 6" w:uiPriority="48"/>
-    <w:lsdException w:name="List Table 4 Accent 6" w:uiPriority="49"/>
-    <w:lsdException w:name="List Table 5 Dark Accent 6" w:uiPriority="50"/>
-    <w:lsdException w:name="List Table 6 Colorful Accent 6" w:uiPriority="51"/>
-    <w:lsdException w:name="List Table 7 Colorful Accent 6" w:uiPriority="52"/>
-    <w:lsdException w:name="Mention" w:semiHidden="1" w:unhideWhenUsed="1"/>
-    <w:lsdException w:name="Smart Hyperlink" w:semiHidden="1" w:unhideWhenUsed="1"/>
-    <w:lsdException w:name="Hashtag" w:semiHidden="1" w:unhideWhenUsed="1"/>
+  <w:latentStyles w:defLockedState="0" w:defUIPriority="99" w:defSemiHidden="1" w:defUnhideWhenUsed="1" w:defQFormat="0" w:count="267">
+    <w:lsdException w:name="Normal" w:semiHidden="0" w:uiPriority="0" w:unhideWhenUsed="0" w:qFormat="1"/>
+    <w:lsdException w:name="heading 1" w:semiHidden="0" w:uiPriority="9" w:unhideWhenUsed="0" w:qFormat="1"/>
+    <w:lsdException w:name="heading 2" w:uiPriority="9" w:qFormat="1"/>
+    <w:lsdException w:name="heading 3" w:uiPriority="9" w:qFormat="1"/>
+    <w:lsdException w:name="heading 4" w:uiPriority="9" w:qFormat="1"/>
+    <w:lsdException w:name="heading 5" w:uiPriority="9" w:qFormat="1"/>
+    <w:lsdException w:name="heading 6" w:uiPriority="9" w:qFormat="1"/>
+    <w:lsdException w:name="heading 7" w:uiPriority="9" w:qFormat="1"/>
+    <w:lsdException w:name="heading 8" w:uiPriority="9" w:qFormat="1"/>
+    <w:lsdException w:name="heading 9" w:uiPriority="9" w:qFormat="1"/>
+    <w:lsdException w:name="toc 1" w:uiPriority="39"/>
+    <w:lsdException w:name="toc 2" w:uiPriority="39"/>
+    <w:lsdException w:name="toc 3" w:uiPriority="39"/>
+    <w:lsdException w:name="toc 4" w:uiPriority="39"/>
+    <w:lsdException w:name="toc 5" w:uiPriority="39"/>
+    <w:lsdException w:name="toc 6" w:uiPriority="39"/>
+    <w:lsdException w:name="toc 7" w:uiPriority="39"/>
+    <w:lsdException w:name="toc 8" w:uiPriority="39"/>
+    <w:lsdException w:name="toc 9" w:uiPriority="39"/>
+    <w:lsdException w:name="caption" w:uiPriority="35" w:qFormat="1"/>
+    <w:lsdException w:name="Title" w:semiHidden="0" w:uiPriority="10" w:unhideWhenUsed="0" w:qFormat="1"/>
+    <w:lsdException w:name="Default Paragraph Font" w:uiPriority="1"/>
+    <w:lsdException w:name="Subtitle" w:semiHidden="0" w:uiPriority="11" w:unhideWhenUsed="0" w:qFormat="1"/>
+    <w:lsdException w:name="Strong" w:semiHidden="0" w:uiPriority="22" w:unhideWhenUsed="0" w:qFormat="1"/>
+    <w:lsdException w:name="Emphasis" w:semiHidden="0" w:uiPriority="20" w:unhideWhenUsed="0" w:qFormat="1"/>
+    <w:lsdException w:name="Normal Table" w:semiHidden="0" w:unhideWhenUsed="0"/>
+    <w:lsdException w:name="Table Web 1" w:semiHidden="0" w:unhideWhenUsed="0"/>
+    <w:lsdException w:name="Table Grid" w:semiHidden="0" w:uiPriority="39" w:unhideWhenUsed="0"/>
+    <w:lsdException w:name="Placeholder Text" w:unhideWhenUsed="0"/>
+    <w:lsdException w:name="No Spacing" w:semiHidden="0" w:uiPriority="1" w:unhideWhenUsed="0" w:qFormat="1"/>
+    <w:lsdException w:name="Light Shading" w:semiHidden="0" w:uiPriority="60" w:unhideWhenUsed="0"/>
+    <w:lsdException w:name="Light List" w:semiHidden="0" w:uiPriority="61" w:unhideWhenUsed="0"/>
+    <w:lsdException w:name="Light Grid" w:semiHidden="0" w:uiPriority="62" w:unhideWhenUsed="0"/>
+    <w:lsdException w:name="Medium Shading 1" w:semiHidden="0" w:uiPriority="63" w:unhideWhenUsed="0"/>
+    <w:lsdException w:name="Medium Shading 2" w:semiHidden="0" w:uiPriority="64" w:unhideWhenUsed="0"/>
+    <w:lsdException w:name="Medium List 1" w:semiHidden="0" w:uiPriority="65" w:unhideWhenUsed="0"/>
+    <w:lsdException w:name="Medium List 2" w:semiHidden="0" w:uiPriority="66" w:unhideWhenUsed="0"/>
+    <w:lsdException w:name="Medium Grid 1" w:semiHidden="0" w:uiPriority="67" w:unhideWhenUsed="0"/>
+    <w:lsdException w:name="Medium Grid 2" w:semiHidden="0" w:uiPriority="68" w:unhideWhenUsed="0"/>
+    <w:lsdException w:name="Medium Grid 3" w:semiHidden="0" w:uiPriority="69" w:unhideWhenUsed="0"/>
+    <w:lsdException w:name="Dark List" w:semiHidden="0" w:uiPriority="70" w:unhideWhenUsed="0"/>
+    <w:lsdException w:name="Colorful Shading" w:semiHidden="0" w:uiPriority="71" w:unhideWhenUsed="0"/>
+    <w:lsdException w:name="Colorful List" w:semiHidden="0" w:uiPriority="72" w:unhideWhenUsed="0"/>
+    <w:lsdException w:name="Colorful Grid" w:semiHidden="0" w:uiPriority="73" w:unhideWhenUsed="0"/>
+    <w:lsdException w:name="Light Shading Accent 1" w:semiHidden="0" w:uiPriority="60" w:unhideWhenUsed="0"/>
+    <w:lsdException w:name="Light List Accent 1" w:semiHidden="0" w:uiPriority="61" w:unhideWhenUsed="0"/>
+    <w:lsdException w:name="Light Grid Accent 1" w:semiHidden="0" w:uiPriority="62" w:unhideWhenUsed="0"/>
+    <w:lsdException w:name="Medium Shading 1 Accent 1" w:semiHidden="0" w:uiPriority="63" w:unhideWhenUsed="0"/>
+    <w:lsdException w:name="Medium Shading 2 Accent 1" w:semiHidden="0" w:uiPriority="64" w:unhideWhenUsed="0"/>
+    <w:lsdException w:name="Medium List 1 Accent 1" w:semiHidden="0" w:uiPriority="65" w:unhideWhenUsed="0"/>
+    <w:lsdException w:name="Revision" w:unhideWhenUsed="0"/>
+    <w:lsdException w:name="List Paragraph" w:semiHidden="0" w:uiPriority="34" w:unhideWhenUsed="0" w:qFormat="1"/>
+    <w:lsdException w:name="Quote" w:semiHidden="0" w:uiPriority="29" w:unhideWhenUsed="0" w:qFormat="1"/>
+    <w:lsdException w:name="Intense Quote" w:semiHidden="0" w:uiPriority="30" w:unhideWhenUsed="0" w:qFormat="1"/>
+    <w:lsdException w:name="Medium List 2 Accent 1" w:semiHidden="0" w:uiPriority="66" w:unhideWhenUsed="0"/>
+    <w:lsdException w:name="Medium Grid 1 Accent 1" w:semiHidden="0" w:uiPriority="67" w:unhideWhenUsed="0"/>
+    <w:lsdException w:name="Medium Grid 2 Accent 1" w:semiHidden="0" w:uiPriority="68" w:unhideWhenUsed="0"/>
+    <w:lsdException w:name="Medium Grid 3 Accent 1" w:semiHidden="0" w:uiPriority="69" w:unhideWhenUsed="0"/>
+    <w:lsdException w:name="Dark List Accent 1" w:semiHidden="0" w:uiPriority="70" w:unhideWhenUsed="0"/>
+    <w:lsdException w:name="Colorful Shading Accent 1" w:semiHidden="0" w:uiPriority="71" w:unhideWhenUsed="0"/>
+    <w:lsdException w:name="Colorful List Accent 1" w:semiHidden="0" w:uiPriority="72" w:unhideWhenUsed="0"/>
+    <w:lsdException w:name="Colorful Grid Accent 1" w:semiHidden="0" w:uiPriority="73" w:unhideWhenUsed="0"/>
+    <w:lsdException w:name="Light Shading Accent 2" w:semiHidden="0" w:uiPriority="60" w:unhideWhenUsed="0"/>
+    <w:lsdException w:name="Light List Accent 2" w:semiHidden="0" w:uiPriority="61" w:unhideWhenUsed="0"/>
+    <w:lsdException w:name="Light Grid Accent 2" w:semiHidden="0" w:uiPriority="62" w:unhideWhenUsed="0"/>
+    <w:lsdException w:name="Medium Shading 1 Accent 2" w:semiHidden="0" w:uiPriority="63" w:unhideWhenUsed="0"/>
+    <w:lsdException w:name="Medium Shading 2 Accent 2" w:semiHidden="0" w:uiPriority="64" w:unhideWhenUsed="0"/>
+    <w:lsdException w:name="Medium List 1 Accent 2" w:semiHidden="0" w:uiPriority="65" w:unhideWhenUsed="0"/>
+    <w:lsdException w:name="Medium List 2 Accent 2" w:semiHidden="0" w:uiPriority="66" w:unhideWhenUsed="0"/>
+    <w:lsdException w:name="Medium Grid 1 Accent 2" w:semiHidden="0" w:uiPriority="67" w:unhideWhenUsed="0"/>
+    <w:lsdException w:name="Medium Grid 2 Accent 2" w:semiHidden="0" w:uiPriority="68" w:unhideWhenUsed="0"/>
+    <w:lsdException w:name="Medium Grid 3 Accent 2" w:semiHidden="0" w:uiPriority="69" w:unhideWhenUsed="0"/>
+    <w:lsdException w:name="Dark List Accent 2" w:semiHidden="0" w:uiPriority="70" w:unhideWhenUsed="0"/>
+    <w:lsdException w:name="Colorful Shading Accent 2" w:semiHidden="0" w:uiPriority="71" w:unhideWhenUsed="0"/>
+    <w:lsdException w:name="Colorful List Accent 2" w:semiHidden="0" w:uiPriority="72" w:unhideWhenUsed="0"/>
+    <w:lsdException w:name="Colorful Grid Accent 2" w:semiHidden="0" w:uiPriority="73" w:unhideWhenUsed="0"/>
+    <w:lsdException w:name="Light Shading Accent 3" w:semiHidden="0" w:uiPriority="60" w:unhideWhenUsed="0"/>
+    <w:lsdException w:name="Light List Accent 3" w:semiHidden="0" w:uiPriority="61" w:unhideWhenUsed="0"/>
+    <w:lsdException w:name="Light Grid Accent 3" w:semiHidden="0" w:uiPriority="62" w:unhideWhenUsed="0"/>
+    <w:lsdException w:name="Medium Shading 1 Accent 3" w:semiHidden="0" w:uiPriority="63" w:unhideWhenUsed="0"/>
+    <w:lsdException w:name="Medium Shading 2 Accent 3" w:semiHidden="0" w:uiPriority="64" w:unhideWhenUsed="0"/>
+    <w:lsdException w:name="Medium List 1 Accent 3" w:semiHidden="0" w:uiPriority="65" w:unhideWhenUsed="0"/>
+    <w:lsdException w:name="Medium List 2 Accent 3" w:semiHidden="0" w:uiPriority="66" w:unhideWhenUsed="0"/>
+    <w:lsdException w:name="Medium Grid 1 Accent 3" w:semiHidden="0" w:uiPriority="67" w:unhideWhenUsed="0"/>
+    <w:lsdException w:name="Medium Grid 2 Accent 3" w:semiHidden="0" w:uiPriority="68" w:unhideWhenUsed="0"/>
+    <w:lsdException w:name="Medium Grid 3 Accent 3" w:semiHidden="0" w:uiPriority="69" w:unhideWhenUsed="0"/>
+    <w:lsdException w:name="Dark List Accent 3" w:semiHidden="0" w:uiPriority="70" w:unhideWhenUsed="0"/>
+    <w:lsdException w:name="Colorful Shading Accent 3" w:semiHidden="0" w:uiPriority="71" w:unhideWhenUsed="0"/>
+    <w:lsdException w:name="Colorful List Accent 3" w:semiHidden="0" w:uiPriority="72" w:unhideWhenUsed="0"/>
+    <w:lsdException w:name="Colorful Grid Accent 3" w:semiHidden="0" w:uiPriority="73" w:unhideWhenUsed="0"/>
+    <w:lsdException w:name="Light Shading Accent 4" w:semiHidden="0" w:uiPriority="60" w:unhideWhenUsed="0"/>
+    <w:lsdException w:name="Light List Accent 4" w:semiHidden="0" w:uiPriority="61" w:unhideWhenUsed="0"/>
+    <w:lsdException w:name="Light Grid Accent 4" w:semiHidden="0" w:uiPriority="62" w:unhideWhenUsed="0"/>
+    <w:lsdException w:name="Medium Shading 1 Accent 4" w:semiHidden="0" w:uiPriority="63" w:unhideWhenUsed="0"/>
+    <w:lsdException w:name="Medium Shading 2 Accent 4" w:semiHidden="0" w:uiPriority="64" w:unhideWhenUsed="0"/>
+    <w:lsdException w:name="Medium List 1 Accent 4" w:semiHidden="0" w:uiPriority="65" w:unhideWhenUsed="0"/>
+    <w:lsdException w:name="Medium List 2 Accent 4" w:semiHidden="0" w:uiPriority="66" w:unhideWhenUsed="0"/>
+    <w:lsdException w:name="Medium Grid 1 Accent 4" w:semiHidden="0" w:uiPriority="67" w:unhideWhenUsed="0"/>
+    <w:lsdException w:name="Medium Grid 2 Accent 4" w:semiHidden="0" w:uiPriority="68" w:unhideWhenUsed="0"/>
+    <w:lsdException w:name="Medium Grid 3 Accent 4" w:semiHidden="0" w:uiPriority="69" w:unhideWhenUsed="0"/>
+    <w:lsdException w:name="Dark List Accent 4" w:semiHidden="0" w:uiPriority="70" w:unhideWhenUsed="0"/>
+    <w:lsdException w:name="Colorful Shading Accent 4" w:semiHidden="0" w:uiPriority="71" w:unhideWhenUsed="0"/>
+    <w:lsdException w:name="Colorful List Accent 4" w:semiHidden="0" w:uiPriority="72" w:unhideWhenUsed="0"/>
+    <w:lsdException w:name="Colorful Grid Accent 4" w:semiHidden="0" w:uiPriority="73" w:unhideWhenUsed="0"/>
+    <w:lsdException w:name="Light Shading Accent 5" w:semiHidden="0" w:uiPriority="60" w:unhideWhenUsed="0"/>
+    <w:lsdException w:name="Light List Accent 5" w:semiHidden="0" w:uiPriority="61" w:unhideWhenUsed="0"/>
+    <w:lsdException w:name="Light Grid Accent 5" w:semiHidden="0" w:uiPriority="62" w:unhideWhenUsed="0"/>
+    <w:lsdException w:name="Medium Shading 1 Accent 5" w:semiHidden="0" w:uiPriority="63" w:unhideWhenUsed="0"/>
+    <w:lsdException w:name="Medium Shading 2 Accent 5" w:semiHidden="0" w:uiPriority="64" w:unhideWhenUsed="0"/>
+    <w:lsdException w:name="Medium List 1 Accent 5" w:semiHidden="0" w:uiPriority="65" w:unhideWhenUsed="0"/>
+    <w:lsdException w:name="Medium List 2 Accent 5" w:semiHidden="0" w:uiPriority="66" w:unhideWhenUsed="0"/>
+    <w:lsdException w:name="Medium Grid 1 Accent 5" w:semiHidden="0" w:uiPriority="67" w:unhideWhenUsed="0"/>
+    <w:lsdException w:name="Medium Grid 2 Accent 5" w:semiHidden="0" w:uiPriority="68" w:unhideWhenUsed="0"/>
+    <w:lsdException w:name="Medium Grid 3 Accent 5" w:semiHidden="0" w:uiPriority="69" w:unhideWhenUsed="0"/>
+    <w:lsdException w:name="Dark List Accent 5" w:semiHidden="0" w:uiPriority="70" w:unhideWhenUsed="0"/>
+    <w:lsdException w:name="Colorful Shading Accent 5" w:semiHidden="0" w:uiPriority="71" w:unhideWhenUsed="0"/>
+    <w:lsdException w:name="Colorful List Accent 5" w:semiHidden="0" w:uiPriority="72" w:unhideWhenUsed="0"/>
+    <w:lsdException w:name="Colorful Grid Accent 5" w:semiHidden="0" w:uiPriority="73" w:unhideWhenUsed="0"/>
+    <w:lsdException w:name="Light Shading Accent 6" w:semiHidden="0" w:uiPriority="60" w:unhideWhenUsed="0"/>
+    <w:lsdException w:name="Light List Accent 6" w:semiHidden="0" w:uiPriority="61" w:unhideWhenUsed="0"/>
+    <w:lsdException w:name="Light Grid Accent 6" w:semiHidden="0" w:uiPriority="62" w:unhideWhenUsed="0"/>
+    <w:lsdException w:name="Medium Shading 1 Accent 6" w:semiHidden="0" w:uiPriority="63" w:unhideWhenUsed="0"/>
+    <w:lsdException w:name="Medium Shading 2 Accent 6" w:semiHidden="0" w:uiPriority="64" w:unhideWhenUsed="0"/>
+    <w:lsdException w:name="Medium List 1 Accent 6" w:semiHidden="0" w:uiPriority="65" w:unhideWhenUsed="0"/>
+    <w:lsdException w:name="Medium List 2 Accent 6" w:semiHidden="0" w:uiPriority="66" w:unhideWhenUsed="0"/>
+    <w:lsdException w:name="Medium Grid 1 Accent 6" w:semiHidden="0" w:uiPriority="67" w:unhideWhenUsed="0"/>
+    <w:lsdException w:name="Medium Grid 2 Accent 6" w:semiHidden="0" w:uiPriority="68" w:unhideWhenUsed="0"/>
+    <w:lsdException w:name="Medium Grid 3 Accent 6" w:semiHidden="0" w:uiPriority="69" w:unhideWhenUsed="0"/>
+    <w:lsdException w:name="Dark List Accent 6" w:semiHidden="0" w:uiPriority="70" w:unhideWhenUsed="0"/>
+    <w:lsdException w:name="Colorful Shading Accent 6" w:semiHidden="0" w:uiPriority="71" w:unhideWhenUsed="0"/>
+    <w:lsdException w:name="Colorful List Accent 6" w:semiHidden="0" w:uiPriority="72" w:unhideWhenUsed="0"/>
+    <w:lsdException w:name="Colorful Grid Accent 6" w:semiHidden="0" w:uiPriority="73" w:unhideWhenUsed="0"/>
+    <w:lsdException w:name="Subtle Emphasis" w:semiHidden="0" w:uiPriority="19" w:unhideWhenUsed="0" w:qFormat="1"/>
+    <w:lsdException w:name="Intense Emphasis" w:semiHidden="0" w:uiPriority="21" w:unhideWhenUsed="0" w:qFormat="1"/>
+    <w:lsdException w:name="Subtle Reference" w:semiHidden="0" w:uiPriority="31" w:unhideWhenUsed="0" w:qFormat="1"/>
+    <w:lsdException w:name="Intense Reference" w:semiHidden="0" w:uiPriority="32" w:unhideWhenUsed="0" w:qFormat="1"/>
+    <w:lsdException w:name="Book Title" w:semiHidden="0" w:uiPriority="33" w:unhideWhenUsed="0" w:qFormat="1"/>
+    <w:lsdException w:name="Bibliography" w:uiPriority="37"/>
+    <w:lsdException w:name="TOC Heading" w:uiPriority="39" w:qFormat="1"/>
   </w:latentStyles>
   <w:style w:type="paragraph" w:default="1" w:styleId="a">
     <w:name w:val="Normal"/>
@@ -47869,6 +47941,348 @@
     <w:link w:val="a7"/>
     <w:uiPriority w:val="99"/>
     <w:rsid w:val="00940A33"/>
+  </w:style>
+  <w:style w:type="paragraph" w:styleId="a9">
+    <w:name w:val="Balloon Text"/>
+    <w:basedOn w:val="a"/>
+    <w:link w:val="aa"/>
+    <w:uiPriority w:val="99"/>
+    <w:semiHidden/>
+    <w:unhideWhenUsed/>
+    <w:rsid w:val="00382469"/>
+    <w:pPr>
+      <w:spacing w:after="0" w:line="240" w:lineRule="auto"/>
+    </w:pPr>
+    <w:rPr>
+      <w:rFonts w:ascii="Tahoma" w:hAnsi="Tahoma" w:cs="Angsana New"/>
+      <w:sz w:val="16"/>
+      <w:szCs w:val="20"/>
+    </w:rPr>
+  </w:style>
+  <w:style w:type="character" w:customStyle="1" w:styleId="aa">
+    <w:name w:val="ข้อความบอลลูน อักขระ"/>
+    <w:basedOn w:val="a0"/>
+    <w:link w:val="a9"/>
+    <w:uiPriority w:val="99"/>
+    <w:semiHidden/>
+    <w:rsid w:val="00382469"/>
+    <w:rPr>
+      <w:rFonts w:ascii="Tahoma" w:hAnsi="Tahoma" w:cs="Angsana New"/>
+      <w:sz w:val="16"/>
+      <w:szCs w:val="20"/>
+    </w:rPr>
+  </w:style>
+</w:styles>
+</file>
+
+<file path=word/stylesWithEffects.xml><?xml version="1.0" encoding="utf-8"?>
+<w:styles xmlns:wpc="http://schemas.microsoft.com/office/word/2010/wordprocessingCanvas" xmlns:mc="http://schemas.openxmlformats.org/markup-compatibility/2006" xmlns:o="urn:schemas-microsoft-com:office:office" xmlns:r="http://schemas.openxmlformats.org/officeDocument/2006/relationships" xmlns:m="http://schemas.openxmlformats.org/officeDocument/2006/math" xmlns:v="urn:schemas-microsoft-com:vml" xmlns:wp14="http://schemas.microsoft.com/office/word/2010/wordprocessingDrawing" xmlns:wp="http://schemas.openxmlformats.org/drawingml/2006/wordprocessingDrawing" xmlns:w10="urn:schemas-microsoft-com:office:word" xmlns:w="http://schemas.openxmlformats.org/wordprocessingml/2006/main" xmlns:w14="http://schemas.microsoft.com/office/word/2010/wordml" xmlns:wpg="http://schemas.microsoft.com/office/word/2010/wordprocessingGroup" xmlns:wpi="http://schemas.microsoft.com/office/word/2010/wordprocessingInk" xmlns:wne="http://schemas.microsoft.com/office/word/2006/wordml" xmlns:wps="http://schemas.microsoft.com/office/word/2010/wordprocessingShape" mc:Ignorable="w14 wp14">
+  <w:docDefaults>
+    <w:rPrDefault>
+      <w:rPr>
+        <w:rFonts w:asciiTheme="minorHAnsi" w:eastAsiaTheme="minorHAnsi" w:hAnsiTheme="minorHAnsi" w:cstheme="minorBidi"/>
+        <w:sz w:val="22"/>
+        <w:szCs w:val="28"/>
+        <w:lang w:val="en-US" w:eastAsia="en-US" w:bidi="th-TH"/>
+      </w:rPr>
+    </w:rPrDefault>
+    <w:pPrDefault>
+      <w:pPr>
+        <w:spacing w:after="160" w:line="259" w:lineRule="auto"/>
+      </w:pPr>
+    </w:pPrDefault>
+  </w:docDefaults>
+  <w:latentStyles w:defLockedState="0" w:defUIPriority="99" w:defSemiHidden="1" w:defUnhideWhenUsed="1" w:defQFormat="0" w:count="267">
+    <w:lsdException w:name="Normal" w:semiHidden="0" w:uiPriority="0" w:unhideWhenUsed="0" w:qFormat="1"/>
+    <w:lsdException w:name="heading 1" w:semiHidden="0" w:uiPriority="9" w:unhideWhenUsed="0" w:qFormat="1"/>
+    <w:lsdException w:name="heading 2" w:uiPriority="9" w:qFormat="1"/>
+    <w:lsdException w:name="heading 3" w:uiPriority="9" w:qFormat="1"/>
+    <w:lsdException w:name="heading 4" w:uiPriority="9" w:qFormat="1"/>
+    <w:lsdException w:name="heading 5" w:uiPriority="9" w:qFormat="1"/>
+    <w:lsdException w:name="heading 6" w:uiPriority="9" w:qFormat="1"/>
+    <w:lsdException w:name="heading 7" w:uiPriority="9" w:qFormat="1"/>
+    <w:lsdException w:name="heading 8" w:uiPriority="9" w:qFormat="1"/>
+    <w:lsdException w:name="heading 9" w:uiPriority="9" w:qFormat="1"/>
+    <w:lsdException w:name="toc 1" w:uiPriority="39"/>
+    <w:lsdException w:name="toc 2" w:uiPriority="39"/>
+    <w:lsdException w:name="toc 3" w:uiPriority="39"/>
+    <w:lsdException w:name="toc 4" w:uiPriority="39"/>
+    <w:lsdException w:name="toc 5" w:uiPriority="39"/>
+    <w:lsdException w:name="toc 6" w:uiPriority="39"/>
+    <w:lsdException w:name="toc 7" w:uiPriority="39"/>
+    <w:lsdException w:name="toc 8" w:uiPriority="39"/>
+    <w:lsdException w:name="toc 9" w:uiPriority="39"/>
+    <w:lsdException w:name="caption" w:uiPriority="35" w:qFormat="1"/>
+    <w:lsdException w:name="Title" w:semiHidden="0" w:uiPriority="10" w:unhideWhenUsed="0" w:qFormat="1"/>
+    <w:lsdException w:name="Default Paragraph Font" w:uiPriority="1"/>
+    <w:lsdException w:name="Subtitle" w:semiHidden="0" w:uiPriority="11" w:unhideWhenUsed="0" w:qFormat="1"/>
+    <w:lsdException w:name="Strong" w:semiHidden="0" w:uiPriority="22" w:unhideWhenUsed="0" w:qFormat="1"/>
+    <w:lsdException w:name="Emphasis" w:semiHidden="0" w:uiPriority="20" w:unhideWhenUsed="0" w:qFormat="1"/>
+    <w:lsdException w:name="Normal Table" w:semiHidden="0" w:unhideWhenUsed="0"/>
+    <w:lsdException w:name="Table Web 1" w:semiHidden="0" w:unhideWhenUsed="0"/>
+    <w:lsdException w:name="Table Grid" w:semiHidden="0" w:uiPriority="39" w:unhideWhenUsed="0"/>
+    <w:lsdException w:name="Placeholder Text" w:unhideWhenUsed="0"/>
+    <w:lsdException w:name="No Spacing" w:semiHidden="0" w:uiPriority="1" w:unhideWhenUsed="0" w:qFormat="1"/>
+    <w:lsdException w:name="Light Shading" w:semiHidden="0" w:uiPriority="60" w:unhideWhenUsed="0"/>
+    <w:lsdException w:name="Light List" w:semiHidden="0" w:uiPriority="61" w:unhideWhenUsed="0"/>
+    <w:lsdException w:name="Light Grid" w:semiHidden="0" w:uiPriority="62" w:unhideWhenUsed="0"/>
+    <w:lsdException w:name="Medium Shading 1" w:semiHidden="0" w:uiPriority="63" w:unhideWhenUsed="0"/>
+    <w:lsdException w:name="Medium Shading 2" w:semiHidden="0" w:uiPriority="64" w:unhideWhenUsed="0"/>
+    <w:lsdException w:name="Medium List 1" w:semiHidden="0" w:uiPriority="65" w:unhideWhenUsed="0"/>
+    <w:lsdException w:name="Medium List 2" w:semiHidden="0" w:uiPriority="66" w:unhideWhenUsed="0"/>
+    <w:lsdException w:name="Medium Grid 1" w:semiHidden="0" w:uiPriority="67" w:unhideWhenUsed="0"/>
+    <w:lsdException w:name="Medium Grid 2" w:semiHidden="0" w:uiPriority="68" w:unhideWhenUsed="0"/>
+    <w:lsdException w:name="Medium Grid 3" w:semiHidden="0" w:uiPriority="69" w:unhideWhenUsed="0"/>
+    <w:lsdException w:name="Dark List" w:semiHidden="0" w:uiPriority="70" w:unhideWhenUsed="0"/>
+    <w:lsdException w:name="Colorful Shading" w:semiHidden="0" w:uiPriority="71" w:unhideWhenUsed="0"/>
+    <w:lsdException w:name="Colorful List" w:semiHidden="0" w:uiPriority="72" w:unhideWhenUsed="0"/>
+    <w:lsdException w:name="Colorful Grid" w:semiHidden="0" w:uiPriority="73" w:unhideWhenUsed="0"/>
+    <w:lsdException w:name="Light Shading Accent 1" w:semiHidden="0" w:uiPriority="60" w:unhideWhenUsed="0"/>
+    <w:lsdException w:name="Light List Accent 1" w:semiHidden="0" w:uiPriority="61" w:unhideWhenUsed="0"/>
+    <w:lsdException w:name="Light Grid Accent 1" w:semiHidden="0" w:uiPriority="62" w:unhideWhenUsed="0"/>
+    <w:lsdException w:name="Medium Shading 1 Accent 1" w:semiHidden="0" w:uiPriority="63" w:unhideWhenUsed="0"/>
+    <w:lsdException w:name="Medium Shading 2 Accent 1" w:semiHidden="0" w:uiPriority="64" w:unhideWhenUsed="0"/>
+    <w:lsdException w:name="Medium List 1 Accent 1" w:semiHidden="0" w:uiPriority="65" w:unhideWhenUsed="0"/>
+    <w:lsdException w:name="Revision" w:unhideWhenUsed="0"/>
+    <w:lsdException w:name="List Paragraph" w:semiHidden="0" w:uiPriority="34" w:unhideWhenUsed="0" w:qFormat="1"/>
+    <w:lsdException w:name="Quote" w:semiHidden="0" w:uiPriority="29" w:unhideWhenUsed="0" w:qFormat="1"/>
+    <w:lsdException w:name="Intense Quote" w:semiHidden="0" w:uiPriority="30" w:unhideWhenUsed="0" w:qFormat="1"/>
+    <w:lsdException w:name="Medium List 2 Accent 1" w:semiHidden="0" w:uiPriority="66" w:unhideWhenUsed="0"/>
+    <w:lsdException w:name="Medium Grid 1 Accent 1" w:semiHidden="0" w:uiPriority="67" w:unhideWhenUsed="0"/>
+    <w:lsdException w:name="Medium Grid 2 Accent 1" w:semiHidden="0" w:uiPriority="68" w:unhideWhenUsed="0"/>
+    <w:lsdException w:name="Medium Grid 3 Accent 1" w:semiHidden="0" w:uiPriority="69" w:unhideWhenUsed="0"/>
+    <w:lsdException w:name="Dark List Accent 1" w:semiHidden="0" w:uiPriority="70" w:unhideWhenUsed="0"/>
+    <w:lsdException w:name="Colorful Shading Accent 1" w:semiHidden="0" w:uiPriority="71" w:unhideWhenUsed="0"/>
+    <w:lsdException w:name="Colorful List Accent 1" w:semiHidden="0" w:uiPriority="72" w:unhideWhenUsed="0"/>
+    <w:lsdException w:name="Colorful Grid Accent 1" w:semiHidden="0" w:uiPriority="73" w:unhideWhenUsed="0"/>
+    <w:lsdException w:name="Light Shading Accent 2" w:semiHidden="0" w:uiPriority="60" w:unhideWhenUsed="0"/>
+    <w:lsdException w:name="Light List Accent 2" w:semiHidden="0" w:uiPriority="61" w:unhideWhenUsed="0"/>
+    <w:lsdException w:name="Light Grid Accent 2" w:semiHidden="0" w:uiPriority="62" w:unhideWhenUsed="0"/>
+    <w:lsdException w:name="Medium Shading 1 Accent 2" w:semiHidden="0" w:uiPriority="63" w:unhideWhenUsed="0"/>
+    <w:lsdException w:name="Medium Shading 2 Accent 2" w:semiHidden="0" w:uiPriority="64" w:unhideWhenUsed="0"/>
+    <w:lsdException w:name="Medium List 1 Accent 2" w:semiHidden="0" w:uiPriority="65" w:unhideWhenUsed="0"/>
+    <w:lsdException w:name="Medium List 2 Accent 2" w:semiHidden="0" w:uiPriority="66" w:unhideWhenUsed="0"/>
+    <w:lsdException w:name="Medium Grid 1 Accent 2" w:semiHidden="0" w:uiPriority="67" w:unhideWhenUsed="0"/>
+    <w:lsdException w:name="Medium Grid 2 Accent 2" w:semiHidden="0" w:uiPriority="68" w:unhideWhenUsed="0"/>
+    <w:lsdException w:name="Medium Grid 3 Accent 2" w:semiHidden="0" w:uiPriority="69" w:unhideWhenUsed="0"/>
+    <w:lsdException w:name="Dark List Accent 2" w:semiHidden="0" w:uiPriority="70" w:unhideWhenUsed="0"/>
+    <w:lsdException w:name="Colorful Shading Accent 2" w:semiHidden="0" w:uiPriority="71" w:unhideWhenUsed="0"/>
+    <w:lsdException w:name="Colorful List Accent 2" w:semiHidden="0" w:uiPriority="72" w:unhideWhenUsed="0"/>
+    <w:lsdException w:name="Colorful Grid Accent 2" w:semiHidden="0" w:uiPriority="73" w:unhideWhenUsed="0"/>
+    <w:lsdException w:name="Light Shading Accent 3" w:semiHidden="0" w:uiPriority="60" w:unhideWhenUsed="0"/>
+    <w:lsdException w:name="Light List Accent 3" w:semiHidden="0" w:uiPriority="61" w:unhideWhenUsed="0"/>
+    <w:lsdException w:name="Light Grid Accent 3" w:semiHidden="0" w:uiPriority="62" w:unhideWhenUsed="0"/>
+    <w:lsdException w:name="Medium Shading 1 Accent 3" w:semiHidden="0" w:uiPriority="63" w:unhideWhenUsed="0"/>
+    <w:lsdException w:name="Medium Shading 2 Accent 3" w:semiHidden="0" w:uiPriority="64" w:unhideWhenUsed="0"/>
+    <w:lsdException w:name="Medium List 1 Accent 3" w:semiHidden="0" w:uiPriority="65" w:unhideWhenUsed="0"/>
+    <w:lsdException w:name="Medium List 2 Accent 3" w:semiHidden="0" w:uiPriority="66" w:unhideWhenUsed="0"/>
+    <w:lsdException w:name="Medium Grid 1 Accent 3" w:semiHidden="0" w:uiPriority="67" w:unhideWhenUsed="0"/>
+    <w:lsdException w:name="Medium Grid 2 Accent 3" w:semiHidden="0" w:uiPriority="68" w:unhideWhenUsed="0"/>
+    <w:lsdException w:name="Medium Grid 3 Accent 3" w:semiHidden="0" w:uiPriority="69" w:unhideWhenUsed="0"/>
+    <w:lsdException w:name="Dark List Accent 3" w:semiHidden="0" w:uiPriority="70" w:unhideWhenUsed="0"/>
+    <w:lsdException w:name="Colorful Shading Accent 3" w:semiHidden="0" w:uiPriority="71" w:unhideWhenUsed="0"/>
+    <w:lsdException w:name="Colorful List Accent 3" w:semiHidden="0" w:uiPriority="72" w:unhideWhenUsed="0"/>
+    <w:lsdException w:name="Colorful Grid Accent 3" w:semiHidden="0" w:uiPriority="73" w:unhideWhenUsed="0"/>
+    <w:lsdException w:name="Light Shading Accent 4" w:semiHidden="0" w:uiPriority="60" w:unhideWhenUsed="0"/>
+    <w:lsdException w:name="Light List Accent 4" w:semiHidden="0" w:uiPriority="61" w:unhideWhenUsed="0"/>
+    <w:lsdException w:name="Light Grid Accent 4" w:semiHidden="0" w:uiPriority="62" w:unhideWhenUsed="0"/>
+    <w:lsdException w:name="Medium Shading 1 Accent 4" w:semiHidden="0" w:uiPriority="63" w:unhideWhenUsed="0"/>
+    <w:lsdException w:name="Medium Shading 2 Accent 4" w:semiHidden="0" w:uiPriority="64" w:unhideWhenUsed="0"/>
+    <w:lsdException w:name="Medium List 1 Accent 4" w:semiHidden="0" w:uiPriority="65" w:unhideWhenUsed="0"/>
+    <w:lsdException w:name="Medium List 2 Accent 4" w:semiHidden="0" w:uiPriority="66" w:unhideWhenUsed="0"/>
+    <w:lsdException w:name="Medium Grid 1 Accent 4" w:semiHidden="0" w:uiPriority="67" w:unhideWhenUsed="0"/>
+    <w:lsdException w:name="Medium Grid 2 Accent 4" w:semiHidden="0" w:uiPriority="68" w:unhideWhenUsed="0"/>
+    <w:lsdException w:name="Medium Grid 3 Accent 4" w:semiHidden="0" w:uiPriority="69" w:unhideWhenUsed="0"/>
+    <w:lsdException w:name="Dark List Accent 4" w:semiHidden="0" w:uiPriority="70" w:unhideWhenUsed="0"/>
+    <w:lsdException w:name="Colorful Shading Accent 4" w:semiHidden="0" w:uiPriority="71" w:unhideWhenUsed="0"/>
+    <w:lsdException w:name="Colorful List Accent 4" w:semiHidden="0" w:uiPriority="72" w:unhideWhenUsed="0"/>
+    <w:lsdException w:name="Colorful Grid Accent 4" w:semiHidden="0" w:uiPriority="73" w:unhideWhenUsed="0"/>
+    <w:lsdException w:name="Light Shading Accent 5" w:semiHidden="0" w:uiPriority="60" w:unhideWhenUsed="0"/>
+    <w:lsdException w:name="Light List Accent 5" w:semiHidden="0" w:uiPriority="61" w:unhideWhenUsed="0"/>
+    <w:lsdException w:name="Light Grid Accent 5" w:semiHidden="0" w:uiPriority="62" w:unhideWhenUsed="0"/>
+    <w:lsdException w:name="Medium Shading 1 Accent 5" w:semiHidden="0" w:uiPriority="63" w:unhideWhenUsed="0"/>
+    <w:lsdException w:name="Medium Shading 2 Accent 5" w:semiHidden="0" w:uiPriority="64" w:unhideWhenUsed="0"/>
+    <w:lsdException w:name="Medium List 1 Accent 5" w:semiHidden="0" w:uiPriority="65" w:unhideWhenUsed="0"/>
+    <w:lsdException w:name="Medium List 2 Accent 5" w:semiHidden="0" w:uiPriority="66" w:unhideWhenUsed="0"/>
+    <w:lsdException w:name="Medium Grid 1 Accent 5" w:semiHidden="0" w:uiPriority="67" w:unhideWhenUsed="0"/>
+    <w:lsdException w:name="Medium Grid 2 Accent 5" w:semiHidden="0" w:uiPriority="68" w:unhideWhenUsed="0"/>
+    <w:lsdException w:name="Medium Grid 3 Accent 5" w:semiHidden="0" w:uiPriority="69" w:unhideWhenUsed="0"/>
+    <w:lsdException w:name="Dark List Accent 5" w:semiHidden="0" w:uiPriority="70" w:unhideWhenUsed="0"/>
+    <w:lsdException w:name="Colorful Shading Accent 5" w:semiHidden="0" w:uiPriority="71" w:unhideWhenUsed="0"/>
+    <w:lsdException w:name="Colorful List Accent 5" w:semiHidden="0" w:uiPriority="72" w:unhideWhenUsed="0"/>
+    <w:lsdException w:name="Colorful Grid Accent 5" w:semiHidden="0" w:uiPriority="73" w:unhideWhenUsed="0"/>
+    <w:lsdException w:name="Light Shading Accent 6" w:semiHidden="0" w:uiPriority="60" w:unhideWhenUsed="0"/>
+    <w:lsdException w:name="Light List Accent 6" w:semiHidden="0" w:uiPriority="61" w:unhideWhenUsed="0"/>
+    <w:lsdException w:name="Light Grid Accent 6" w:semiHidden="0" w:uiPriority="62" w:unhideWhenUsed="0"/>
+    <w:lsdException w:name="Medium Shading 1 Accent 6" w:semiHidden="0" w:uiPriority="63" w:unhideWhenUsed="0"/>
+    <w:lsdException w:name="Medium Shading 2 Accent 6" w:semiHidden="0" w:uiPriority="64" w:unhideWhenUsed="0"/>
+    <w:lsdException w:name="Medium List 1 Accent 6" w:semiHidden="0" w:uiPriority="65" w:unhideWhenUsed="0"/>
+    <w:lsdException w:name="Medium List 2 Accent 6" w:semiHidden="0" w:uiPriority="66" w:unhideWhenUsed="0"/>
+    <w:lsdException w:name="Medium Grid 1 Accent 6" w:semiHidden="0" w:uiPriority="67" w:unhideWhenUsed="0"/>
+    <w:lsdException w:name="Medium Grid 2 Accent 6" w:semiHidden="0" w:uiPriority="68" w:unhideWhenUsed="0"/>
+    <w:lsdException w:name="Medium Grid 3 Accent 6" w:semiHidden="0" w:uiPriority="69" w:unhideWhenUsed="0"/>
+    <w:lsdException w:name="Dark List Accent 6" w:semiHidden="0" w:uiPriority="70" w:unhideWhenUsed="0"/>
+    <w:lsdException w:name="Colorful Shading Accent 6" w:semiHidden="0" w:uiPriority="71" w:unhideWhenUsed="0"/>
+    <w:lsdException w:name="Colorful List Accent 6" w:semiHidden="0" w:uiPriority="72" w:unhideWhenUsed="0"/>
+    <w:lsdException w:name="Colorful Grid Accent 6" w:semiHidden="0" w:uiPriority="73" w:unhideWhenUsed="0"/>
+    <w:lsdException w:name="Subtle Emphasis" w:semiHidden="0" w:uiPriority="19" w:unhideWhenUsed="0" w:qFormat="1"/>
+    <w:lsdException w:name="Intense Emphasis" w:semiHidden="0" w:uiPriority="21" w:unhideWhenUsed="0" w:qFormat="1"/>
+    <w:lsdException w:name="Subtle Reference" w:semiHidden="0" w:uiPriority="31" w:unhideWhenUsed="0" w:qFormat="1"/>
+    <w:lsdException w:name="Intense Reference" w:semiHidden="0" w:uiPriority="32" w:unhideWhenUsed="0" w:qFormat="1"/>
+    <w:lsdException w:name="Book Title" w:semiHidden="0" w:uiPriority="33" w:unhideWhenUsed="0" w:qFormat="1"/>
+    <w:lsdException w:name="Bibliography" w:uiPriority="37"/>
+    <w:lsdException w:name="TOC Heading" w:uiPriority="39" w:qFormat="1"/>
+  </w:latentStyles>
+  <w:style w:type="paragraph" w:default="1" w:styleId="a">
+    <w:name w:val="Normal"/>
+    <w:qFormat/>
+  </w:style>
+  <w:style w:type="character" w:default="1" w:styleId="a0">
+    <w:name w:val="Default Paragraph Font"/>
+    <w:uiPriority w:val="1"/>
+    <w:semiHidden/>
+    <w:unhideWhenUsed/>
+  </w:style>
+  <w:style w:type="table" w:default="1" w:styleId="a1">
+    <w:name w:val="Normal Table"/>
+    <w:uiPriority w:val="99"/>
+    <w:semiHidden/>
+    <w:unhideWhenUsed/>
+    <w:tblPr>
+      <w:tblInd w:w="0" w:type="dxa"/>
+      <w:tblCellMar>
+        <w:top w:w="0" w:type="dxa"/>
+        <w:left w:w="108" w:type="dxa"/>
+        <w:bottom w:w="0" w:type="dxa"/>
+        <w:right w:w="108" w:type="dxa"/>
+      </w:tblCellMar>
+    </w:tblPr>
+  </w:style>
+  <w:style w:type="numbering" w:default="1" w:styleId="a2">
+    <w:name w:val="No List"/>
+    <w:uiPriority w:val="99"/>
+    <w:semiHidden/>
+    <w:unhideWhenUsed/>
+  </w:style>
+  <w:style w:type="paragraph" w:customStyle="1" w:styleId="Default">
+    <w:name w:val="Default"/>
+    <w:rsid w:val="00DB1920"/>
+    <w:pPr>
+      <w:autoSpaceDE w:val="0"/>
+      <w:autoSpaceDN w:val="0"/>
+      <w:adjustRightInd w:val="0"/>
+      <w:spacing w:after="0" w:line="240" w:lineRule="auto"/>
+    </w:pPr>
+    <w:rPr>
+      <w:rFonts w:ascii="Calibri" w:hAnsi="Calibri" w:cs="Calibri"/>
+      <w:color w:val="000000"/>
+      <w:sz w:val="24"/>
+      <w:szCs w:val="24"/>
+    </w:rPr>
+  </w:style>
+  <w:style w:type="paragraph" w:styleId="a3">
+    <w:name w:val="List Paragraph"/>
+    <w:basedOn w:val="a"/>
+    <w:uiPriority w:val="34"/>
+    <w:qFormat/>
+    <w:rsid w:val="00EC4016"/>
+    <w:pPr>
+      <w:ind w:left="720"/>
+      <w:contextualSpacing/>
+    </w:pPr>
+  </w:style>
+  <w:style w:type="table" w:styleId="a4">
+    <w:name w:val="Table Grid"/>
+    <w:basedOn w:val="a1"/>
+    <w:uiPriority w:val="39"/>
+    <w:rsid w:val="00C7276B"/>
+    <w:pPr>
+      <w:spacing w:after="0" w:line="240" w:lineRule="auto"/>
+    </w:pPr>
+    <w:tblPr>
+      <w:tblBorders>
+        <w:top w:val="single" w:sz="4" w:space="0" w:color="auto"/>
+        <w:left w:val="single" w:sz="4" w:space="0" w:color="auto"/>
+        <w:bottom w:val="single" w:sz="4" w:space="0" w:color="auto"/>
+        <w:right w:val="single" w:sz="4" w:space="0" w:color="auto"/>
+        <w:insideH w:val="single" w:sz="4" w:space="0" w:color="auto"/>
+        <w:insideV w:val="single" w:sz="4" w:space="0" w:color="auto"/>
+      </w:tblBorders>
+    </w:tblPr>
+  </w:style>
+  <w:style w:type="paragraph" w:styleId="a5">
+    <w:name w:val="header"/>
+    <w:basedOn w:val="a"/>
+    <w:link w:val="a6"/>
+    <w:uiPriority w:val="99"/>
+    <w:unhideWhenUsed/>
+    <w:rsid w:val="00940A33"/>
+    <w:pPr>
+      <w:tabs>
+        <w:tab w:val="center" w:pos="4513"/>
+        <w:tab w:val="right" w:pos="9026"/>
+      </w:tabs>
+      <w:spacing w:after="0" w:line="240" w:lineRule="auto"/>
+    </w:pPr>
+  </w:style>
+  <w:style w:type="character" w:customStyle="1" w:styleId="a6">
+    <w:name w:val="หัวกระดาษ อักขระ"/>
+    <w:basedOn w:val="a0"/>
+    <w:link w:val="a5"/>
+    <w:uiPriority w:val="99"/>
+    <w:rsid w:val="00940A33"/>
+  </w:style>
+  <w:style w:type="paragraph" w:styleId="a7">
+    <w:name w:val="footer"/>
+    <w:basedOn w:val="a"/>
+    <w:link w:val="a8"/>
+    <w:uiPriority w:val="99"/>
+    <w:unhideWhenUsed/>
+    <w:rsid w:val="00940A33"/>
+    <w:pPr>
+      <w:tabs>
+        <w:tab w:val="center" w:pos="4513"/>
+        <w:tab w:val="right" w:pos="9026"/>
+      </w:tabs>
+      <w:spacing w:after="0" w:line="240" w:lineRule="auto"/>
+    </w:pPr>
+  </w:style>
+  <w:style w:type="character" w:customStyle="1" w:styleId="a8">
+    <w:name w:val="ท้ายกระดาษ อักขระ"/>
+    <w:basedOn w:val="a0"/>
+    <w:link w:val="a7"/>
+    <w:uiPriority w:val="99"/>
+    <w:rsid w:val="00940A33"/>
+  </w:style>
+  <w:style w:type="paragraph" w:styleId="a9">
+    <w:name w:val="Balloon Text"/>
+    <w:basedOn w:val="a"/>
+    <w:link w:val="aa"/>
+    <w:uiPriority w:val="99"/>
+    <w:semiHidden/>
+    <w:unhideWhenUsed/>
+    <w:rsid w:val="00382469"/>
+    <w:pPr>
+      <w:spacing w:after="0" w:line="240" w:lineRule="auto"/>
+    </w:pPr>
+    <w:rPr>
+      <w:rFonts w:ascii="Tahoma" w:hAnsi="Tahoma" w:cs="Angsana New"/>
+      <w:sz w:val="16"/>
+      <w:szCs w:val="20"/>
+    </w:rPr>
+  </w:style>
+  <w:style w:type="character" w:customStyle="1" w:styleId="aa">
+    <w:name w:val="ข้อความบอลลูน อักขระ"/>
+    <w:basedOn w:val="a0"/>
+    <w:link w:val="a9"/>
+    <w:uiPriority w:val="99"/>
+    <w:semiHidden/>
+    <w:rsid w:val="00382469"/>
+    <w:rPr>
+      <w:rFonts w:ascii="Tahoma" w:hAnsi="Tahoma" w:cs="Angsana New"/>
+      <w:sz w:val="16"/>
+      <w:szCs w:val="20"/>
+    </w:rPr>
   </w:style>
 </w:styles>
 </file>
@@ -48128,7 +48542,7 @@
   <a:extraClrSchemeLst/>
   <a:extLst>
     <a:ext uri="{05A4C25C-085E-4340-85A3-A5531E510DB2}">
-      <thm15:themeFamily xmlns:thm15="http://schemas.microsoft.com/office/thememl/2012/main" name="Office Theme" id="{62F939B6-93AF-4DB8-9C6B-D6C7DFDC589F}" vid="{4A3C46E8-61CC-4603-A589-7422A47A8E4A}"/>
+      <thm15:themeFamily xmlns:thm15="http://schemas.microsoft.com/office/thememl/2012/main" xmlns="" name="Office Theme" id="{62F939B6-93AF-4DB8-9C6B-D6C7DFDC589F}" vid="{4A3C46E8-61CC-4603-A589-7422A47A8E4A}"/>
     </a:ext>
   </a:extLst>
 </a:theme>
@@ -48139,7 +48553,7 @@
 </file>
 
 <file path=customXml/itemProps1.xml><?xml version="1.0" encoding="utf-8"?>
-<ds:datastoreItem xmlns:ds="http://schemas.openxmlformats.org/officeDocument/2006/customXml" ds:itemID="{D195628F-9FC7-485A-8EEA-9E43FEBA60AB}">
+<ds:datastoreItem xmlns:ds="http://schemas.openxmlformats.org/officeDocument/2006/customXml" ds:itemID="{F3804FAD-EFC9-4FC1-B5A7-F647CF6E5CC3}">
   <ds:schemaRefs>
     <ds:schemaRef ds:uri="http://schemas.openxmlformats.org/officeDocument/2006/bibliography"/>
   </ds:schemaRefs>

</xml_diff>